<commit_message>
change start/end dates for google application form +1/+2 by Jessica request
</commit_message>
<xml_diff>
--- a/orderflex/src/App/FellAppBundle/Util/GoogleForm/README.docx
+++ b/orderflex/src/App/FellAppBundle/Util/GoogleForm/README.docx
@@ -1,6 +1,6 @@
 
 <file path=word/document.xml><?xml version="1.0" encoding="utf-8"?>
-<w:document xmlns:wpc="http://schemas.microsoft.com/office/word/2010/wordprocessingCanvas" xmlns:mc="http://schemas.openxmlformats.org/markup-compatibility/2006" xmlns:o="urn:schemas-microsoft-com:office:office" xmlns:r="http://schemas.openxmlformats.org/officeDocument/2006/relationships" xmlns:m="http://schemas.openxmlformats.org/officeDocument/2006/math" xmlns:v="urn:schemas-microsoft-com:vml" xmlns:wp14="http://schemas.microsoft.com/office/word/2010/wordprocessingDrawing" xmlns:wp="http://schemas.openxmlformats.org/drawingml/2006/wordprocessingDrawing" xmlns:w10="urn:schemas-microsoft-com:office:word" xmlns:w="http://schemas.openxmlformats.org/wordprocessingml/2006/main" xmlns:w14="http://schemas.microsoft.com/office/word/2010/wordml" xmlns:wpg="http://schemas.microsoft.com/office/word/2010/wordprocessingGroup" xmlns:wpi="http://schemas.microsoft.com/office/word/2010/wordprocessingInk" xmlns:wne="http://schemas.microsoft.com/office/word/2006/wordml" xmlns:wps="http://schemas.microsoft.com/office/word/2010/wordprocessingShape" mc:Ignorable="w14 wp14">
+<w:document xmlns:wpc="http://schemas.microsoft.com/office/word/2010/wordprocessingCanvas" xmlns:cx="http://schemas.microsoft.com/office/drawing/2014/chartex" xmlns:cx1="http://schemas.microsoft.com/office/drawing/2015/9/8/chartex" xmlns:cx2="http://schemas.microsoft.com/office/drawing/2015/10/21/chartex" xmlns:cx3="http://schemas.microsoft.com/office/drawing/2016/5/9/chartex" xmlns:cx4="http://schemas.microsoft.com/office/drawing/2016/5/10/chartex" xmlns:cx5="http://schemas.microsoft.com/office/drawing/2016/5/11/chartex" xmlns:cx6="http://schemas.microsoft.com/office/drawing/2016/5/12/chartex" xmlns:cx7="http://schemas.microsoft.com/office/drawing/2016/5/13/chartex" xmlns:cx8="http://schemas.microsoft.com/office/drawing/2016/5/14/chartex" xmlns:mc="http://schemas.openxmlformats.org/markup-compatibility/2006" xmlns:aink="http://schemas.microsoft.com/office/drawing/2016/ink" xmlns:am3d="http://schemas.microsoft.com/office/drawing/2017/model3d" xmlns:o="urn:schemas-microsoft-com:office:office" xmlns:oel="http://schemas.microsoft.com/office/2019/extlst" xmlns:r="http://schemas.openxmlformats.org/officeDocument/2006/relationships" xmlns:m="http://schemas.openxmlformats.org/officeDocument/2006/math" xmlns:v="urn:schemas-microsoft-com:vml" xmlns:wp14="http://schemas.microsoft.com/office/word/2010/wordprocessingDrawing" xmlns:wp="http://schemas.openxmlformats.org/drawingml/2006/wordprocessingDrawing" xmlns:w10="urn:schemas-microsoft-com:office:word" xmlns:w="http://schemas.openxmlformats.org/wordprocessingml/2006/main" xmlns:w14="http://schemas.microsoft.com/office/word/2010/wordml" xmlns:w15="http://schemas.microsoft.com/office/word/2012/wordml" xmlns:w16cex="http://schemas.microsoft.com/office/word/2018/wordml/cex" xmlns:w16cid="http://schemas.microsoft.com/office/word/2016/wordml/cid" xmlns:w16="http://schemas.microsoft.com/office/word/2018/wordml" xmlns:w16sdtdh="http://schemas.microsoft.com/office/word/2020/wordml/sdtdatahash" xmlns:w16se="http://schemas.microsoft.com/office/word/2015/wordml/symex" xmlns:wpg="http://schemas.microsoft.com/office/word/2010/wordprocessingGroup" xmlns:wpi="http://schemas.microsoft.com/office/word/2010/wordprocessingInk" xmlns:wne="http://schemas.microsoft.com/office/word/2006/wordml" xmlns:wps="http://schemas.microsoft.com/office/word/2010/wordprocessingShape" mc:Ignorable="w14 w15 w16se w16cid w16 w16cex w16sdtdh wp14">
   <w:body>
     <w:p>
       <w:pPr>
@@ -83,16 +83,11 @@
         </w:numPr>
       </w:pPr>
       <w:r>
-        <w:t>Create new folder, for example “</w:t>
-      </w:r>
-      <w:proofErr w:type="spellStart"/>
-      <w:r>
-        <w:t>My</w:t>
+        <w:t>Create new folder, for example “My</w:t>
       </w:r>
       <w:r>
         <w:t>FellowshipApplication</w:t>
       </w:r>
-      <w:proofErr w:type="spellEnd"/>
       <w:r>
         <w:t>”</w:t>
       </w:r>
@@ -136,10 +131,224 @@
           <w:noProof/>
         </w:rPr>
         <w:drawing>
-          <wp:inline distT="0" distB="0" distL="0" distR="0" wp14:anchorId="54E630C0" wp14:editId="13552B05">
+          <wp:inline distT="0" distB="0" distL="0" distR="0" wp14:anchorId="75DB18EE" wp14:editId="71586416">
             <wp:extent cx="5943600" cy="2593340"/>
             <wp:effectExtent l="0" t="0" r="0" b="0"/>
             <wp:docPr id="10" name="Picture 10"/>
+            <wp:cNvGraphicFramePr>
+              <a:graphicFrameLocks xmlns:a="http://schemas.openxmlformats.org/drawingml/2006/main" noChangeAspect="1"/>
+            </wp:cNvGraphicFramePr>
+            <a:graphic xmlns:a="http://schemas.openxmlformats.org/drawingml/2006/main">
+              <a:graphicData uri="http://schemas.openxmlformats.org/drawingml/2006/picture">
+                <pic:pic xmlns:pic="http://schemas.openxmlformats.org/drawingml/2006/picture">
+                  <pic:nvPicPr>
+                    <pic:cNvPr id="0" name=""/>
+                    <pic:cNvPicPr/>
+                  </pic:nvPicPr>
+                  <pic:blipFill>
+                    <a:blip r:embed="rId5"/>
+                    <a:stretch>
+                      <a:fillRect/>
+                    </a:stretch>
+                  </pic:blipFill>
+                  <pic:spPr>
+                    <a:xfrm>
+                      <a:off x="0" y="0"/>
+                      <a:ext cx="5943600" cy="2593340"/>
+                    </a:xfrm>
+                    <a:prstGeom prst="rect">
+                      <a:avLst/>
+                    </a:prstGeom>
+                  </pic:spPr>
+                </pic:pic>
+              </a:graphicData>
+            </a:graphic>
+          </wp:inline>
+        </w:drawing>
+      </w:r>
+    </w:p>
+    <w:p>
+      <w:pPr>
+        <w:pStyle w:val="ListParagraph"/>
+        <w:numPr>
+          <w:ilvl w:val="0"/>
+          <w:numId w:val="25"/>
+        </w:numPr>
+      </w:pPr>
+      <w:r>
+        <w:t>Create a new Apps Script project</w:t>
+      </w:r>
+      <w:r>
+        <w:t xml:space="preserve">: </w:t>
+      </w:r>
+      <w:r>
+        <w:rPr>
+          <w:i/>
+        </w:rPr>
+        <w:t>$ clasp create -</w:t>
+      </w:r>
+      <w:r>
+        <w:rPr>
+          <w:i/>
+        </w:rPr>
+        <w:t>-title “MyFellApp” --type webapp</w:t>
+      </w:r>
+      <w:r>
+        <w:t xml:space="preserve"> </w:t>
+      </w:r>
+    </w:p>
+    <w:p>
+      <w:pPr>
+        <w:pStyle w:val="ListParagraph"/>
+        <w:numPr>
+          <w:ilvl w:val="0"/>
+          <w:numId w:val="25"/>
+        </w:numPr>
+      </w:pPr>
+      <w:r>
+        <w:t xml:space="preserve">A newly created webapp script can be opened by command: </w:t>
+      </w:r>
+      <w:r>
+        <w:rPr>
+          <w:i/>
+        </w:rPr>
+        <w:t>$ clasp open</w:t>
+      </w:r>
+    </w:p>
+    <w:p>
+      <w:pPr>
+        <w:pStyle w:val="ListParagraph"/>
+        <w:numPr>
+          <w:ilvl w:val="0"/>
+          <w:numId w:val="25"/>
+        </w:numPr>
+      </w:pPr>
+      <w:r>
+        <w:t>C</w:t>
+      </w:r>
+      <w:r>
+        <w:t xml:space="preserve">opy </w:t>
+      </w:r>
+      <w:r>
+        <w:t>all GAS files</w:t>
+      </w:r>
+      <w:r>
+        <w:t xml:space="preserve"> from “</w:t>
+      </w:r>
+      <w:r>
+        <w:t>order-lab\orderflex\src\App\FellAppBundle\Util\GoogleForm\FellowshipApplication\script</w:t>
+      </w:r>
+      <w:r>
+        <w:t>”</w:t>
+      </w:r>
+      <w:r>
+        <w:t xml:space="preserve"> to your working directory</w:t>
+      </w:r>
+      <w:r>
+        <w:t>, except .clasp.json</w:t>
+      </w:r>
+    </w:p>
+    <w:p>
+      <w:pPr>
+        <w:pStyle w:val="ListParagraph"/>
+        <w:numPr>
+          <w:ilvl w:val="0"/>
+          <w:numId w:val="25"/>
+        </w:numPr>
+      </w:pPr>
+      <w:r>
+        <w:t xml:space="preserve">Push all files from local folder to Google </w:t>
+      </w:r>
+      <w:r>
+        <w:t>Drive</w:t>
+      </w:r>
+      <w:r>
+        <w:t xml:space="preserve">: </w:t>
+      </w:r>
+      <w:r>
+        <w:rPr>
+          <w:i/>
+        </w:rPr>
+        <w:t>$ clasp push</w:t>
+      </w:r>
+      <w:r>
+        <w:t xml:space="preserve"> </w:t>
+      </w:r>
+    </w:p>
+    <w:p>
+      <w:pPr>
+        <w:pStyle w:val="ListParagraph"/>
+        <w:numPr>
+          <w:ilvl w:val="0"/>
+          <w:numId w:val="25"/>
+        </w:numPr>
+        <w:rPr>
+          <w:i/>
+        </w:rPr>
+      </w:pPr>
+      <w:r>
+        <w:t xml:space="preserve">Create new version: </w:t>
+      </w:r>
+      <w:r>
+        <w:rPr>
+          <w:i/>
+        </w:rPr>
+        <w:t>$ clasp version</w:t>
+      </w:r>
+    </w:p>
+    <w:p>
+      <w:pPr>
+        <w:pStyle w:val="ListParagraph"/>
+        <w:numPr>
+          <w:ilvl w:val="0"/>
+          <w:numId w:val="25"/>
+        </w:numPr>
+        <w:rPr>
+          <w:i/>
+        </w:rPr>
+      </w:pPr>
+      <w:r>
+        <w:t>This command displays the newly created version number. Using that number, you can</w:t>
+      </w:r>
+      <w:r>
+        <w:t xml:space="preserve"> deploy instances of your project: </w:t>
+      </w:r>
+      <w:r>
+        <w:rPr>
+          <w:i/>
+        </w:rPr>
+        <w:t>$ clasp deploy -V 1</w:t>
+      </w:r>
+    </w:p>
+    <w:p>
+      <w:pPr>
+        <w:pStyle w:val="ListParagraph"/>
+        <w:numPr>
+          <w:ilvl w:val="0"/>
+          <w:numId w:val="25"/>
+        </w:numPr>
+      </w:pPr>
+      <w:r>
+        <w:lastRenderedPageBreak/>
+        <w:t xml:space="preserve">Go to your project on the Google Script web page and set the permissions for the script: choose </w:t>
+      </w:r>
+      <w:r>
+        <w:t>Code.gs and click Run</w:t>
+      </w:r>
+      <w:r>
+        <w:t>. Review and Allow permissions.</w:t>
+      </w:r>
+    </w:p>
+    <w:p>
+      <w:r>
+        <w:rPr>
+          <w:noProof/>
+        </w:rPr>
+        <w:drawing>
+          <wp:inline distT="0" distB="0" distL="0" distR="0" wp14:anchorId="6704831F" wp14:editId="33272217">
+            <wp:extent cx="5943600" cy="4688840"/>
+            <wp:effectExtent l="0" t="0" r="0" b="0"/>
+            <wp:docPr id="9" name="Picture 9"/>
             <wp:cNvGraphicFramePr>
               <a:graphicFrameLocks xmlns:a="http://schemas.openxmlformats.org/drawingml/2006/main" noChangeAspect="1"/>
             </wp:cNvGraphicFramePr>
@@ -159,7 +368,7 @@
                   <pic:spPr>
                     <a:xfrm>
                       <a:off x="0" y="0"/>
-                      <a:ext cx="5943600" cy="2593340"/>
+                      <a:ext cx="5943600" cy="4688840"/>
                     </a:xfrm>
                     <a:prstGeom prst="rect">
                       <a:avLst/>
@@ -177,218 +386,31 @@
         <w:pStyle w:val="ListParagraph"/>
         <w:numPr>
           <w:ilvl w:val="0"/>
-          <w:numId w:val="25"/>
+          <w:numId w:val="31"/>
         </w:numPr>
       </w:pPr>
       <w:r>
-        <w:t>Create a new Apps Script project</w:t>
-      </w:r>
-      <w:r>
-        <w:t xml:space="preserve">: </w:t>
-      </w:r>
-      <w:r>
-        <w:rPr>
-          <w:i/>
-        </w:rPr>
-        <w:t>$ clasp create -</w:t>
-      </w:r>
-      <w:r>
-        <w:rPr>
-          <w:i/>
-        </w:rPr>
-        <w:t>-title “</w:t>
-      </w:r>
-      <w:proofErr w:type="spellStart"/>
-      <w:r>
-        <w:rPr>
-          <w:i/>
-        </w:rPr>
-        <w:t>MyFellApp</w:t>
-      </w:r>
-      <w:proofErr w:type="spellEnd"/>
-      <w:r>
-        <w:rPr>
-          <w:i/>
-        </w:rPr>
-        <w:t xml:space="preserve">” --type </w:t>
-      </w:r>
-      <w:proofErr w:type="spellStart"/>
-      <w:r>
-        <w:rPr>
-          <w:i/>
-        </w:rPr>
-        <w:t>webapp</w:t>
-      </w:r>
-      <w:proofErr w:type="spellEnd"/>
-      <w:r>
-        <w:t xml:space="preserve"> </w:t>
-      </w:r>
-    </w:p>
-    <w:p>
-      <w:pPr>
-        <w:pStyle w:val="ListParagraph"/>
-        <w:numPr>
-          <w:ilvl w:val="0"/>
-          <w:numId w:val="25"/>
-        </w:numPr>
-      </w:pPr>
-      <w:r>
-        <w:t xml:space="preserve">A newly created </w:t>
-      </w:r>
-      <w:proofErr w:type="spellStart"/>
-      <w:r>
-        <w:t>webapp</w:t>
-      </w:r>
-      <w:proofErr w:type="spellEnd"/>
-      <w:r>
-        <w:t xml:space="preserve"> script can be opened by command: </w:t>
-      </w:r>
-      <w:r>
-        <w:rPr>
-          <w:i/>
-        </w:rPr>
-        <w:t>$ clasp open</w:t>
-      </w:r>
-    </w:p>
-    <w:p>
-      <w:pPr>
-        <w:pStyle w:val="ListParagraph"/>
-        <w:numPr>
-          <w:ilvl w:val="0"/>
-          <w:numId w:val="25"/>
-        </w:numPr>
-      </w:pPr>
-      <w:r>
-        <w:t>C</w:t>
-      </w:r>
-      <w:r>
-        <w:t xml:space="preserve">opy </w:t>
-      </w:r>
-      <w:r>
-        <w:t>all GAS files</w:t>
-      </w:r>
-      <w:r>
-        <w:t xml:space="preserve"> from “</w:t>
-      </w:r>
-      <w:r>
-        <w:t>order-lab\orderflex\src\App\FellAppBundle\Util\GoogleForm\FellowshipApplication\script</w:t>
-      </w:r>
-      <w:r>
-        <w:t>”</w:t>
-      </w:r>
-      <w:r>
-        <w:t xml:space="preserve"> to your working directory</w:t>
-      </w:r>
-      <w:r>
-        <w:t>, except .</w:t>
-      </w:r>
-      <w:proofErr w:type="spellStart"/>
-      <w:r>
-        <w:t>clasp.json</w:t>
-      </w:r>
-      <w:proofErr w:type="spellEnd"/>
-    </w:p>
-    <w:p>
-      <w:pPr>
-        <w:pStyle w:val="ListParagraph"/>
-        <w:numPr>
-          <w:ilvl w:val="0"/>
-          <w:numId w:val="25"/>
-        </w:numPr>
-      </w:pPr>
-      <w:r>
-        <w:t xml:space="preserve">Push all files from local folder to Google </w:t>
-      </w:r>
-      <w:r>
-        <w:t>Drive</w:t>
-      </w:r>
-      <w:r>
-        <w:t xml:space="preserve">: </w:t>
-      </w:r>
-      <w:r>
-        <w:rPr>
-          <w:i/>
-        </w:rPr>
-        <w:t>$ clasp push</w:t>
-      </w:r>
-      <w:r>
-        <w:t xml:space="preserve"> </w:t>
-      </w:r>
-    </w:p>
-    <w:p>
-      <w:pPr>
-        <w:pStyle w:val="ListParagraph"/>
-        <w:numPr>
-          <w:ilvl w:val="0"/>
-          <w:numId w:val="25"/>
-        </w:numPr>
-        <w:rPr>
-          <w:i/>
-        </w:rPr>
-      </w:pPr>
-      <w:r>
-        <w:t xml:space="preserve">Create new version: </w:t>
-      </w:r>
-      <w:r>
-        <w:rPr>
-          <w:i/>
-        </w:rPr>
-        <w:t>$ clasp version</w:t>
-      </w:r>
-    </w:p>
-    <w:p>
-      <w:pPr>
-        <w:pStyle w:val="ListParagraph"/>
-        <w:numPr>
-          <w:ilvl w:val="0"/>
-          <w:numId w:val="25"/>
-        </w:numPr>
-        <w:rPr>
-          <w:i/>
-        </w:rPr>
-      </w:pPr>
-      <w:r>
-        <w:t>This command displays the newly created version number. Using that number, you can</w:t>
-      </w:r>
-      <w:r>
-        <w:t xml:space="preserve"> deploy instances of your project: </w:t>
-      </w:r>
-      <w:r>
-        <w:rPr>
-          <w:i/>
-        </w:rPr>
-        <w:t>$ clasp deploy -V 1</w:t>
-      </w:r>
-    </w:p>
-    <w:p>
-      <w:pPr>
-        <w:pStyle w:val="ListParagraph"/>
-        <w:numPr>
-          <w:ilvl w:val="0"/>
-          <w:numId w:val="25"/>
-        </w:numPr>
-      </w:pPr>
-      <w:r>
-        <w:lastRenderedPageBreak/>
-        <w:t xml:space="preserve">Go to your project on the Google Script web page and set the permissions for the script: choose </w:t>
-      </w:r>
-      <w:r>
-        <w:t>Code.gs and click Run</w:t>
-      </w:r>
-      <w:r>
-        <w:t>. Review and Allow permissions.</w:t>
-      </w:r>
-    </w:p>
-    <w:p>
+        <w:t>Alternatively permission can be set by clicking ‘Deploy’ -&gt; ‘Manage deployments’ -&gt; click edit icon -&gt;  click ‘Deploy’ on the bottom -&gt; click ‘Authorize access’ -&gt; choose account -&gt; click ‘Allow’</w:t>
+      </w:r>
+    </w:p>
+    <w:p>
+      <w:pPr>
+        <w:pStyle w:val="ListParagraph"/>
+      </w:pPr>
+    </w:p>
+    <w:p>
+      <w:pPr>
+        <w:pStyle w:val="ListParagraph"/>
+      </w:pPr>
       <w:r>
         <w:rPr>
           <w:noProof/>
         </w:rPr>
         <w:drawing>
-          <wp:inline distT="0" distB="0" distL="0" distR="0" wp14:anchorId="4DBC6B09" wp14:editId="039AEF45">
-            <wp:extent cx="5943600" cy="4688840"/>
+          <wp:inline distT="0" distB="0" distL="0" distR="0" wp14:anchorId="7F53A06C" wp14:editId="463E47CB">
+            <wp:extent cx="5943600" cy="1513840"/>
             <wp:effectExtent l="0" t="0" r="0" b="0"/>
-            <wp:docPr id="9" name="Picture 9"/>
+            <wp:docPr id="3" name="Picture 3"/>
             <wp:cNvGraphicFramePr>
               <a:graphicFrameLocks xmlns:a="http://schemas.openxmlformats.org/drawingml/2006/main" noChangeAspect="1"/>
             </wp:cNvGraphicFramePr>
@@ -408,7 +430,7 @@
                   <pic:spPr>
                     <a:xfrm>
                       <a:off x="0" y="0"/>
-                      <a:ext cx="5943600" cy="4688840"/>
+                      <a:ext cx="5943600" cy="1513840"/>
                     </a:xfrm>
                     <a:prstGeom prst="rect">
                       <a:avLst/>
@@ -424,33 +446,17 @@
     <w:p>
       <w:pPr>
         <w:pStyle w:val="ListParagraph"/>
-        <w:numPr>
-          <w:ilvl w:val="0"/>
-          <w:numId w:val="31"/>
-        </w:numPr>
-      </w:pPr>
-      <w:r>
-        <w:t>Alternatively permission can be set by clicking ‘Deploy’ -&gt; ‘Manage deployments’ -&gt; click edit icon -&gt;  click ‘Deploy’ on the bottom -&gt; click ‘Authorize access’ -&gt; choose account -&gt; click ‘Allow’</w:t>
-      </w:r>
-    </w:p>
-    <w:p>
-      <w:pPr>
-        <w:pStyle w:val="ListParagraph"/>
-      </w:pPr>
-    </w:p>
-    <w:p>
-      <w:pPr>
-        <w:pStyle w:val="ListParagraph"/>
       </w:pPr>
       <w:r>
         <w:rPr>
           <w:noProof/>
         </w:rPr>
+        <w:lastRenderedPageBreak/>
         <w:drawing>
-          <wp:inline distT="0" distB="0" distL="0" distR="0" wp14:anchorId="7A7515BF" wp14:editId="65201712">
-            <wp:extent cx="5943600" cy="1513840"/>
+          <wp:inline distT="0" distB="0" distL="0" distR="0" wp14:anchorId="5E551AA0" wp14:editId="01EB4AD7">
+            <wp:extent cx="5943600" cy="4655820"/>
             <wp:effectExtent l="0" t="0" r="0" b="0"/>
-            <wp:docPr id="3" name="Picture 3"/>
+            <wp:docPr id="2" name="Picture 2"/>
             <wp:cNvGraphicFramePr>
               <a:graphicFrameLocks xmlns:a="http://schemas.openxmlformats.org/drawingml/2006/main" noChangeAspect="1"/>
             </wp:cNvGraphicFramePr>
@@ -470,7 +476,7 @@
                   <pic:spPr>
                     <a:xfrm>
                       <a:off x="0" y="0"/>
-                      <a:ext cx="5943600" cy="1513840"/>
+                      <a:ext cx="5943600" cy="4655820"/>
                     </a:xfrm>
                     <a:prstGeom prst="rect">
                       <a:avLst/>
@@ -491,12 +497,11 @@
         <w:rPr>
           <w:noProof/>
         </w:rPr>
-        <w:lastRenderedPageBreak/>
         <w:drawing>
-          <wp:inline distT="0" distB="0" distL="0" distR="0" wp14:anchorId="12EB1B86" wp14:editId="6826D4B3">
-            <wp:extent cx="5943600" cy="4655820"/>
-            <wp:effectExtent l="0" t="0" r="0" b="0"/>
-            <wp:docPr id="2" name="Picture 2"/>
+          <wp:inline distT="0" distB="0" distL="0" distR="0" wp14:anchorId="3AA2BDFF" wp14:editId="105FB9B5">
+            <wp:extent cx="5943600" cy="1461135"/>
+            <wp:effectExtent l="0" t="0" r="0" b="5715"/>
+            <wp:docPr id="4" name="Picture 4"/>
             <wp:cNvGraphicFramePr>
               <a:graphicFrameLocks xmlns:a="http://schemas.openxmlformats.org/drawingml/2006/main" noChangeAspect="1"/>
             </wp:cNvGraphicFramePr>
@@ -516,7 +521,7 @@
                   <pic:spPr>
                     <a:xfrm>
                       <a:off x="0" y="0"/>
-                      <a:ext cx="5943600" cy="4655820"/>
+                      <a:ext cx="5943600" cy="1461135"/>
                     </a:xfrm>
                     <a:prstGeom prst="rect">
                       <a:avLst/>
@@ -530,18 +535,15 @@
       </w:r>
     </w:p>
     <w:p>
-      <w:pPr>
-        <w:pStyle w:val="ListParagraph"/>
-      </w:pPr>
       <w:r>
         <w:rPr>
           <w:noProof/>
         </w:rPr>
         <w:drawing>
-          <wp:inline distT="0" distB="0" distL="0" distR="0" wp14:anchorId="4942812D" wp14:editId="04CDCA17">
-            <wp:extent cx="5943600" cy="1461135"/>
-            <wp:effectExtent l="0" t="0" r="0" b="5715"/>
-            <wp:docPr id="4" name="Picture 4"/>
+          <wp:inline distT="0" distB="0" distL="0" distR="0" wp14:anchorId="4364059B" wp14:editId="6F37F5A1">
+            <wp:extent cx="4235450" cy="1801083"/>
+            <wp:effectExtent l="0" t="0" r="0" b="8890"/>
+            <wp:docPr id="5" name="Picture 5"/>
             <wp:cNvGraphicFramePr>
               <a:graphicFrameLocks xmlns:a="http://schemas.openxmlformats.org/drawingml/2006/main" noChangeAspect="1"/>
             </wp:cNvGraphicFramePr>
@@ -561,7 +563,7 @@
                   <pic:spPr>
                     <a:xfrm>
                       <a:off x="0" y="0"/>
-                      <a:ext cx="5943600" cy="1461135"/>
+                      <a:ext cx="4237740" cy="1802057"/>
                     </a:xfrm>
                     <a:prstGeom prst="rect">
                       <a:avLst/>
@@ -575,15 +577,34 @@
       </w:r>
     </w:p>
     <w:p>
+      <w:pPr>
+        <w:pStyle w:val="ListParagraph"/>
+        <w:numPr>
+          <w:ilvl w:val="0"/>
+          <w:numId w:val="25"/>
+        </w:numPr>
+      </w:pPr>
+      <w:r>
+        <w:lastRenderedPageBreak/>
+        <w:t xml:space="preserve">Test the script by copying the web url and text this url in the </w:t>
+      </w:r>
+      <w:r>
+        <w:t xml:space="preserve">new private </w:t>
+      </w:r>
+      <w:r>
+        <w:t>web browser</w:t>
+      </w:r>
+    </w:p>
+    <w:p>
       <w:r>
         <w:rPr>
           <w:noProof/>
         </w:rPr>
         <w:drawing>
-          <wp:inline distT="0" distB="0" distL="0" distR="0" wp14:anchorId="692A63EE" wp14:editId="6B753635">
-            <wp:extent cx="4235450" cy="1801083"/>
-            <wp:effectExtent l="0" t="0" r="0" b="8890"/>
-            <wp:docPr id="5" name="Picture 5"/>
+          <wp:inline distT="0" distB="0" distL="0" distR="0" wp14:anchorId="50D71806" wp14:editId="66C185CE">
+            <wp:extent cx="5943600" cy="3643630"/>
+            <wp:effectExtent l="0" t="0" r="0" b="0"/>
+            <wp:docPr id="11" name="Picture 11"/>
             <wp:cNvGraphicFramePr>
               <a:graphicFrameLocks xmlns:a="http://schemas.openxmlformats.org/drawingml/2006/main" noChangeAspect="1"/>
             </wp:cNvGraphicFramePr>
@@ -603,7 +624,7 @@
                   <pic:spPr>
                     <a:xfrm>
                       <a:off x="0" y="0"/>
-                      <a:ext cx="4237740" cy="1802057"/>
+                      <a:ext cx="5943600" cy="3643630"/>
                     </a:xfrm>
                     <a:prstGeom prst="rect">
                       <a:avLst/>
@@ -625,35 +646,7 @@
         </w:numPr>
       </w:pPr>
       <w:r>
-        <w:lastRenderedPageBreak/>
-        <w:t xml:space="preserve">Test the script by copying the web </w:t>
-      </w:r>
-      <w:proofErr w:type="spellStart"/>
-      <w:r>
-        <w:t>url</w:t>
-      </w:r>
-      <w:proofErr w:type="spellEnd"/>
-      <w:r>
-        <w:t xml:space="preserve"> and text this </w:t>
-      </w:r>
-      <w:proofErr w:type="spellStart"/>
-      <w:r>
-        <w:t>url</w:t>
-      </w:r>
-      <w:proofErr w:type="spellEnd"/>
-      <w:r>
-        <w:t xml:space="preserve"> in the </w:t>
-      </w:r>
-      <w:r>
-        <w:t>new p</w:t>
-      </w:r>
-      <w:bookmarkStart w:id="0" w:name="_GoBack"/>
-      <w:bookmarkEnd w:id="0"/>
-      <w:r>
-        <w:t xml:space="preserve">rivate </w:t>
-      </w:r>
-      <w:r>
-        <w:t>web browser</w:t>
+        <w:t>You should see the submission form</w:t>
       </w:r>
     </w:p>
     <w:p>
@@ -662,10 +655,10 @@
           <w:noProof/>
         </w:rPr>
         <w:drawing>
-          <wp:inline distT="0" distB="0" distL="0" distR="0" wp14:anchorId="2206B6CD" wp14:editId="62BDF277">
-            <wp:extent cx="5943600" cy="3643630"/>
+          <wp:inline distT="0" distB="0" distL="0" distR="0" wp14:anchorId="293711B2" wp14:editId="40AE95AF">
+            <wp:extent cx="3890845" cy="3130550"/>
             <wp:effectExtent l="0" t="0" r="0" b="0"/>
-            <wp:docPr id="11" name="Picture 11"/>
+            <wp:docPr id="12" name="Picture 12"/>
             <wp:cNvGraphicFramePr>
               <a:graphicFrameLocks xmlns:a="http://schemas.openxmlformats.org/drawingml/2006/main" noChangeAspect="1"/>
             </wp:cNvGraphicFramePr>
@@ -685,7 +678,7 @@
                   <pic:spPr>
                     <a:xfrm>
                       <a:off x="0" y="0"/>
-                      <a:ext cx="5943600" cy="3643630"/>
+                      <a:ext cx="3895224" cy="3134074"/>
                     </a:xfrm>
                     <a:prstGeom prst="rect">
                       <a:avLst/>
@@ -698,6 +691,26 @@
         </w:drawing>
       </w:r>
     </w:p>
+    <w:p/>
+    <w:p>
+      <w:pPr>
+        <w:pStyle w:val="Heading1"/>
+        <w:numPr>
+          <w:ilvl w:val="1"/>
+          <w:numId w:val="2"/>
+        </w:numPr>
+      </w:pPr>
+      <w:r>
+        <w:lastRenderedPageBreak/>
+        <w:t>Create GAS for the “Recommendation Letter” online form</w:t>
+      </w:r>
+    </w:p>
+    <w:p/>
+    <w:p>
+      <w:r>
+        <w:t>Basically all the steps are the same as for the Fellowship Application script listed above in 1.1</w:t>
+      </w:r>
+    </w:p>
     <w:p>
       <w:pPr>
         <w:pStyle w:val="ListParagraph"/>
@@ -707,6 +720,231 @@
         </w:numPr>
       </w:pPr>
       <w:r>
+        <w:t>Create new folder, for example “My</w:t>
+      </w:r>
+      <w:r>
+        <w:t>FellowshipRecLetters</w:t>
+      </w:r>
+      <w:r>
+        <w:t>”</w:t>
+      </w:r>
+    </w:p>
+    <w:p>
+      <w:pPr>
+        <w:pStyle w:val="ListParagraph"/>
+        <w:numPr>
+          <w:ilvl w:val="0"/>
+          <w:numId w:val="25"/>
+        </w:numPr>
+      </w:pPr>
+      <w:r>
+        <w:t>Go to this folder and open the command line interface, for example “Power Shell”</w:t>
+      </w:r>
+    </w:p>
+    <w:p>
+      <w:pPr>
+        <w:pStyle w:val="ListParagraph"/>
+        <w:numPr>
+          <w:ilvl w:val="0"/>
+          <w:numId w:val="25"/>
+        </w:numPr>
+      </w:pPr>
+      <w:r>
+        <w:t xml:space="preserve">Login to your Google Account: </w:t>
+      </w:r>
+      <w:r>
+        <w:rPr>
+          <w:i/>
+        </w:rPr>
+        <w:t>$ clasp login</w:t>
+      </w:r>
+    </w:p>
+    <w:p>
+      <w:pPr>
+        <w:pStyle w:val="ListParagraph"/>
+        <w:numPr>
+          <w:ilvl w:val="0"/>
+          <w:numId w:val="25"/>
+        </w:numPr>
+      </w:pPr>
+      <w:r>
+        <w:t>Create a new Apps Script project</w:t>
+      </w:r>
+      <w:r>
+        <w:t xml:space="preserve">: </w:t>
+      </w:r>
+      <w:r>
+        <w:rPr>
+          <w:i/>
+        </w:rPr>
+        <w:t>$ clasp create -</w:t>
+      </w:r>
+      <w:r>
+        <w:rPr>
+          <w:i/>
+        </w:rPr>
+        <w:t>-title “MyRecLetter” --type webapp</w:t>
+      </w:r>
+      <w:r>
+        <w:t xml:space="preserve"> </w:t>
+      </w:r>
+    </w:p>
+    <w:p>
+      <w:pPr>
+        <w:pStyle w:val="ListParagraph"/>
+        <w:numPr>
+          <w:ilvl w:val="0"/>
+          <w:numId w:val="25"/>
+        </w:numPr>
+      </w:pPr>
+      <w:r>
+        <w:t xml:space="preserve">A newly created webapp script can be opened by command: </w:t>
+      </w:r>
+      <w:r>
+        <w:rPr>
+          <w:i/>
+        </w:rPr>
+        <w:t>$ clasp open</w:t>
+      </w:r>
+    </w:p>
+    <w:p>
+      <w:pPr>
+        <w:pStyle w:val="ListParagraph"/>
+        <w:numPr>
+          <w:ilvl w:val="0"/>
+          <w:numId w:val="25"/>
+        </w:numPr>
+      </w:pPr>
+      <w:r>
+        <w:t>C</w:t>
+      </w:r>
+      <w:r>
+        <w:t xml:space="preserve">opy </w:t>
+      </w:r>
+      <w:r>
+        <w:t>all GAS files from “</w:t>
+      </w:r>
+      <w:r>
+        <w:t>order-lab\orderflex\src\App\FellAppBundle\Util\GoogleForm\</w:t>
+      </w:r>
+      <w:r>
+        <w:t>FellowshipRecLetters</w:t>
+      </w:r>
+      <w:r>
+        <w:t>\script</w:t>
+      </w:r>
+      <w:r>
+        <w:t>” to your working directory</w:t>
+      </w:r>
+      <w:r>
+        <w:t>, except .clasp.json</w:t>
+      </w:r>
+    </w:p>
+    <w:p>
+      <w:pPr>
+        <w:pStyle w:val="ListParagraph"/>
+        <w:numPr>
+          <w:ilvl w:val="0"/>
+          <w:numId w:val="25"/>
+        </w:numPr>
+      </w:pPr>
+      <w:r>
+        <w:t xml:space="preserve">Push all files from local folder to Google Drive: </w:t>
+      </w:r>
+      <w:r>
+        <w:rPr>
+          <w:i/>
+        </w:rPr>
+        <w:t>$ clasp push</w:t>
+      </w:r>
+      <w:r>
+        <w:t xml:space="preserve"> </w:t>
+      </w:r>
+    </w:p>
+    <w:p>
+      <w:pPr>
+        <w:pStyle w:val="ListParagraph"/>
+        <w:numPr>
+          <w:ilvl w:val="0"/>
+          <w:numId w:val="25"/>
+        </w:numPr>
+        <w:rPr>
+          <w:i/>
+        </w:rPr>
+      </w:pPr>
+      <w:r>
+        <w:t xml:space="preserve">Create new version: </w:t>
+      </w:r>
+      <w:r>
+        <w:rPr>
+          <w:i/>
+        </w:rPr>
+        <w:t>$ clasp version</w:t>
+      </w:r>
+    </w:p>
+    <w:p>
+      <w:pPr>
+        <w:pStyle w:val="ListParagraph"/>
+        <w:numPr>
+          <w:ilvl w:val="0"/>
+          <w:numId w:val="25"/>
+        </w:numPr>
+        <w:rPr>
+          <w:i/>
+        </w:rPr>
+      </w:pPr>
+      <w:r>
+        <w:t>This command displays the newly created version number. Using that number, you can</w:t>
+      </w:r>
+      <w:r>
+        <w:t xml:space="preserve"> deploy instances of your project: </w:t>
+      </w:r>
+      <w:r>
+        <w:rPr>
+          <w:i/>
+        </w:rPr>
+        <w:t>$ clasp deploy -V 1</w:t>
+      </w:r>
+    </w:p>
+    <w:p>
+      <w:pPr>
+        <w:pStyle w:val="ListParagraph"/>
+        <w:numPr>
+          <w:ilvl w:val="0"/>
+          <w:numId w:val="25"/>
+        </w:numPr>
+      </w:pPr>
+      <w:r>
+        <w:t xml:space="preserve">Go to your project on the Google Script web page and set the permissions for the script: choose </w:t>
+      </w:r>
+      <w:r>
+        <w:t>Code.gs and click Run</w:t>
+      </w:r>
+      <w:r>
+        <w:t>. Review and Allow permissions.</w:t>
+      </w:r>
+    </w:p>
+    <w:p>
+      <w:pPr>
+        <w:pStyle w:val="ListParagraph"/>
+        <w:numPr>
+          <w:ilvl w:val="0"/>
+          <w:numId w:val="25"/>
+        </w:numPr>
+      </w:pPr>
+      <w:r>
+        <w:t>Test the script by copying the web url and text this url in the new private web browser</w:t>
+      </w:r>
+    </w:p>
+    <w:p>
+      <w:pPr>
+        <w:pStyle w:val="ListParagraph"/>
+        <w:numPr>
+          <w:ilvl w:val="0"/>
+          <w:numId w:val="25"/>
+        </w:numPr>
+      </w:pPr>
+      <w:r>
         <w:t>You should see the submission form</w:t>
       </w:r>
     </w:p>
@@ -716,10 +954,10 @@
           <w:noProof/>
         </w:rPr>
         <w:drawing>
-          <wp:inline distT="0" distB="0" distL="0" distR="0" wp14:anchorId="291D2287" wp14:editId="05AEF697">
-            <wp:extent cx="3890845" cy="3130550"/>
+          <wp:inline distT="0" distB="0" distL="0" distR="0" wp14:anchorId="04B12103" wp14:editId="1A4C19AD">
+            <wp:extent cx="5943600" cy="1758950"/>
             <wp:effectExtent l="0" t="0" r="0" b="0"/>
-            <wp:docPr id="12" name="Picture 12"/>
+            <wp:docPr id="16" name="Picture 16"/>
             <wp:cNvGraphicFramePr>
               <a:graphicFrameLocks xmlns:a="http://schemas.openxmlformats.org/drawingml/2006/main" noChangeAspect="1"/>
             </wp:cNvGraphicFramePr>
@@ -739,361 +977,6 @@
                   <pic:spPr>
                     <a:xfrm>
                       <a:off x="0" y="0"/>
-                      <a:ext cx="3895224" cy="3134074"/>
-                    </a:xfrm>
-                    <a:prstGeom prst="rect">
-                      <a:avLst/>
-                    </a:prstGeom>
-                  </pic:spPr>
-                </pic:pic>
-              </a:graphicData>
-            </a:graphic>
-          </wp:inline>
-        </w:drawing>
-      </w:r>
-    </w:p>
-    <w:p/>
-    <w:p>
-      <w:pPr>
-        <w:pStyle w:val="Heading1"/>
-        <w:numPr>
-          <w:ilvl w:val="1"/>
-          <w:numId w:val="2"/>
-        </w:numPr>
-      </w:pPr>
-      <w:r>
-        <w:lastRenderedPageBreak/>
-        <w:t>Create GAS for the “Recommendation Letter” online form</w:t>
-      </w:r>
-    </w:p>
-    <w:p/>
-    <w:p>
-      <w:r>
-        <w:t>Basically all the steps are the same as for the Fellowship Application script listed above in 1.1</w:t>
-      </w:r>
-    </w:p>
-    <w:p>
-      <w:pPr>
-        <w:pStyle w:val="ListParagraph"/>
-        <w:numPr>
-          <w:ilvl w:val="0"/>
-          <w:numId w:val="25"/>
-        </w:numPr>
-      </w:pPr>
-      <w:r>
-        <w:t>Create new folder, for example “</w:t>
-      </w:r>
-      <w:proofErr w:type="spellStart"/>
-      <w:r>
-        <w:t>My</w:t>
-      </w:r>
-      <w:r>
-        <w:t>FellowshipRecLetters</w:t>
-      </w:r>
-      <w:proofErr w:type="spellEnd"/>
-      <w:r>
-        <w:t>”</w:t>
-      </w:r>
-    </w:p>
-    <w:p>
-      <w:pPr>
-        <w:pStyle w:val="ListParagraph"/>
-        <w:numPr>
-          <w:ilvl w:val="0"/>
-          <w:numId w:val="25"/>
-        </w:numPr>
-      </w:pPr>
-      <w:r>
-        <w:t>Go to this folder and open the command line interface, for example “Power Shell”</w:t>
-      </w:r>
-    </w:p>
-    <w:p>
-      <w:pPr>
-        <w:pStyle w:val="ListParagraph"/>
-        <w:numPr>
-          <w:ilvl w:val="0"/>
-          <w:numId w:val="25"/>
-        </w:numPr>
-      </w:pPr>
-      <w:r>
-        <w:t xml:space="preserve">Login to your Google Account: </w:t>
-      </w:r>
-      <w:r>
-        <w:rPr>
-          <w:i/>
-        </w:rPr>
-        <w:t>$ clasp login</w:t>
-      </w:r>
-    </w:p>
-    <w:p>
-      <w:pPr>
-        <w:pStyle w:val="ListParagraph"/>
-        <w:numPr>
-          <w:ilvl w:val="0"/>
-          <w:numId w:val="25"/>
-        </w:numPr>
-      </w:pPr>
-      <w:r>
-        <w:t>Create a new Apps Script project</w:t>
-      </w:r>
-      <w:r>
-        <w:t xml:space="preserve">: </w:t>
-      </w:r>
-      <w:r>
-        <w:rPr>
-          <w:i/>
-        </w:rPr>
-        <w:t>$ clasp create -</w:t>
-      </w:r>
-      <w:r>
-        <w:rPr>
-          <w:i/>
-        </w:rPr>
-        <w:t>-title “</w:t>
-      </w:r>
-      <w:proofErr w:type="spellStart"/>
-      <w:r>
-        <w:rPr>
-          <w:i/>
-        </w:rPr>
-        <w:t>MyRecLetter</w:t>
-      </w:r>
-      <w:proofErr w:type="spellEnd"/>
-      <w:r>
-        <w:rPr>
-          <w:i/>
-        </w:rPr>
-        <w:t xml:space="preserve">” --type </w:t>
-      </w:r>
-      <w:proofErr w:type="spellStart"/>
-      <w:r>
-        <w:rPr>
-          <w:i/>
-        </w:rPr>
-        <w:t>webapp</w:t>
-      </w:r>
-      <w:proofErr w:type="spellEnd"/>
-      <w:r>
-        <w:t xml:space="preserve"> </w:t>
-      </w:r>
-    </w:p>
-    <w:p>
-      <w:pPr>
-        <w:pStyle w:val="ListParagraph"/>
-        <w:numPr>
-          <w:ilvl w:val="0"/>
-          <w:numId w:val="25"/>
-        </w:numPr>
-      </w:pPr>
-      <w:r>
-        <w:t xml:space="preserve">A newly created </w:t>
-      </w:r>
-      <w:proofErr w:type="spellStart"/>
-      <w:r>
-        <w:t>webapp</w:t>
-      </w:r>
-      <w:proofErr w:type="spellEnd"/>
-      <w:r>
-        <w:t xml:space="preserve"> script can be opened by command: </w:t>
-      </w:r>
-      <w:r>
-        <w:rPr>
-          <w:i/>
-        </w:rPr>
-        <w:t>$ clasp open</w:t>
-      </w:r>
-    </w:p>
-    <w:p>
-      <w:pPr>
-        <w:pStyle w:val="ListParagraph"/>
-        <w:numPr>
-          <w:ilvl w:val="0"/>
-          <w:numId w:val="25"/>
-        </w:numPr>
-      </w:pPr>
-      <w:r>
-        <w:t>C</w:t>
-      </w:r>
-      <w:r>
-        <w:t xml:space="preserve">opy </w:t>
-      </w:r>
-      <w:r>
-        <w:t>all GAS files from “</w:t>
-      </w:r>
-      <w:r>
-        <w:t>order-lab\orderflex\src\App\FellAppBundle\Util\GoogleForm\</w:t>
-      </w:r>
-      <w:r>
-        <w:t>FellowshipRecLetters</w:t>
-      </w:r>
-      <w:r>
-        <w:t>\script</w:t>
-      </w:r>
-      <w:r>
-        <w:t>” to your working directory</w:t>
-      </w:r>
-      <w:r>
-        <w:t>, except .</w:t>
-      </w:r>
-      <w:proofErr w:type="spellStart"/>
-      <w:r>
-        <w:t>clasp.json</w:t>
-      </w:r>
-      <w:proofErr w:type="spellEnd"/>
-    </w:p>
-    <w:p>
-      <w:pPr>
-        <w:pStyle w:val="ListParagraph"/>
-        <w:numPr>
-          <w:ilvl w:val="0"/>
-          <w:numId w:val="25"/>
-        </w:numPr>
-      </w:pPr>
-      <w:r>
-        <w:t xml:space="preserve">Push all files from local folder to Google Drive: </w:t>
-      </w:r>
-      <w:r>
-        <w:rPr>
-          <w:i/>
-        </w:rPr>
-        <w:t>$ clasp push</w:t>
-      </w:r>
-      <w:r>
-        <w:t xml:space="preserve"> </w:t>
-      </w:r>
-    </w:p>
-    <w:p>
-      <w:pPr>
-        <w:pStyle w:val="ListParagraph"/>
-        <w:numPr>
-          <w:ilvl w:val="0"/>
-          <w:numId w:val="25"/>
-        </w:numPr>
-        <w:rPr>
-          <w:i/>
-        </w:rPr>
-      </w:pPr>
-      <w:r>
-        <w:t xml:space="preserve">Create new version: </w:t>
-      </w:r>
-      <w:r>
-        <w:rPr>
-          <w:i/>
-        </w:rPr>
-        <w:t>$ clasp version</w:t>
-      </w:r>
-    </w:p>
-    <w:p>
-      <w:pPr>
-        <w:pStyle w:val="ListParagraph"/>
-        <w:numPr>
-          <w:ilvl w:val="0"/>
-          <w:numId w:val="25"/>
-        </w:numPr>
-        <w:rPr>
-          <w:i/>
-        </w:rPr>
-      </w:pPr>
-      <w:r>
-        <w:t>This command displays the newly created version number. Using that number, you can</w:t>
-      </w:r>
-      <w:r>
-        <w:t xml:space="preserve"> deploy instances of your project: </w:t>
-      </w:r>
-      <w:r>
-        <w:rPr>
-          <w:i/>
-        </w:rPr>
-        <w:t>$ clasp deploy -V 1</w:t>
-      </w:r>
-    </w:p>
-    <w:p>
-      <w:pPr>
-        <w:pStyle w:val="ListParagraph"/>
-        <w:numPr>
-          <w:ilvl w:val="0"/>
-          <w:numId w:val="25"/>
-        </w:numPr>
-      </w:pPr>
-      <w:r>
-        <w:t xml:space="preserve">Go to your project on the Google Script web page and set the permissions for the script: choose </w:t>
-      </w:r>
-      <w:r>
-        <w:t>Code.gs and click Run</w:t>
-      </w:r>
-      <w:r>
-        <w:t>. Review and Allow permissions.</w:t>
-      </w:r>
-    </w:p>
-    <w:p>
-      <w:pPr>
-        <w:pStyle w:val="ListParagraph"/>
-        <w:numPr>
-          <w:ilvl w:val="0"/>
-          <w:numId w:val="25"/>
-        </w:numPr>
-      </w:pPr>
-      <w:r>
-        <w:t xml:space="preserve">Test the script by copying the web </w:t>
-      </w:r>
-      <w:proofErr w:type="spellStart"/>
-      <w:r>
-        <w:t>url</w:t>
-      </w:r>
-      <w:proofErr w:type="spellEnd"/>
-      <w:r>
-        <w:t xml:space="preserve"> and text this </w:t>
-      </w:r>
-      <w:proofErr w:type="spellStart"/>
-      <w:r>
-        <w:t>url</w:t>
-      </w:r>
-      <w:proofErr w:type="spellEnd"/>
-      <w:r>
-        <w:t xml:space="preserve"> in the new private web browser</w:t>
-      </w:r>
-    </w:p>
-    <w:p>
-      <w:pPr>
-        <w:pStyle w:val="ListParagraph"/>
-        <w:numPr>
-          <w:ilvl w:val="0"/>
-          <w:numId w:val="25"/>
-        </w:numPr>
-      </w:pPr>
-      <w:r>
-        <w:t>You should see the submission form</w:t>
-      </w:r>
-    </w:p>
-    <w:p>
-      <w:r>
-        <w:rPr>
-          <w:noProof/>
-        </w:rPr>
-        <w:drawing>
-          <wp:inline distT="0" distB="0" distL="0" distR="0" wp14:anchorId="25D65BE2" wp14:editId="444EAE8D">
-            <wp:extent cx="5943600" cy="1758950"/>
-            <wp:effectExtent l="0" t="0" r="0" b="0"/>
-            <wp:docPr id="16" name="Picture 16"/>
-            <wp:cNvGraphicFramePr>
-              <a:graphicFrameLocks xmlns:a="http://schemas.openxmlformats.org/drawingml/2006/main" noChangeAspect="1"/>
-            </wp:cNvGraphicFramePr>
-            <a:graphic xmlns:a="http://schemas.openxmlformats.org/drawingml/2006/main">
-              <a:graphicData uri="http://schemas.openxmlformats.org/drawingml/2006/picture">
-                <pic:pic xmlns:pic="http://schemas.openxmlformats.org/drawingml/2006/picture">
-                  <pic:nvPicPr>
-                    <pic:cNvPr id="0" name=""/>
-                    <pic:cNvPicPr/>
-                  </pic:nvPicPr>
-                  <pic:blipFill>
-                    <a:blip r:embed="rId14"/>
-                    <a:stretch>
-                      <a:fillRect/>
-                    </a:stretch>
-                  </pic:blipFill>
-                  <pic:spPr>
-                    <a:xfrm>
-                      <a:off x="0" y="0"/>
                       <a:ext cx="5943600" cy="1758950"/>
                     </a:xfrm>
                     <a:prstGeom prst="rect">
@@ -1117,17 +1000,7 @@
         </w:numPr>
       </w:pPr>
       <w:r>
-        <w:t xml:space="preserve">You will see the warning message because Recommendation Letter submission form requires </w:t>
-      </w:r>
-      <w:proofErr w:type="spellStart"/>
-      <w:proofErr w:type="gramStart"/>
-      <w:r>
-        <w:t>url’s</w:t>
-      </w:r>
-      <w:proofErr w:type="spellEnd"/>
-      <w:proofErr w:type="gramEnd"/>
-      <w:r>
-        <w:t xml:space="preserve"> parameters such as </w:t>
+        <w:t xml:space="preserve">You will see the warning message because Recommendation Letter submission form requires url’s parameters such as </w:t>
       </w:r>
       <w:r>
         <w:t xml:space="preserve">Reference-Letter-ID, Identification, </w:t>
@@ -1167,31 +1040,7 @@
         <w:t xml:space="preserve">Google replaced the Classic Sites with New Sites. </w:t>
       </w:r>
       <w:r>
-        <w:t xml:space="preserve">Creating and editing in classic Sites are no longer supported. As of January 30, 2023: Editing of classic sites is turned off. You can </w:t>
-      </w:r>
-      <w:proofErr w:type="gramStart"/>
-      <w:r>
-        <w:t>migrate</w:t>
-      </w:r>
-      <w:proofErr w:type="gramEnd"/>
-      <w:r>
-        <w:t xml:space="preserve"> your Classic Sites for a smooth transition. If you don't </w:t>
-      </w:r>
-      <w:proofErr w:type="gramStart"/>
-      <w:r>
-        <w:t>migrate</w:t>
-      </w:r>
-      <w:proofErr w:type="gramEnd"/>
-      <w:r>
-        <w:t xml:space="preserve"> your Classic Sites, your classic sites will be </w:t>
-      </w:r>
-      <w:proofErr w:type="spellStart"/>
-      <w:r>
-        <w:t>automigrated</w:t>
-      </w:r>
-      <w:proofErr w:type="spellEnd"/>
-      <w:r>
-        <w:t xml:space="preserve"> to New Sites</w:t>
+        <w:t>Creating and editing in classic Sites are no longer supported. As of January 30, 2023: Editing of classic sites is turned off. You can migrate your Classic Sites for a smooth transition. If you don't migrate your Classic Sites, your classic sites will be automigrated to New Sites</w:t>
       </w:r>
       <w:r>
         <w:t xml:space="preserve"> </w:t>
@@ -1211,7 +1060,7 @@
       <w:r>
         <w:t xml:space="preserve"> </w:t>
       </w:r>
-      <w:hyperlink r:id="rId15" w:history="1">
+      <w:hyperlink r:id="rId14" w:history="1">
         <w:r>
           <w:rPr>
             <w:rStyle w:val="Hyperlink"/>
@@ -1248,17 +1097,7 @@
         </w:numPr>
       </w:pPr>
       <w:r>
-        <w:t xml:space="preserve">On a new site, in editing mode, click “Insert” -&gt; “Embed” and paste the </w:t>
-      </w:r>
-      <w:proofErr w:type="spellStart"/>
-      <w:proofErr w:type="gramStart"/>
-      <w:r>
-        <w:t>url</w:t>
-      </w:r>
-      <w:proofErr w:type="spellEnd"/>
-      <w:proofErr w:type="gramEnd"/>
-      <w:r>
-        <w:t xml:space="preserve"> from “Manage Deployment” on the Fellowship Application script. </w:t>
+        <w:t xml:space="preserve">On a new site, in editing mode, click “Insert” -&gt; “Embed” and paste the url from “Manage Deployment” on the Fellowship Application script. </w:t>
       </w:r>
     </w:p>
     <w:p>
@@ -1267,7 +1106,7 @@
           <w:noProof/>
         </w:rPr>
         <w:drawing>
-          <wp:inline distT="0" distB="0" distL="0" distR="0" wp14:anchorId="6F31A87C" wp14:editId="5F198845">
+          <wp:inline distT="0" distB="0" distL="0" distR="0" wp14:anchorId="7481D46A" wp14:editId="33BEED28">
             <wp:extent cx="5943600" cy="3643630"/>
             <wp:effectExtent l="0" t="0" r="0" b="0"/>
             <wp:docPr id="17" name="Picture 17"/>
@@ -1282,7 +1121,7 @@
                     <pic:cNvPicPr/>
                   </pic:nvPicPr>
                   <pic:blipFill>
-                    <a:blip r:embed="rId12"/>
+                    <a:blip r:embed="rId11"/>
                     <a:stretch>
                       <a:fillRect/>
                     </a:stretch>
@@ -1326,17 +1165,9 @@
       </w:pPr>
       <w:r>
         <w:lastRenderedPageBreak/>
-        <w:t xml:space="preserve">The </w:t>
-      </w:r>
-      <w:proofErr w:type="spellStart"/>
-      <w:r>
-        <w:t>url</w:t>
-      </w:r>
-      <w:proofErr w:type="spellEnd"/>
-      <w:r>
-        <w:t xml:space="preserve"> of the new site will be something like </w:t>
-      </w:r>
-      <w:hyperlink r:id="rId16" w:history="1">
+        <w:t xml:space="preserve">The url of the new site will be something like </w:t>
+      </w:r>
+      <w:hyperlink r:id="rId15" w:history="1">
         <w:r>
           <w:rPr>
             <w:rStyle w:val="Hyperlink"/>
@@ -1363,7 +1194,7 @@
           <w:noProof/>
         </w:rPr>
         <w:drawing>
-          <wp:inline distT="0" distB="0" distL="0" distR="0" wp14:anchorId="3D946A6F" wp14:editId="17ACA850">
+          <wp:inline distT="0" distB="0" distL="0" distR="0" wp14:anchorId="3E9CDABE" wp14:editId="2280823E">
             <wp:extent cx="5943600" cy="3003550"/>
             <wp:effectExtent l="0" t="0" r="0" b="6350"/>
             <wp:docPr id="18" name="Picture 18"/>
@@ -1378,7 +1209,7 @@
                     <pic:cNvPicPr/>
                   </pic:nvPicPr>
                   <pic:blipFill>
-                    <a:blip r:embed="rId17"/>
+                    <a:blip r:embed="rId16"/>
                     <a:stretch>
                       <a:fillRect/>
                     </a:stretch>
@@ -1447,21 +1278,7 @@
         <w:rPr>
           <w:i/>
         </w:rPr>
-        <w:t>&lt;</w:t>
-      </w:r>
-      <w:proofErr w:type="gramStart"/>
-      <w:r>
-        <w:rPr>
-          <w:i/>
-        </w:rPr>
-        <w:t>script</w:t>
-      </w:r>
-      <w:proofErr w:type="gramEnd"/>
-      <w:r>
-        <w:rPr>
-          <w:i/>
-        </w:rPr>
-        <w:t>&gt;</w:t>
+        <w:t>&lt;script&gt;</w:t>
       </w:r>
     </w:p>
     <w:p>
@@ -1472,41 +1289,31 @@
           <w:i/>
         </w:rPr>
       </w:pPr>
-      <w:proofErr w:type="spellStart"/>
+      <w:r>
+        <w:rPr>
+          <w:i/>
+        </w:rPr>
+        <w:t>var delayInMilliseconds = 12000; //</w:t>
+      </w:r>
+      <w:r>
+        <w:rPr>
+          <w:i/>
+        </w:rPr>
+        <w:t xml:space="preserve">12000 milliseconds </w:t>
+      </w:r>
       <w:proofErr w:type="gramStart"/>
       <w:r>
         <w:rPr>
           <w:i/>
         </w:rPr>
-        <w:t>var</w:t>
-      </w:r>
-      <w:proofErr w:type="spellEnd"/>
+        <w:t>is</w:t>
+      </w:r>
       <w:proofErr w:type="gramEnd"/>
       <w:r>
         <w:rPr>
           <w:i/>
         </w:rPr>
         <w:t xml:space="preserve"> </w:t>
-      </w:r>
-      <w:proofErr w:type="spellStart"/>
-      <w:r>
-        <w:rPr>
-          <w:i/>
-        </w:rPr>
-        <w:t>delayInMilliseconds</w:t>
-      </w:r>
-      <w:proofErr w:type="spellEnd"/>
-      <w:r>
-        <w:rPr>
-          <w:i/>
-        </w:rPr>
-        <w:t xml:space="preserve"> = 12000; //</w:t>
-      </w:r>
-      <w:r>
-        <w:rPr>
-          <w:i/>
-        </w:rPr>
-        <w:t xml:space="preserve">12000 milliseconds is </w:t>
       </w:r>
       <w:r>
         <w:rPr>
@@ -1535,75 +1342,65 @@
           <w:i/>
         </w:rPr>
       </w:pPr>
-      <w:proofErr w:type="spellStart"/>
+      <w:r>
+        <w:rPr>
+          <w:i/>
+        </w:rPr>
+        <w:t>setTimeout(</w:t>
+      </w:r>
       <w:proofErr w:type="gramStart"/>
       <w:r>
         <w:rPr>
           <w:i/>
         </w:rPr>
-        <w:t>setTimeout</w:t>
-      </w:r>
-      <w:proofErr w:type="spellEnd"/>
+        <w:t>function(</w:t>
+      </w:r>
+      <w:proofErr w:type="gramEnd"/>
       <w:r>
         <w:rPr>
           <w:i/>
         </w:rPr>
-        <w:t>(</w:t>
+        <w:t>) {</w:t>
+      </w:r>
+    </w:p>
+    <w:p>
+      <w:pPr>
+        <w:spacing w:after="0"/>
+        <w:rPr>
+          <w:i/>
+        </w:rPr>
+      </w:pPr>
+      <w:r>
+        <w:rPr>
+          <w:i/>
+        </w:rPr>
+        <w:t xml:space="preserve">  </w:t>
+      </w:r>
+      <w:r>
+        <w:rPr>
+          <w:i/>
+        </w:rPr>
+        <w:tab/>
+      </w:r>
+      <w:r>
+        <w:rPr>
+          <w:i/>
+        </w:rPr>
+        <w:tab/>
+      </w:r>
+      <w:proofErr w:type="gramStart"/>
+      <w:r>
+        <w:rPr>
+          <w:i/>
+        </w:rPr>
+        <w:t>document.getElementById</w:t>
       </w:r>
       <w:proofErr w:type="gramEnd"/>
       <w:r>
         <w:rPr>
           <w:i/>
         </w:rPr>
-        <w:t>function() {</w:t>
-      </w:r>
-    </w:p>
-    <w:p>
-      <w:pPr>
-        <w:spacing w:after="0"/>
-        <w:rPr>
-          <w:i/>
-        </w:rPr>
-      </w:pPr>
-      <w:r>
-        <w:rPr>
-          <w:i/>
-        </w:rPr>
-        <w:t xml:space="preserve">  </w:t>
-      </w:r>
-      <w:r>
-        <w:rPr>
-          <w:i/>
-        </w:rPr>
-        <w:tab/>
-      </w:r>
-      <w:r>
-        <w:rPr>
-          <w:i/>
-        </w:rPr>
-        <w:tab/>
-      </w:r>
-      <w:proofErr w:type="spellStart"/>
-      <w:proofErr w:type="gramStart"/>
-      <w:r>
-        <w:rPr>
-          <w:i/>
-        </w:rPr>
-        <w:t>document.getElementById</w:t>
-      </w:r>
-      <w:proofErr w:type="spellEnd"/>
-      <w:r>
-        <w:rPr>
-          <w:i/>
-        </w:rPr>
-        <w:t>(</w:t>
-      </w:r>
-      <w:proofErr w:type="gramEnd"/>
-      <w:r>
-        <w:rPr>
-          <w:i/>
-        </w:rPr>
-        <w:t>"welcome-note").remove();</w:t>
+        <w:t>("welcome-note").remove();</w:t>
       </w:r>
     </w:p>
     <w:p>
@@ -1618,91 +1415,73 @@
         <w:rPr>
           <w:i/>
         </w:rPr>
-        <w:t xml:space="preserve">}, </w:t>
-      </w:r>
-      <w:proofErr w:type="spellStart"/>
+        <w:t>}, delayInMilliseconds);</w:t>
+      </w:r>
+    </w:p>
+    <w:p>
+      <w:pPr>
+        <w:spacing w:after="0"/>
+      </w:pPr>
       <w:r>
         <w:rPr>
           <w:i/>
         </w:rPr>
-        <w:t>delayInMilliseconds</w:t>
-      </w:r>
-      <w:proofErr w:type="spellEnd"/>
-      <w:r>
-        <w:rPr>
-          <w:i/>
-        </w:rPr>
-        <w:t>);</w:t>
-      </w:r>
-    </w:p>
-    <w:p>
-      <w:pPr>
-        <w:spacing w:after="0"/>
-      </w:pPr>
-      <w:r>
-        <w:rPr>
-          <w:i/>
-        </w:rPr>
         <w:t>&lt;/script&gt;</w:t>
       </w:r>
+    </w:p>
+    <w:p/>
+    <w:p>
+      <w:pPr>
+        <w:pStyle w:val="ListParagraph"/>
+        <w:numPr>
+          <w:ilvl w:val="0"/>
+          <w:numId w:val="27"/>
+        </w:numPr>
+      </w:pPr>
+      <w:r>
+        <w:t>It seems impossible to edit the existing embedded script</w:t>
+      </w:r>
+      <w:r>
+        <w:t xml:space="preserve"> for Google site</w:t>
+      </w:r>
+      <w:r>
+        <w:t>. The section with the old script must be deleted, and a new section with the updated embedded script should be added.</w:t>
+      </w:r>
+    </w:p>
+    <w:p>
+      <w:pPr>
+        <w:pStyle w:val="ListParagraph"/>
+      </w:pPr>
     </w:p>
     <w:p/>
     <w:p/>
     <w:p/>
     <w:p/>
     <w:p/>
+    <w:p>
+      <w:pPr>
+        <w:pStyle w:val="Heading1"/>
+      </w:pPr>
+      <w:r>
+        <w:t xml:space="preserve">2.2 Create web page for the </w:t>
+      </w:r>
+      <w:r>
+        <w:t>Fellowship Recommendation Letter Submission</w:t>
+      </w:r>
+      <w:r>
+        <w:t xml:space="preserve"> </w:t>
+      </w:r>
+      <w:r>
+        <w:t xml:space="preserve">online </w:t>
+      </w:r>
+      <w:r>
+        <w:t>form</w:t>
+      </w:r>
+    </w:p>
     <w:p/>
     <w:p>
-      <w:pPr>
-        <w:pStyle w:val="Heading1"/>
-      </w:pPr>
-      <w:r>
-        <w:lastRenderedPageBreak/>
-        <w:t xml:space="preserve">2.2 Create web page for the </w:t>
-      </w:r>
-      <w:r>
-        <w:t>Fellowship Recommendation Letter Submission</w:t>
-      </w:r>
-      <w:r>
-        <w:t xml:space="preserve"> </w:t>
-      </w:r>
-      <w:r>
-        <w:t xml:space="preserve">online </w:t>
-      </w:r>
-      <w:r>
-        <w:t>form</w:t>
-      </w:r>
-    </w:p>
-    <w:p/>
-    <w:p>
-      <w:r>
-        <w:t xml:space="preserve">New Google site does not allow </w:t>
-      </w:r>
-      <w:proofErr w:type="gramStart"/>
-      <w:r>
-        <w:t>to pass</w:t>
-      </w:r>
-      <w:proofErr w:type="gramEnd"/>
-      <w:r>
-        <w:t xml:space="preserve"> the </w:t>
-      </w:r>
-      <w:proofErr w:type="spellStart"/>
-      <w:r>
-        <w:t>url’s</w:t>
-      </w:r>
-      <w:proofErr w:type="spellEnd"/>
-      <w:r>
-        <w:t xml:space="preserve"> parameters for the Recommendation Letter form to the embedded script. Therefore, we use the web link </w:t>
-      </w:r>
-      <w:proofErr w:type="spellStart"/>
-      <w:proofErr w:type="gramStart"/>
-      <w:r>
-        <w:t>url</w:t>
-      </w:r>
-      <w:proofErr w:type="spellEnd"/>
-      <w:proofErr w:type="gramEnd"/>
-      <w:r>
-        <w:t xml:space="preserve"> directly from the “Manage deployments” on the Google script page.</w:t>
+      <w:r>
+        <w:t>New Google site does not allow to pass the url’s parameters for the Recommendation Letter form to the embedded script. Therefore, we use the web link url directly from the “Manage deployments” on the Google script page.</w:t>
       </w:r>
     </w:p>
     <w:p>
@@ -1744,15 +1523,7 @@
         <w:t xml:space="preserve">Copy the web URL </w:t>
       </w:r>
       <w:r>
-        <w:t xml:space="preserve">and paste it to the field “Web app </w:t>
-      </w:r>
-      <w:proofErr w:type="spellStart"/>
-      <w:r>
-        <w:t>url</w:t>
-      </w:r>
-      <w:proofErr w:type="spellEnd"/>
-      <w:r>
-        <w:t xml:space="preserve"> from deployment GAS” on the Fellowship Site settings page as shown </w:t>
+        <w:t xml:space="preserve">and paste it to the field “Web app url from deployment GAS” on the Fellowship Site settings page as shown </w:t>
       </w:r>
       <w:r>
         <w:t xml:space="preserve">on the screenshots </w:t>
@@ -1784,7 +1555,7 @@
       <w:r>
         <w:t xml:space="preserve">For example, if the URL is </w:t>
       </w:r>
-      <w:hyperlink r:id="rId18" w:history="1">
+      <w:hyperlink r:id="rId17" w:history="1">
         <w:r>
           <w:rPr>
             <w:rStyle w:val="Hyperlink"/>
@@ -1805,13 +1576,8 @@
       <w:pPr>
         <w:pStyle w:val="ListParagraph"/>
       </w:pPr>
-      <w:proofErr w:type="gramStart"/>
-      <w:r>
-        <w:t>the</w:t>
-      </w:r>
-      <w:proofErr w:type="gramEnd"/>
-      <w:r>
-        <w:t xml:space="preserve"> full URL send by email will be:</w:t>
+      <w:r>
+        <w:t>the full URL send by email will be:</w:t>
       </w:r>
     </w:p>
     <w:p>
@@ -1829,7 +1595,7 @@
       <w:pPr>
         <w:pStyle w:val="ListParagraph"/>
       </w:pPr>
-      <w:hyperlink r:id="rId19" w:history="1">
+      <w:hyperlink r:id="rId18" w:history="1">
         <w:r>
           <w:rPr>
             <w:rStyle w:val="Hyperlink"/>
@@ -1845,10 +1611,52 @@
         </w:rPr>
         <w:lastRenderedPageBreak/>
         <w:drawing>
-          <wp:inline distT="0" distB="0" distL="0" distR="0" wp14:anchorId="5FCB8420" wp14:editId="5AF8939D">
+          <wp:inline distT="0" distB="0" distL="0" distR="0" wp14:anchorId="3711487C" wp14:editId="2D168D39">
             <wp:extent cx="6724650" cy="4068556"/>
             <wp:effectExtent l="0" t="0" r="0" b="8255"/>
             <wp:docPr id="19" name="Picture 19"/>
+            <wp:cNvGraphicFramePr>
+              <a:graphicFrameLocks xmlns:a="http://schemas.openxmlformats.org/drawingml/2006/main" noChangeAspect="1"/>
+            </wp:cNvGraphicFramePr>
+            <a:graphic xmlns:a="http://schemas.openxmlformats.org/drawingml/2006/main">
+              <a:graphicData uri="http://schemas.openxmlformats.org/drawingml/2006/picture">
+                <pic:pic xmlns:pic="http://schemas.openxmlformats.org/drawingml/2006/picture">
+                  <pic:nvPicPr>
+                    <pic:cNvPr id="0" name=""/>
+                    <pic:cNvPicPr/>
+                  </pic:nvPicPr>
+                  <pic:blipFill>
+                    <a:blip r:embed="rId19"/>
+                    <a:stretch>
+                      <a:fillRect/>
+                    </a:stretch>
+                  </pic:blipFill>
+                  <pic:spPr>
+                    <a:xfrm>
+                      <a:off x="0" y="0"/>
+                      <a:ext cx="6729962" cy="4071770"/>
+                    </a:xfrm>
+                    <a:prstGeom prst="rect">
+                      <a:avLst/>
+                    </a:prstGeom>
+                  </pic:spPr>
+                </pic:pic>
+              </a:graphicData>
+            </a:graphic>
+          </wp:inline>
+        </w:drawing>
+      </w:r>
+    </w:p>
+    <w:p>
+      <w:r>
+        <w:rPr>
+          <w:noProof/>
+        </w:rPr>
+        <w:drawing>
+          <wp:inline distT="0" distB="0" distL="0" distR="0" wp14:anchorId="553484D2" wp14:editId="5AD84035">
+            <wp:extent cx="5943600" cy="3813175"/>
+            <wp:effectExtent l="0" t="0" r="0" b="0"/>
+            <wp:docPr id="20" name="Picture 20"/>
             <wp:cNvGraphicFramePr>
               <a:graphicFrameLocks xmlns:a="http://schemas.openxmlformats.org/drawingml/2006/main" noChangeAspect="1"/>
             </wp:cNvGraphicFramePr>
@@ -1868,7 +1676,7 @@
                   <pic:spPr>
                     <a:xfrm>
                       <a:off x="0" y="0"/>
-                      <a:ext cx="6729962" cy="4071770"/>
+                      <a:ext cx="5943600" cy="3813175"/>
                     </a:xfrm>
                     <a:prstGeom prst="rect">
                       <a:avLst/>
@@ -1882,15 +1690,234 @@
       </w:r>
     </w:p>
     <w:p>
+      <w:pPr>
+        <w:pStyle w:val="Heading1"/>
+        <w:numPr>
+          <w:ilvl w:val="0"/>
+          <w:numId w:val="7"/>
+        </w:numPr>
+      </w:pPr>
+      <w:r>
+        <w:lastRenderedPageBreak/>
+        <w:t xml:space="preserve"> </w:t>
+      </w:r>
+      <w:r>
+        <w:t xml:space="preserve">Create folders in Google Drive to store application’s spreadsheets and uploaded files </w:t>
+      </w:r>
+    </w:p>
+    <w:p/>
+    <w:p>
+      <w:r>
+        <w:t xml:space="preserve">All files are located here </w:t>
+      </w:r>
+      <w:r>
+        <w:t>orderflex\src\Ap</w:t>
+      </w:r>
+      <w:r>
+        <w:t>p\FellAppBundle\Util\GoogleForm</w:t>
+      </w:r>
+      <w:r>
+        <w:t>\FellowshipApplication</w:t>
+      </w:r>
+      <w:r>
+        <w:t xml:space="preserve"> and on </w:t>
+      </w:r>
+      <w:r>
+        <w:t>orderflex\src\Ap</w:t>
+      </w:r>
+      <w:r>
+        <w:t>p\FellAppBundle\Util\GoogleForm</w:t>
+      </w:r>
+      <w:r>
+        <w:t>\</w:t>
+      </w:r>
+      <w:r>
+        <w:t xml:space="preserve"> FellowshipRecLetters</w:t>
+      </w:r>
+    </w:p>
+    <w:p>
+      <w:pPr>
+        <w:pStyle w:val="ListParagraph"/>
+        <w:numPr>
+          <w:ilvl w:val="0"/>
+          <w:numId w:val="28"/>
+        </w:numPr>
+      </w:pPr>
+      <w:r>
+        <w:t>On the Google Drive create folder “FellowshipApplication”</w:t>
+      </w:r>
+    </w:p>
+    <w:p>
+      <w:pPr>
+        <w:pStyle w:val="ListParagraph"/>
+        <w:numPr>
+          <w:ilvl w:val="0"/>
+          <w:numId w:val="28"/>
+        </w:numPr>
+      </w:pPr>
+      <w:r>
+        <w:t>Inside “FellowshipApplication” folder, create empty file “</w:t>
+      </w:r>
+      <w:r>
+        <w:t>config-fellapp.json</w:t>
+      </w:r>
+      <w:r>
+        <w:t>”</w:t>
+      </w:r>
+    </w:p>
+    <w:p>
+      <w:pPr>
+        <w:pStyle w:val="ListParagraph"/>
+        <w:numPr>
+          <w:ilvl w:val="0"/>
+          <w:numId w:val="28"/>
+        </w:numPr>
+      </w:pPr>
+      <w:r>
+        <w:t xml:space="preserve">Inside </w:t>
+      </w:r>
+      <w:r>
+        <w:t xml:space="preserve">“FellowshipApplication” </w:t>
+      </w:r>
+      <w:r>
+        <w:t>folder create two new folders to store responses from fellowship application and recommendation letter online forms</w:t>
+      </w:r>
+    </w:p>
+    <w:p>
+      <w:pPr>
+        <w:pStyle w:val="ListParagraph"/>
+        <w:numPr>
+          <w:ilvl w:val="0"/>
+          <w:numId w:val="28"/>
+        </w:numPr>
+      </w:pPr>
+      <w:r>
+        <w:t xml:space="preserve">For example, current structure is FellowshipApplication -&gt; Responses -&gt; </w:t>
+      </w:r>
+      <w:r>
+        <w:t>FellowshipApplications</w:t>
+      </w:r>
+      <w:r>
+        <w:t xml:space="preserve"> and FellowshipApplication -&gt; Responses -&gt; </w:t>
+      </w:r>
+      <w:r>
+        <w:t>RecommendationLetters</w:t>
+      </w:r>
+    </w:p>
+    <w:p>
+      <w:pPr>
+        <w:pStyle w:val="ListParagraph"/>
+        <w:numPr>
+          <w:ilvl w:val="0"/>
+          <w:numId w:val="28"/>
+        </w:numPr>
+      </w:pPr>
+      <w:r>
+        <w:t xml:space="preserve">Under each folder </w:t>
+      </w:r>
+      <w:r>
+        <w:t>FellowshipApplications</w:t>
+      </w:r>
+      <w:r>
+        <w:t xml:space="preserve"> and </w:t>
+      </w:r>
+      <w:r>
+        <w:t>RecommendationLetters</w:t>
+      </w:r>
+      <w:r>
+        <w:t xml:space="preserve"> create three new folders “Uploads”, “Spreadsheets” and “Templates”</w:t>
+      </w:r>
+    </w:p>
+    <w:p>
+      <w:pPr>
+        <w:pStyle w:val="ListParagraph"/>
+        <w:numPr>
+          <w:ilvl w:val="0"/>
+          <w:numId w:val="28"/>
+        </w:numPr>
+      </w:pPr>
+      <w:r>
+        <w:t xml:space="preserve">Copy two templates </w:t>
+      </w:r>
+      <w:r>
+        <w:t>BackupSpreadsheet.xlsx</w:t>
+      </w:r>
+      <w:r>
+        <w:t xml:space="preserve"> and </w:t>
+      </w:r>
+      <w:r>
+        <w:t>TemplateSpreadsheet.xlsx</w:t>
+      </w:r>
+      <w:r>
+        <w:t xml:space="preserve"> from the </w:t>
+      </w:r>
+      <w:r>
+        <w:t>order-lab\orderflex\src\App\FellAppBundle\Util\GoogleForm\FellowshipApplication</w:t>
+      </w:r>
+      <w:r>
+        <w:t xml:space="preserve"> to the folder </w:t>
+      </w:r>
+      <w:r>
+        <w:t>FellowshipApplications</w:t>
+      </w:r>
+      <w:r>
+        <w:t xml:space="preserve"> -&gt; Templates</w:t>
+      </w:r>
+    </w:p>
+    <w:p>
+      <w:pPr>
+        <w:pStyle w:val="ListParagraph"/>
+        <w:numPr>
+          <w:ilvl w:val="0"/>
+          <w:numId w:val="28"/>
+        </w:numPr>
+      </w:pPr>
+      <w:r>
+        <w:t xml:space="preserve">Copy two templates </w:t>
+      </w:r>
+      <w:r>
+        <w:t>BackupSpreadsheet.xlsx</w:t>
+      </w:r>
+      <w:r>
+        <w:t xml:space="preserve"> and </w:t>
+      </w:r>
+      <w:r>
+        <w:t>TemplateSpreadsheet.xlsx</w:t>
+      </w:r>
+      <w:r>
+        <w:t xml:space="preserve"> from the </w:t>
+      </w:r>
+      <w:r>
+        <w:t>order-lab\orderflex\src\App\FellAppBundle\Util\GoogleForm\ FellowshipRecLetters</w:t>
+      </w:r>
+      <w:r>
+        <w:t xml:space="preserve"> to the folder </w:t>
+      </w:r>
+      <w:r>
+        <w:t>RecommendationLetters</w:t>
+      </w:r>
+      <w:r>
+        <w:t xml:space="preserve">  -&gt; Templates</w:t>
+      </w:r>
+    </w:p>
+    <w:p>
+      <w:pPr>
+        <w:pStyle w:val="ListParagraph"/>
+      </w:pPr>
+    </w:p>
+    <w:p>
+      <w:pPr>
+        <w:pStyle w:val="ListParagraph"/>
+      </w:pPr>
       <w:r>
         <w:rPr>
           <w:noProof/>
         </w:rPr>
         <w:drawing>
-          <wp:inline distT="0" distB="0" distL="0" distR="0" wp14:anchorId="5851E276" wp14:editId="690C5A7B">
-            <wp:extent cx="5943600" cy="3813175"/>
-            <wp:effectExtent l="0" t="0" r="0" b="0"/>
-            <wp:docPr id="20" name="Picture 20"/>
+          <wp:inline distT="0" distB="0" distL="0" distR="0" wp14:anchorId="35241BE1" wp14:editId="454E4C6C">
+            <wp:extent cx="5943600" cy="2489835"/>
+            <wp:effectExtent l="0" t="0" r="0" b="5715"/>
+            <wp:docPr id="1" name="Picture 1"/>
             <wp:cNvGraphicFramePr>
               <a:graphicFrameLocks xmlns:a="http://schemas.openxmlformats.org/drawingml/2006/main" noChangeAspect="1"/>
             </wp:cNvGraphicFramePr>
@@ -1910,7 +1937,7 @@
                   <pic:spPr>
                     <a:xfrm>
                       <a:off x="0" y="0"/>
-                      <a:ext cx="5943600" cy="3813175"/>
+                      <a:ext cx="5943600" cy="2489835"/>
                     </a:xfrm>
                     <a:prstGeom prst="rect">
                       <a:avLst/>
@@ -1925,371 +1952,23 @@
     </w:p>
     <w:p>
       <w:pPr>
-        <w:pStyle w:val="Heading1"/>
-        <w:numPr>
-          <w:ilvl w:val="0"/>
-          <w:numId w:val="7"/>
-        </w:numPr>
-      </w:pPr>
-      <w:r>
+        <w:pStyle w:val="ListParagraph"/>
+      </w:pPr>
+    </w:p>
+    <w:p>
+      <w:pPr>
+        <w:pStyle w:val="ListParagraph"/>
+      </w:pPr>
+      <w:r>
+        <w:rPr>
+          <w:noProof/>
+        </w:rPr>
         <w:lastRenderedPageBreak/>
-        <w:t xml:space="preserve"> </w:t>
-      </w:r>
-      <w:r>
-        <w:t xml:space="preserve">Create folders in Google Drive to store application’s spreadsheets and uploaded files </w:t>
-      </w:r>
-    </w:p>
-    <w:p/>
-    <w:p>
-      <w:r>
-        <w:t xml:space="preserve">All files are located here </w:t>
-      </w:r>
-      <w:r>
-        <w:t>orderflex\src\Ap</w:t>
-      </w:r>
-      <w:r>
-        <w:t>p\FellAppBundle\Util\GoogleForm</w:t>
-      </w:r>
-      <w:r>
-        <w:t>\FellowshipApplication</w:t>
-      </w:r>
-      <w:r>
-        <w:t xml:space="preserve"> and on </w:t>
-      </w:r>
-      <w:proofErr w:type="spellStart"/>
-      <w:r>
-        <w:t>orderflex</w:t>
-      </w:r>
-      <w:proofErr w:type="spellEnd"/>
-      <w:r>
-        <w:t>\</w:t>
-      </w:r>
-      <w:proofErr w:type="spellStart"/>
-      <w:r>
-        <w:t>src</w:t>
-      </w:r>
-      <w:proofErr w:type="spellEnd"/>
-      <w:r>
-        <w:t>\Ap</w:t>
-      </w:r>
-      <w:r>
-        <w:t>p\</w:t>
-      </w:r>
-      <w:proofErr w:type="spellStart"/>
-      <w:r>
-        <w:t>FellAppBundle</w:t>
-      </w:r>
-      <w:proofErr w:type="spellEnd"/>
-      <w:r>
-        <w:t>\</w:t>
-      </w:r>
-      <w:proofErr w:type="spellStart"/>
-      <w:r>
-        <w:t>Util</w:t>
-      </w:r>
-      <w:proofErr w:type="spellEnd"/>
-      <w:r>
-        <w:t>\</w:t>
-      </w:r>
-      <w:proofErr w:type="spellStart"/>
-      <w:r>
-        <w:t>GoogleForm</w:t>
-      </w:r>
-      <w:proofErr w:type="spellEnd"/>
-      <w:r>
-        <w:t>\</w:t>
-      </w:r>
-      <w:r>
-        <w:t xml:space="preserve"> </w:t>
-      </w:r>
-      <w:proofErr w:type="spellStart"/>
-      <w:r>
-        <w:t>FellowshipRecLetters</w:t>
-      </w:r>
-      <w:proofErr w:type="spellEnd"/>
-    </w:p>
-    <w:p>
-      <w:pPr>
-        <w:pStyle w:val="ListParagraph"/>
-        <w:numPr>
-          <w:ilvl w:val="0"/>
-          <w:numId w:val="28"/>
-        </w:numPr>
-      </w:pPr>
-      <w:r>
-        <w:t>On the Google Drive create folder “</w:t>
-      </w:r>
-      <w:proofErr w:type="spellStart"/>
-      <w:r>
-        <w:t>FellowshipApplication</w:t>
-      </w:r>
-      <w:proofErr w:type="spellEnd"/>
-      <w:r>
-        <w:t>”</w:t>
-      </w:r>
-    </w:p>
-    <w:p>
-      <w:pPr>
-        <w:pStyle w:val="ListParagraph"/>
-        <w:numPr>
-          <w:ilvl w:val="0"/>
-          <w:numId w:val="28"/>
-        </w:numPr>
-      </w:pPr>
-      <w:r>
-        <w:t>Inside “</w:t>
-      </w:r>
-      <w:proofErr w:type="spellStart"/>
-      <w:r>
-        <w:t>FellowshipApplication</w:t>
-      </w:r>
-      <w:proofErr w:type="spellEnd"/>
-      <w:r>
-        <w:t>” folder, create empty file “</w:t>
-      </w:r>
-      <w:proofErr w:type="spellStart"/>
-      <w:r>
-        <w:t>config-fellapp.json</w:t>
-      </w:r>
-      <w:proofErr w:type="spellEnd"/>
-      <w:r>
-        <w:t>”</w:t>
-      </w:r>
-    </w:p>
-    <w:p>
-      <w:pPr>
-        <w:pStyle w:val="ListParagraph"/>
-        <w:numPr>
-          <w:ilvl w:val="0"/>
-          <w:numId w:val="28"/>
-        </w:numPr>
-      </w:pPr>
-      <w:r>
-        <w:t xml:space="preserve">Inside </w:t>
-      </w:r>
-      <w:r>
-        <w:t>“</w:t>
-      </w:r>
-      <w:proofErr w:type="spellStart"/>
-      <w:r>
-        <w:t>FellowshipApplication</w:t>
-      </w:r>
-      <w:proofErr w:type="spellEnd"/>
-      <w:r>
-        <w:t xml:space="preserve">” </w:t>
-      </w:r>
-      <w:r>
-        <w:t>folder create two new folders to store responses from fellowship application and recommendation letter online forms</w:t>
-      </w:r>
-    </w:p>
-    <w:p>
-      <w:pPr>
-        <w:pStyle w:val="ListParagraph"/>
-        <w:numPr>
-          <w:ilvl w:val="0"/>
-          <w:numId w:val="28"/>
-        </w:numPr>
-      </w:pPr>
-      <w:r>
-        <w:t xml:space="preserve">For example, current structure is </w:t>
-      </w:r>
-      <w:proofErr w:type="spellStart"/>
-      <w:r>
-        <w:t>FellowshipApplication</w:t>
-      </w:r>
-      <w:proofErr w:type="spellEnd"/>
-      <w:r>
-        <w:t xml:space="preserve"> -&gt; Responses -&gt; </w:t>
-      </w:r>
-      <w:proofErr w:type="spellStart"/>
-      <w:r>
-        <w:t>FellowshipApplications</w:t>
-      </w:r>
-      <w:proofErr w:type="spellEnd"/>
-      <w:r>
-        <w:t xml:space="preserve"> and </w:t>
-      </w:r>
-      <w:proofErr w:type="spellStart"/>
-      <w:r>
-        <w:t>FellowshipApplication</w:t>
-      </w:r>
-      <w:proofErr w:type="spellEnd"/>
-      <w:r>
-        <w:t xml:space="preserve"> -&gt; Responses -&gt; </w:t>
-      </w:r>
-      <w:proofErr w:type="spellStart"/>
-      <w:r>
-        <w:t>RecommendationLetters</w:t>
-      </w:r>
-      <w:proofErr w:type="spellEnd"/>
-    </w:p>
-    <w:p>
-      <w:pPr>
-        <w:pStyle w:val="ListParagraph"/>
-        <w:numPr>
-          <w:ilvl w:val="0"/>
-          <w:numId w:val="28"/>
-        </w:numPr>
-      </w:pPr>
-      <w:r>
-        <w:t xml:space="preserve">Under each folder </w:t>
-      </w:r>
-      <w:proofErr w:type="spellStart"/>
-      <w:r>
-        <w:t>FellowshipApplications</w:t>
-      </w:r>
-      <w:proofErr w:type="spellEnd"/>
-      <w:r>
-        <w:t xml:space="preserve"> and </w:t>
-      </w:r>
-      <w:proofErr w:type="spellStart"/>
-      <w:r>
-        <w:t>RecommendationLetters</w:t>
-      </w:r>
-      <w:proofErr w:type="spellEnd"/>
-      <w:r>
-        <w:t xml:space="preserve"> create three new folders “Uploads”, “Spreadsheets” and “Templates”</w:t>
-      </w:r>
-    </w:p>
-    <w:p>
-      <w:pPr>
-        <w:pStyle w:val="ListParagraph"/>
-        <w:numPr>
-          <w:ilvl w:val="0"/>
-          <w:numId w:val="28"/>
-        </w:numPr>
-      </w:pPr>
-      <w:r>
-        <w:t xml:space="preserve">Copy two templates </w:t>
-      </w:r>
-      <w:r>
-        <w:t>BackupSpreadsheet.xlsx</w:t>
-      </w:r>
-      <w:r>
-        <w:t xml:space="preserve"> and </w:t>
-      </w:r>
-      <w:r>
-        <w:t>TemplateSpreadsheet.xlsx</w:t>
-      </w:r>
-      <w:r>
-        <w:t xml:space="preserve"> from the </w:t>
-      </w:r>
-      <w:r>
-        <w:t>order-lab\orderflex\src\App\FellAppBundle\Util\GoogleForm\FellowshipApplication</w:t>
-      </w:r>
-      <w:r>
-        <w:t xml:space="preserve"> to the folder </w:t>
-      </w:r>
-      <w:proofErr w:type="spellStart"/>
-      <w:r>
-        <w:t>FellowshipApplications</w:t>
-      </w:r>
-      <w:proofErr w:type="spellEnd"/>
-      <w:r>
-        <w:t xml:space="preserve"> -&gt; Templates</w:t>
-      </w:r>
-    </w:p>
-    <w:p>
-      <w:pPr>
-        <w:pStyle w:val="ListParagraph"/>
-        <w:numPr>
-          <w:ilvl w:val="0"/>
-          <w:numId w:val="28"/>
-        </w:numPr>
-      </w:pPr>
-      <w:r>
-        <w:t xml:space="preserve">Copy two templates </w:t>
-      </w:r>
-      <w:r>
-        <w:t>BackupSpreadsheet.xlsx</w:t>
-      </w:r>
-      <w:r>
-        <w:t xml:space="preserve"> and </w:t>
-      </w:r>
-      <w:r>
-        <w:t>TemplateSpreadsheet.xlsx</w:t>
-      </w:r>
-      <w:r>
-        <w:t xml:space="preserve"> from the </w:t>
-      </w:r>
-      <w:r>
-        <w:t>order-lab\</w:t>
-      </w:r>
-      <w:proofErr w:type="spellStart"/>
-      <w:r>
-        <w:t>orderflex</w:t>
-      </w:r>
-      <w:proofErr w:type="spellEnd"/>
-      <w:r>
-        <w:t>\</w:t>
-      </w:r>
-      <w:proofErr w:type="spellStart"/>
-      <w:r>
-        <w:t>src</w:t>
-      </w:r>
-      <w:proofErr w:type="spellEnd"/>
-      <w:r>
-        <w:t>\App\</w:t>
-      </w:r>
-      <w:proofErr w:type="spellStart"/>
-      <w:r>
-        <w:t>FellAppBundle</w:t>
-      </w:r>
-      <w:proofErr w:type="spellEnd"/>
-      <w:r>
-        <w:t>\</w:t>
-      </w:r>
-      <w:proofErr w:type="spellStart"/>
-      <w:r>
-        <w:t>Util</w:t>
-      </w:r>
-      <w:proofErr w:type="spellEnd"/>
-      <w:r>
-        <w:t>\</w:t>
-      </w:r>
-      <w:proofErr w:type="spellStart"/>
-      <w:r>
-        <w:t>GoogleForm</w:t>
-      </w:r>
-      <w:proofErr w:type="spellEnd"/>
-      <w:r>
-        <w:t xml:space="preserve">\ </w:t>
-      </w:r>
-      <w:proofErr w:type="spellStart"/>
-      <w:r>
-        <w:t>FellowshipRecLetters</w:t>
-      </w:r>
-      <w:proofErr w:type="spellEnd"/>
-      <w:r>
-        <w:t xml:space="preserve"> to the folder </w:t>
-      </w:r>
-      <w:proofErr w:type="spellStart"/>
-      <w:r>
-        <w:t>RecommendationLetters</w:t>
-      </w:r>
-      <w:proofErr w:type="spellEnd"/>
-      <w:r>
-        <w:t xml:space="preserve">  -&gt; Templates</w:t>
-      </w:r>
-    </w:p>
-    <w:p>
-      <w:pPr>
-        <w:pStyle w:val="ListParagraph"/>
-      </w:pPr>
-    </w:p>
-    <w:p>
-      <w:pPr>
-        <w:pStyle w:val="ListParagraph"/>
-      </w:pPr>
-      <w:r>
-        <w:rPr>
-          <w:noProof/>
-        </w:rPr>
         <w:drawing>
-          <wp:inline distT="0" distB="0" distL="0" distR="0" wp14:anchorId="5D74DF78" wp14:editId="2E40DB43">
-            <wp:extent cx="5943600" cy="2489835"/>
-            <wp:effectExtent l="0" t="0" r="0" b="5715"/>
-            <wp:docPr id="1" name="Picture 1"/>
+          <wp:inline distT="0" distB="0" distL="0" distR="0" wp14:anchorId="67D6A239" wp14:editId="301A607D">
+            <wp:extent cx="5943600" cy="2802255"/>
+            <wp:effectExtent l="0" t="0" r="0" b="0"/>
+            <wp:docPr id="21" name="Picture 21"/>
             <wp:cNvGraphicFramePr>
               <a:graphicFrameLocks xmlns:a="http://schemas.openxmlformats.org/drawingml/2006/main" noChangeAspect="1"/>
             </wp:cNvGraphicFramePr>
@@ -2309,7 +1988,7 @@
                   <pic:spPr>
                     <a:xfrm>
                       <a:off x="0" y="0"/>
-                      <a:ext cx="5943600" cy="2489835"/>
+                      <a:ext cx="5943600" cy="2802255"/>
                     </a:xfrm>
                     <a:prstGeom prst="rect">
                       <a:avLst/>
@@ -2331,16 +2010,164 @@
       <w:pPr>
         <w:pStyle w:val="ListParagraph"/>
       </w:pPr>
+    </w:p>
+    <w:p>
+      <w:pPr>
+        <w:pStyle w:val="ListParagraph"/>
+        <w:ind w:left="1440"/>
+      </w:pPr>
+    </w:p>
+    <w:p>
+      <w:pPr>
+        <w:pStyle w:val="ListParagraph"/>
+        <w:ind w:left="1440"/>
+      </w:pPr>
+    </w:p>
+    <w:p>
+      <w:pPr>
+        <w:pStyle w:val="ListParagraph"/>
+        <w:ind w:left="1440"/>
+      </w:pPr>
+    </w:p>
+    <w:p>
+      <w:pPr>
+        <w:pStyle w:val="ListParagraph"/>
+        <w:ind w:left="1440"/>
+      </w:pPr>
+    </w:p>
+    <w:p>
+      <w:pPr>
+        <w:pStyle w:val="ListParagraph"/>
+        <w:ind w:left="1440"/>
+      </w:pPr>
+    </w:p>
+    <w:p>
+      <w:pPr>
+        <w:pStyle w:val="ListParagraph"/>
+        <w:ind w:left="1440"/>
+      </w:pPr>
+    </w:p>
+    <w:p>
+      <w:pPr>
+        <w:pStyle w:val="ListParagraph"/>
+        <w:ind w:left="1440"/>
+      </w:pPr>
+    </w:p>
+    <w:p>
+      <w:pPr>
+        <w:pStyle w:val="ListParagraph"/>
+        <w:ind w:left="1440"/>
+      </w:pPr>
+    </w:p>
+    <w:p>
+      <w:pPr>
+        <w:pStyle w:val="ListParagraph"/>
+        <w:ind w:left="1440"/>
+      </w:pPr>
+    </w:p>
+    <w:p>
+      <w:pPr>
+        <w:pStyle w:val="ListParagraph"/>
+        <w:ind w:left="1440"/>
+      </w:pPr>
+    </w:p>
+    <w:p>
+      <w:pPr>
+        <w:pStyle w:val="ListParagraph"/>
+        <w:ind w:left="1440"/>
+      </w:pPr>
+    </w:p>
+    <w:p>
+      <w:pPr>
+        <w:pStyle w:val="ListParagraph"/>
+        <w:ind w:left="1440"/>
+      </w:pPr>
+    </w:p>
+    <w:p>
+      <w:pPr>
+        <w:pStyle w:val="ListParagraph"/>
+        <w:ind w:left="1440"/>
+      </w:pPr>
+    </w:p>
+    <w:p>
+      <w:pPr>
+        <w:pStyle w:val="ListParagraph"/>
+        <w:ind w:left="1440"/>
+      </w:pPr>
+    </w:p>
+    <w:p>
+      <w:pPr>
+        <w:pStyle w:val="ListParagraph"/>
+        <w:ind w:left="1440"/>
+      </w:pPr>
+    </w:p>
+    <w:p>
+      <w:pPr>
+        <w:pStyle w:val="ListParagraph"/>
+        <w:ind w:left="1440"/>
+      </w:pPr>
+    </w:p>
+    <w:p>
+      <w:pPr>
+        <w:pStyle w:val="ListParagraph"/>
+        <w:ind w:left="1440"/>
+      </w:pPr>
+    </w:p>
+    <w:p>
+      <w:pPr>
+        <w:pStyle w:val="ListParagraph"/>
+        <w:ind w:left="1440"/>
+      </w:pPr>
+    </w:p>
+    <w:p>
+      <w:pPr>
+        <w:pStyle w:val="ListParagraph"/>
+        <w:ind w:left="1440"/>
+      </w:pPr>
+    </w:p>
+    <w:p>
+      <w:pPr>
+        <w:pStyle w:val="ListParagraph"/>
+        <w:ind w:left="1440"/>
+      </w:pPr>
+    </w:p>
+    <w:p>
+      <w:pPr>
+        <w:pStyle w:val="Heading1"/>
+        <w:numPr>
+          <w:ilvl w:val="0"/>
+          <w:numId w:val="7"/>
+        </w:numPr>
+      </w:pPr>
+      <w:r>
+        <w:lastRenderedPageBreak/>
+        <w:t>Add IDs of the folders and files on the Google Drive to the Configuration page on the Fellowship Applications system on the ODRER</w:t>
+      </w:r>
+    </w:p>
+    <w:p/>
+    <w:p>
+      <w:r>
+        <w:t xml:space="preserve">Go to </w:t>
+      </w:r>
+      <w:hyperlink r:id="rId23" w:history="1">
+        <w:r>
+          <w:rPr>
+            <w:rStyle w:val="Hyperlink"/>
+          </w:rPr>
+          <w:t>https://view.med.cornell.edu/fellowship-applications/form-status-and-appearance/edit</w:t>
+        </w:r>
+      </w:hyperlink>
+    </w:p>
+    <w:p>
       <w:r>
         <w:rPr>
           <w:noProof/>
         </w:rPr>
-        <w:lastRenderedPageBreak/>
         <w:drawing>
-          <wp:inline distT="0" distB="0" distL="0" distR="0" wp14:anchorId="49028EC4" wp14:editId="64E3B3FA">
-            <wp:extent cx="5943600" cy="2802255"/>
+          <wp:inline distT="0" distB="0" distL="0" distR="0" wp14:anchorId="7EF477F1" wp14:editId="03AA6545">
+            <wp:extent cx="5943600" cy="4180205"/>
             <wp:effectExtent l="0" t="0" r="0" b="0"/>
-            <wp:docPr id="21" name="Picture 21"/>
+            <wp:docPr id="28" name="Picture 28"/>
             <wp:cNvGraphicFramePr>
               <a:graphicFrameLocks xmlns:a="http://schemas.openxmlformats.org/drawingml/2006/main" noChangeAspect="1"/>
             </wp:cNvGraphicFramePr>
@@ -2352,7 +2179,7 @@
                     <pic:cNvPicPr/>
                   </pic:nvPicPr>
                   <pic:blipFill>
-                    <a:blip r:embed="rId23"/>
+                    <a:blip r:embed="rId24"/>
                     <a:stretch>
                       <a:fillRect/>
                     </a:stretch>
@@ -2360,7 +2187,7 @@
                   <pic:spPr>
                     <a:xfrm>
                       <a:off x="0" y="0"/>
-                      <a:ext cx="5943600" cy="2802255"/>
+                      <a:ext cx="5943600" cy="4180205"/>
                     </a:xfrm>
                     <a:prstGeom prst="rect">
                       <a:avLst/>
@@ -2375,171 +2202,112 @@
     </w:p>
     <w:p>
       <w:pPr>
-        <w:pStyle w:val="ListParagraph"/>
-      </w:pPr>
-    </w:p>
-    <w:p>
-      <w:pPr>
-        <w:pStyle w:val="ListParagraph"/>
-      </w:pPr>
-    </w:p>
-    <w:p>
-      <w:pPr>
-        <w:pStyle w:val="ListParagraph"/>
-        <w:ind w:left="1440"/>
-      </w:pPr>
-    </w:p>
-    <w:p>
-      <w:pPr>
-        <w:pStyle w:val="ListParagraph"/>
-        <w:ind w:left="1440"/>
-      </w:pPr>
-    </w:p>
-    <w:p>
-      <w:pPr>
-        <w:pStyle w:val="ListParagraph"/>
-        <w:ind w:left="1440"/>
-      </w:pPr>
-    </w:p>
-    <w:p>
-      <w:pPr>
-        <w:pStyle w:val="ListParagraph"/>
-        <w:ind w:left="1440"/>
-      </w:pPr>
-    </w:p>
-    <w:p>
-      <w:pPr>
-        <w:pStyle w:val="ListParagraph"/>
-        <w:ind w:left="1440"/>
-      </w:pPr>
-    </w:p>
-    <w:p>
-      <w:pPr>
-        <w:pStyle w:val="ListParagraph"/>
-        <w:ind w:left="1440"/>
-      </w:pPr>
-    </w:p>
-    <w:p>
-      <w:pPr>
-        <w:pStyle w:val="ListParagraph"/>
-        <w:ind w:left="1440"/>
-      </w:pPr>
-    </w:p>
-    <w:p>
-      <w:pPr>
-        <w:pStyle w:val="ListParagraph"/>
-        <w:ind w:left="1440"/>
-      </w:pPr>
-    </w:p>
-    <w:p>
-      <w:pPr>
-        <w:pStyle w:val="ListParagraph"/>
-        <w:ind w:left="1440"/>
-      </w:pPr>
-    </w:p>
-    <w:p>
-      <w:pPr>
-        <w:pStyle w:val="ListParagraph"/>
-        <w:ind w:left="1440"/>
-      </w:pPr>
-    </w:p>
-    <w:p>
-      <w:pPr>
-        <w:pStyle w:val="ListParagraph"/>
-        <w:ind w:left="1440"/>
-      </w:pPr>
-    </w:p>
-    <w:p>
-      <w:pPr>
-        <w:pStyle w:val="ListParagraph"/>
-        <w:ind w:left="1440"/>
-      </w:pPr>
-    </w:p>
-    <w:p>
-      <w:pPr>
-        <w:pStyle w:val="ListParagraph"/>
-        <w:ind w:left="1440"/>
-      </w:pPr>
-    </w:p>
-    <w:p>
-      <w:pPr>
-        <w:pStyle w:val="ListParagraph"/>
-        <w:ind w:left="1440"/>
-      </w:pPr>
-    </w:p>
-    <w:p>
-      <w:pPr>
-        <w:pStyle w:val="ListParagraph"/>
-        <w:ind w:left="1440"/>
-      </w:pPr>
-    </w:p>
-    <w:p>
-      <w:pPr>
-        <w:pStyle w:val="ListParagraph"/>
-        <w:ind w:left="1440"/>
-      </w:pPr>
-    </w:p>
-    <w:p>
-      <w:pPr>
-        <w:pStyle w:val="ListParagraph"/>
-        <w:ind w:left="1440"/>
-      </w:pPr>
-    </w:p>
-    <w:p>
-      <w:pPr>
-        <w:pStyle w:val="ListParagraph"/>
-        <w:ind w:left="1440"/>
-      </w:pPr>
-    </w:p>
-    <w:p>
-      <w:pPr>
-        <w:pStyle w:val="ListParagraph"/>
-        <w:ind w:left="1440"/>
-      </w:pPr>
-    </w:p>
-    <w:p>
-      <w:pPr>
-        <w:pStyle w:val="ListParagraph"/>
-        <w:ind w:left="1440"/>
-      </w:pPr>
-    </w:p>
-    <w:p>
-      <w:pPr>
-        <w:pStyle w:val="Heading1"/>
-        <w:numPr>
-          <w:ilvl w:val="0"/>
-          <w:numId w:val="7"/>
-        </w:numPr>
-      </w:pPr>
-      <w:r>
+        <w:rPr>
+          <w:noProof/>
+        </w:rPr>
+      </w:pPr>
+    </w:p>
+    <w:p>
+      <w:pPr>
+        <w:rPr>
+          <w:noProof/>
+        </w:rPr>
+      </w:pPr>
+      <w:r>
+        <w:rPr>
+          <w:noProof/>
+        </w:rPr>
+        <w:t>Fill out all IDs corresponding to the folders and file IDs from the Google Drive</w:t>
+      </w:r>
+      <w:r>
+        <w:rPr>
+          <w:noProof/>
+        </w:rPr>
+        <w:t>, click “Upload Config File Locally”. Only on the live server click on the “Update Fellowship Application Form on Google”</w:t>
+      </w:r>
+      <w:r>
+        <w:rPr>
+          <w:noProof/>
+        </w:rPr>
+        <w:t xml:space="preserve">. Those IDs will be passed to the </w:t>
+      </w:r>
+      <w:r>
+        <w:rPr>
+          <w:noProof/>
+        </w:rPr>
+        <w:t>config-fellapp.json</w:t>
+      </w:r>
+      <w:r>
+        <w:rPr>
+          <w:noProof/>
+        </w:rPr>
+        <w:t xml:space="preserve">. </w:t>
+      </w:r>
+    </w:p>
+    <w:p>
+      <w:pPr>
+        <w:rPr>
+          <w:noProof/>
+        </w:rPr>
+      </w:pPr>
+    </w:p>
+    <w:p>
+      <w:pPr>
+        <w:rPr>
+          <w:noProof/>
+        </w:rPr>
+      </w:pPr>
+    </w:p>
+    <w:p>
+      <w:pPr>
+        <w:rPr>
+          <w:noProof/>
+        </w:rPr>
+      </w:pPr>
+    </w:p>
+    <w:p>
+      <w:pPr>
+        <w:rPr>
+          <w:noProof/>
+        </w:rPr>
+      </w:pPr>
+    </w:p>
+    <w:p>
+      <w:pPr>
+        <w:rPr>
+          <w:noProof/>
+        </w:rPr>
+      </w:pPr>
+    </w:p>
+    <w:p>
+      <w:pPr>
+        <w:rPr>
+          <w:noProof/>
+        </w:rPr>
+      </w:pPr>
+      <w:r>
+        <w:rPr>
+          <w:noProof/>
+        </w:rPr>
         <w:lastRenderedPageBreak/>
-        <w:t>Add IDs of the folders and files on the Google Drive to the Configuration page on the Fellowship Applications system on the ODRER</w:t>
-      </w:r>
-    </w:p>
-    <w:p/>
-    <w:p>
-      <w:r>
-        <w:t xml:space="preserve">Go to </w:t>
-      </w:r>
-      <w:hyperlink r:id="rId24" w:history="1">
-        <w:r>
-          <w:rPr>
-            <w:rStyle w:val="Hyperlink"/>
-          </w:rPr>
-          <w:t>https://view.med.cornell.edu/fellowship-applications/form-status-and-appearance/edit</w:t>
-        </w:r>
-      </w:hyperlink>
-    </w:p>
-    <w:p>
-      <w:r>
+        <w:t>The resulting Configure page will look like this</w:t>
+      </w:r>
+    </w:p>
+    <w:p>
+      <w:pPr>
         <w:rPr>
           <w:noProof/>
         </w:rPr>
+      </w:pPr>
+      <w:r>
+        <w:rPr>
+          <w:noProof/>
+        </w:rPr>
         <w:drawing>
-          <wp:inline distT="0" distB="0" distL="0" distR="0" wp14:anchorId="247AA6FC" wp14:editId="0A6AA95B">
-            <wp:extent cx="5943600" cy="4180205"/>
-            <wp:effectExtent l="0" t="0" r="0" b="0"/>
-            <wp:docPr id="28" name="Picture 28"/>
+          <wp:inline distT="0" distB="0" distL="0" distR="0" wp14:anchorId="3AFBC057" wp14:editId="670E8CE4">
+            <wp:extent cx="5943600" cy="3503930"/>
+            <wp:effectExtent l="0" t="0" r="0" b="1270"/>
+            <wp:docPr id="27" name="Picture 27"/>
             <wp:cNvGraphicFramePr>
               <a:graphicFrameLocks xmlns:a="http://schemas.openxmlformats.org/drawingml/2006/main" noChangeAspect="1"/>
             </wp:cNvGraphicFramePr>
@@ -2559,7 +2327,7 @@
                   <pic:spPr>
                     <a:xfrm>
                       <a:off x="0" y="0"/>
-                      <a:ext cx="5943600" cy="4180205"/>
+                      <a:ext cx="5943600" cy="3503930"/>
                     </a:xfrm>
                     <a:prstGeom prst="rect">
                       <a:avLst/>
@@ -2589,97 +2357,12 @@
         <w:rPr>
           <w:noProof/>
         </w:rPr>
-        <w:t>Fill out all IDs corresponding to the folders and file IDs from the Google Drive</w:t>
-      </w:r>
-      <w:r>
-        <w:rPr>
-          <w:noProof/>
-        </w:rPr>
-        <w:t>, click “Upload Config File Locally”. Only on the live server click on the “Update Fellowship Application Form on Google”</w:t>
-      </w:r>
-      <w:r>
-        <w:rPr>
-          <w:noProof/>
-        </w:rPr>
-        <w:t xml:space="preserve">. Those IDs will be passed to the </w:t>
-      </w:r>
-      <w:r>
-        <w:rPr>
-          <w:noProof/>
-        </w:rPr>
-        <w:t>config-fellapp.json</w:t>
-      </w:r>
-      <w:r>
-        <w:rPr>
-          <w:noProof/>
-        </w:rPr>
-        <w:t xml:space="preserve">. </w:t>
-      </w:r>
-    </w:p>
-    <w:p>
-      <w:pPr>
-        <w:rPr>
-          <w:noProof/>
-        </w:rPr>
-      </w:pPr>
-    </w:p>
-    <w:p>
-      <w:pPr>
-        <w:rPr>
-          <w:noProof/>
-        </w:rPr>
-      </w:pPr>
-    </w:p>
-    <w:p>
-      <w:pPr>
-        <w:rPr>
-          <w:noProof/>
-        </w:rPr>
-      </w:pPr>
-    </w:p>
-    <w:p>
-      <w:pPr>
-        <w:rPr>
-          <w:noProof/>
-        </w:rPr>
-      </w:pPr>
-    </w:p>
-    <w:p>
-      <w:pPr>
-        <w:rPr>
-          <w:noProof/>
-        </w:rPr>
-      </w:pPr>
-    </w:p>
-    <w:p>
-      <w:pPr>
-        <w:rPr>
-          <w:noProof/>
-        </w:rPr>
-      </w:pPr>
-      <w:r>
-        <w:rPr>
-          <w:noProof/>
-        </w:rPr>
         <w:lastRenderedPageBreak/>
-        <w:t>The resulting Configure page will look like this</w:t>
-      </w:r>
-    </w:p>
-    <w:p>
-      <w:pPr>
-        <w:rPr>
-          <w:noProof/>
-        </w:rPr>
-      </w:pPr>
-      <w:r>
-        <w:rPr>
-          <w:noProof/>
-        </w:rPr>
         <w:drawing>
-          <wp:inline distT="0" distB="0" distL="0" distR="0" wp14:anchorId="5443CB00" wp14:editId="488EA494">
-            <wp:extent cx="5943600" cy="3503930"/>
-            <wp:effectExtent l="0" t="0" r="0" b="1270"/>
-            <wp:docPr id="27" name="Picture 27"/>
+          <wp:inline distT="0" distB="0" distL="0" distR="0" wp14:anchorId="343FE504" wp14:editId="12418A4C">
+            <wp:extent cx="6467221" cy="4687353"/>
+            <wp:effectExtent l="0" t="0" r="0" b="0"/>
+            <wp:docPr id="26" name="Picture 26"/>
             <wp:cNvGraphicFramePr>
               <a:graphicFrameLocks xmlns:a="http://schemas.openxmlformats.org/drawingml/2006/main" noChangeAspect="1"/>
             </wp:cNvGraphicFramePr>
@@ -2699,61 +2382,6 @@
                   <pic:spPr>
                     <a:xfrm>
                       <a:off x="0" y="0"/>
-                      <a:ext cx="5943600" cy="3503930"/>
-                    </a:xfrm>
-                    <a:prstGeom prst="rect">
-                      <a:avLst/>
-                    </a:prstGeom>
-                  </pic:spPr>
-                </pic:pic>
-              </a:graphicData>
-            </a:graphic>
-          </wp:inline>
-        </w:drawing>
-      </w:r>
-    </w:p>
-    <w:p>
-      <w:pPr>
-        <w:rPr>
-          <w:noProof/>
-        </w:rPr>
-      </w:pPr>
-    </w:p>
-    <w:p>
-      <w:pPr>
-        <w:rPr>
-          <w:noProof/>
-        </w:rPr>
-      </w:pPr>
-      <w:r>
-        <w:rPr>
-          <w:noProof/>
-        </w:rPr>
-        <w:lastRenderedPageBreak/>
-        <w:drawing>
-          <wp:inline distT="0" distB="0" distL="0" distR="0" wp14:anchorId="679A2AAD" wp14:editId="3BCA55C9">
-            <wp:extent cx="6467221" cy="4687353"/>
-            <wp:effectExtent l="0" t="0" r="0" b="0"/>
-            <wp:docPr id="26" name="Picture 26"/>
-            <wp:cNvGraphicFramePr>
-              <a:graphicFrameLocks xmlns:a="http://schemas.openxmlformats.org/drawingml/2006/main" noChangeAspect="1"/>
-            </wp:cNvGraphicFramePr>
-            <a:graphic xmlns:a="http://schemas.openxmlformats.org/drawingml/2006/main">
-              <a:graphicData uri="http://schemas.openxmlformats.org/drawingml/2006/picture">
-                <pic:pic xmlns:pic="http://schemas.openxmlformats.org/drawingml/2006/picture">
-                  <pic:nvPicPr>
-                    <pic:cNvPr id="0" name=""/>
-                    <pic:cNvPicPr/>
-                  </pic:nvPicPr>
-                  <pic:blipFill>
-                    <a:blip r:embed="rId27"/>
-                    <a:stretch>
-                      <a:fillRect/>
-                    </a:stretch>
-                  </pic:blipFill>
-                  <pic:spPr>
-                    <a:xfrm>
-                      <a:off x="0" y="0"/>
                       <a:ext cx="6474620" cy="4692715"/>
                     </a:xfrm>
                     <a:prstGeom prst="rect">
@@ -2779,7 +2407,7 @@
         </w:rPr>
         <w:lastRenderedPageBreak/>
         <w:drawing>
-          <wp:inline distT="0" distB="0" distL="0" distR="0" wp14:anchorId="578D169F" wp14:editId="3B14BA03">
+          <wp:inline distT="0" distB="0" distL="0" distR="0" wp14:anchorId="77632FCA" wp14:editId="332D62B4">
             <wp:extent cx="6760926" cy="4755040"/>
             <wp:effectExtent l="0" t="0" r="1905" b="7620"/>
             <wp:docPr id="29" name="Picture 29"/>
@@ -2794,7 +2422,7 @@
                     <pic:cNvPicPr/>
                   </pic:nvPicPr>
                   <pic:blipFill>
-                    <a:blip r:embed="rId25"/>
+                    <a:blip r:embed="rId24"/>
                     <a:stretch>
                       <a:fillRect/>
                     </a:stretch>
@@ -2859,7 +2487,7 @@
       <w:r>
         <w:t xml:space="preserve">Go to </w:t>
       </w:r>
-      <w:hyperlink r:id="rId28" w:history="1">
+      <w:hyperlink r:id="rId27" w:history="1">
         <w:r>
           <w:rPr>
             <w:rStyle w:val="Hyperlink"/>
@@ -2891,7 +2519,7 @@
       <w:r>
         <w:t xml:space="preserve">The existing project will look like this </w:t>
       </w:r>
-      <w:hyperlink r:id="rId29" w:history="1">
+      <w:hyperlink r:id="rId28" w:history="1">
         <w:r>
           <w:rPr>
             <w:rStyle w:val="Hyperlink"/>
@@ -2909,7 +2537,7 @@
           <w:noProof/>
         </w:rPr>
         <w:drawing>
-          <wp:inline distT="0" distB="0" distL="0" distR="0" wp14:anchorId="724B2B97" wp14:editId="0F3A8D57">
+          <wp:inline distT="0" distB="0" distL="0" distR="0" wp14:anchorId="6F3052DA" wp14:editId="2BE76FA1">
             <wp:extent cx="5943600" cy="3488690"/>
             <wp:effectExtent l="0" t="0" r="0" b="0"/>
             <wp:docPr id="30" name="Picture 30"/>
@@ -2924,7 +2552,7 @@
                     <pic:cNvPicPr/>
                   </pic:nvPicPr>
                   <pic:blipFill>
-                    <a:blip r:embed="rId30"/>
+                    <a:blip r:embed="rId29"/>
                     <a:stretch>
                       <a:fillRect/>
                     </a:stretch>
@@ -2988,15 +2616,7 @@
         <w:t>Share Google Drive</w:t>
       </w:r>
       <w:r>
-        <w:t>’s folder (for example, “</w:t>
-      </w:r>
-      <w:proofErr w:type="spellStart"/>
-      <w:r>
-        <w:t>FellowshipApplication</w:t>
-      </w:r>
-      <w:proofErr w:type="spellEnd"/>
-      <w:r>
-        <w:t>” folder created in section 3) containing the Fellowship Application files</w:t>
+        <w:t>’s folder (for example, “FellowshipApplication” folder created in section 3) containing the Fellowship Application files</w:t>
       </w:r>
       <w:r>
         <w:t xml:space="preserve"> to </w:t>
@@ -3055,7 +2675,7 @@
       <w:r>
         <w:t xml:space="preserve">on the </w:t>
       </w:r>
-      <w:hyperlink r:id="rId31" w:history="1">
+      <w:hyperlink r:id="rId30" w:history="1">
         <w:r>
           <w:rPr>
             <w:rStyle w:val="Hyperlink"/>
@@ -3078,7 +2698,7 @@
       <w:r>
         <w:t xml:space="preserve">Update the field “Google Drive API URL” with the scopes https://www.googleapis.com/auth/drive </w:t>
       </w:r>
-      <w:hyperlink r:id="rId32" w:history="1">
+      <w:hyperlink r:id="rId31" w:history="1">
         <w:r>
           <w:rPr>
             <w:rStyle w:val="Hyperlink"/>
@@ -3112,7 +2732,7 @@
           <w:noProof/>
         </w:rPr>
         <w:drawing>
-          <wp:inline distT="0" distB="0" distL="0" distR="0" wp14:anchorId="4FA8C699" wp14:editId="27FE4EE6">
+          <wp:inline distT="0" distB="0" distL="0" distR="0" wp14:anchorId="68B245D5" wp14:editId="1A2DEE1F">
             <wp:extent cx="6121400" cy="3045004"/>
             <wp:effectExtent l="0" t="0" r="0" b="3175"/>
             <wp:docPr id="31" name="Picture 31"/>
@@ -3127,7 +2747,7 @@
                     <pic:cNvPicPr/>
                   </pic:nvPicPr>
                   <pic:blipFill>
-                    <a:blip r:embed="rId33"/>
+                    <a:blip r:embed="rId32"/>
                     <a:stretch>
                       <a:fillRect/>
                     </a:stretch>
@@ -3159,8 +2779,8 @@
 </file>
 
 <file path=word/numbering.xml><?xml version="1.0" encoding="utf-8"?>
-<w:numbering xmlns:wpc="http://schemas.microsoft.com/office/word/2010/wordprocessingCanvas" xmlns:mc="http://schemas.openxmlformats.org/markup-compatibility/2006" xmlns:o="urn:schemas-microsoft-com:office:office" xmlns:r="http://schemas.openxmlformats.org/officeDocument/2006/relationships" xmlns:m="http://schemas.openxmlformats.org/officeDocument/2006/math" xmlns:v="urn:schemas-microsoft-com:vml" xmlns:wp14="http://schemas.microsoft.com/office/word/2010/wordprocessingDrawing" xmlns:wp="http://schemas.openxmlformats.org/drawingml/2006/wordprocessingDrawing" xmlns:w10="urn:schemas-microsoft-com:office:word" xmlns:w="http://schemas.openxmlformats.org/wordprocessingml/2006/main" xmlns:w14="http://schemas.microsoft.com/office/word/2010/wordml" xmlns:wpg="http://schemas.microsoft.com/office/word/2010/wordprocessingGroup" xmlns:wpi="http://schemas.microsoft.com/office/word/2010/wordprocessingInk" xmlns:wne="http://schemas.microsoft.com/office/word/2006/wordml" xmlns:wps="http://schemas.microsoft.com/office/word/2010/wordprocessingShape" mc:Ignorable="w14 wp14">
-  <w:abstractNum w:abstractNumId="0">
+<w:numbering xmlns:wpc="http://schemas.microsoft.com/office/word/2010/wordprocessingCanvas" xmlns:cx="http://schemas.microsoft.com/office/drawing/2014/chartex" xmlns:cx1="http://schemas.microsoft.com/office/drawing/2015/9/8/chartex" xmlns:cx2="http://schemas.microsoft.com/office/drawing/2015/10/21/chartex" xmlns:cx3="http://schemas.microsoft.com/office/drawing/2016/5/9/chartex" xmlns:cx4="http://schemas.microsoft.com/office/drawing/2016/5/10/chartex" xmlns:cx5="http://schemas.microsoft.com/office/drawing/2016/5/11/chartex" xmlns:cx6="http://schemas.microsoft.com/office/drawing/2016/5/12/chartex" xmlns:cx7="http://schemas.microsoft.com/office/drawing/2016/5/13/chartex" xmlns:cx8="http://schemas.microsoft.com/office/drawing/2016/5/14/chartex" xmlns:mc="http://schemas.openxmlformats.org/markup-compatibility/2006" xmlns:aink="http://schemas.microsoft.com/office/drawing/2016/ink" xmlns:am3d="http://schemas.microsoft.com/office/drawing/2017/model3d" xmlns:o="urn:schemas-microsoft-com:office:office" xmlns:oel="http://schemas.microsoft.com/office/2019/extlst" xmlns:r="http://schemas.openxmlformats.org/officeDocument/2006/relationships" xmlns:m="http://schemas.openxmlformats.org/officeDocument/2006/math" xmlns:v="urn:schemas-microsoft-com:vml" xmlns:wp14="http://schemas.microsoft.com/office/word/2010/wordprocessingDrawing" xmlns:wp="http://schemas.openxmlformats.org/drawingml/2006/wordprocessingDrawing" xmlns:w10="urn:schemas-microsoft-com:office:word" xmlns:w="http://schemas.openxmlformats.org/wordprocessingml/2006/main" xmlns:w14="http://schemas.microsoft.com/office/word/2010/wordml" xmlns:w15="http://schemas.microsoft.com/office/word/2012/wordml" xmlns:w16cex="http://schemas.microsoft.com/office/word/2018/wordml/cex" xmlns:w16cid="http://schemas.microsoft.com/office/word/2016/wordml/cid" xmlns:w16="http://schemas.microsoft.com/office/word/2018/wordml" xmlns:w16sdtdh="http://schemas.microsoft.com/office/word/2020/wordml/sdtdatahash" xmlns:w16se="http://schemas.microsoft.com/office/word/2015/wordml/symex" xmlns:wpg="http://schemas.microsoft.com/office/word/2010/wordprocessingGroup" xmlns:wpi="http://schemas.microsoft.com/office/word/2010/wordprocessingInk" xmlns:wne="http://schemas.microsoft.com/office/word/2006/wordml" xmlns:wps="http://schemas.microsoft.com/office/word/2010/wordprocessingShape" mc:Ignorable="w14 w15 w16se w16cid w16 w16cex w16sdtdh wp14">
+  <w:abstractNum w:abstractNumId="0" w15:restartNumberingAfterBreak="0">
     <w:nsid w:val="017D54E1"/>
     <w:multiLevelType w:val="hybridMultilevel"/>
     <w:tmpl w:val="8C52AF5A"/>
@@ -3249,7 +2869,7 @@
       </w:pPr>
     </w:lvl>
   </w:abstractNum>
-  <w:abstractNum w:abstractNumId="1">
+  <w:abstractNum w:abstractNumId="1" w15:restartNumberingAfterBreak="0">
     <w:nsid w:val="064D7B24"/>
     <w:multiLevelType w:val="hybridMultilevel"/>
     <w:tmpl w:val="AE6CF85A"/>
@@ -3338,7 +2958,7 @@
       </w:pPr>
     </w:lvl>
   </w:abstractNum>
-  <w:abstractNum w:abstractNumId="2">
+  <w:abstractNum w:abstractNumId="2" w15:restartNumberingAfterBreak="0">
     <w:nsid w:val="0BBF46E0"/>
     <w:multiLevelType w:val="hybridMultilevel"/>
     <w:tmpl w:val="267E1B4E"/>
@@ -3427,7 +3047,7 @@
       </w:pPr>
     </w:lvl>
   </w:abstractNum>
-  <w:abstractNum w:abstractNumId="3">
+  <w:abstractNum w:abstractNumId="3" w15:restartNumberingAfterBreak="0">
     <w:nsid w:val="0BE61A43"/>
     <w:multiLevelType w:val="multilevel"/>
     <w:tmpl w:val="3B209300"/>
@@ -3516,7 +3136,7 @@
       </w:pPr>
     </w:lvl>
   </w:abstractNum>
-  <w:abstractNum w:abstractNumId="4">
+  <w:abstractNum w:abstractNumId="4" w15:restartNumberingAfterBreak="0">
     <w:nsid w:val="144C5D3D"/>
     <w:multiLevelType w:val="hybridMultilevel"/>
     <w:tmpl w:val="80D4E770"/>
@@ -3605,7 +3225,7 @@
       </w:pPr>
     </w:lvl>
   </w:abstractNum>
-  <w:abstractNum w:abstractNumId="5">
+  <w:abstractNum w:abstractNumId="5" w15:restartNumberingAfterBreak="0">
     <w:nsid w:val="17D7358D"/>
     <w:multiLevelType w:val="hybridMultilevel"/>
     <w:tmpl w:val="8C52AF5A"/>
@@ -3694,7 +3314,7 @@
       </w:pPr>
     </w:lvl>
   </w:abstractNum>
-  <w:abstractNum w:abstractNumId="6">
+  <w:abstractNum w:abstractNumId="6" w15:restartNumberingAfterBreak="0">
     <w:nsid w:val="1A432EDD"/>
     <w:multiLevelType w:val="multilevel"/>
     <w:tmpl w:val="8A38FFB8"/>
@@ -3815,7 +3435,7 @@
       </w:rPr>
     </w:lvl>
   </w:abstractNum>
-  <w:abstractNum w:abstractNumId="7">
+  <w:abstractNum w:abstractNumId="7" w15:restartNumberingAfterBreak="0">
     <w:nsid w:val="1E1F4118"/>
     <w:multiLevelType w:val="multilevel"/>
     <w:tmpl w:val="0409001F"/>
@@ -3901,7 +3521,7 @@
       </w:pPr>
     </w:lvl>
   </w:abstractNum>
-  <w:abstractNum w:abstractNumId="8">
+  <w:abstractNum w:abstractNumId="8" w15:restartNumberingAfterBreak="0">
     <w:nsid w:val="1F0A09E0"/>
     <w:multiLevelType w:val="hybridMultilevel"/>
     <w:tmpl w:val="C7AA555E"/>
@@ -3990,7 +3610,7 @@
       </w:pPr>
     </w:lvl>
   </w:abstractNum>
-  <w:abstractNum w:abstractNumId="9">
+  <w:abstractNum w:abstractNumId="9" w15:restartNumberingAfterBreak="0">
     <w:nsid w:val="20837BC9"/>
     <w:multiLevelType w:val="multilevel"/>
     <w:tmpl w:val="31F27E1C"/>
@@ -4111,7 +3731,7 @@
       </w:rPr>
     </w:lvl>
   </w:abstractNum>
-  <w:abstractNum w:abstractNumId="10">
+  <w:abstractNum w:abstractNumId="10" w15:restartNumberingAfterBreak="0">
     <w:nsid w:val="25975504"/>
     <w:multiLevelType w:val="hybridMultilevel"/>
     <w:tmpl w:val="B9EE755C"/>
@@ -4224,7 +3844,7 @@
       </w:rPr>
     </w:lvl>
   </w:abstractNum>
-  <w:abstractNum w:abstractNumId="11">
+  <w:abstractNum w:abstractNumId="11" w15:restartNumberingAfterBreak="0">
     <w:nsid w:val="26234425"/>
     <w:multiLevelType w:val="hybridMultilevel"/>
     <w:tmpl w:val="0898EEFC"/>
@@ -4337,7 +3957,7 @@
       </w:rPr>
     </w:lvl>
   </w:abstractNum>
-  <w:abstractNum w:abstractNumId="12">
+  <w:abstractNum w:abstractNumId="12" w15:restartNumberingAfterBreak="0">
     <w:nsid w:val="2E581DF2"/>
     <w:multiLevelType w:val="hybridMultilevel"/>
     <w:tmpl w:val="27429D86"/>
@@ -4450,7 +4070,7 @@
       </w:rPr>
     </w:lvl>
   </w:abstractNum>
-  <w:abstractNum w:abstractNumId="13">
+  <w:abstractNum w:abstractNumId="13" w15:restartNumberingAfterBreak="0">
     <w:nsid w:val="2E843EA6"/>
     <w:multiLevelType w:val="multilevel"/>
     <w:tmpl w:val="8A38FFB8"/>
@@ -4571,7 +4191,7 @@
       </w:rPr>
     </w:lvl>
   </w:abstractNum>
-  <w:abstractNum w:abstractNumId="14">
+  <w:abstractNum w:abstractNumId="14" w15:restartNumberingAfterBreak="0">
     <w:nsid w:val="37BE3727"/>
     <w:multiLevelType w:val="hybridMultilevel"/>
     <w:tmpl w:val="042452A6"/>
@@ -4684,7 +4304,7 @@
       </w:rPr>
     </w:lvl>
   </w:abstractNum>
-  <w:abstractNum w:abstractNumId="15">
+  <w:abstractNum w:abstractNumId="15" w15:restartNumberingAfterBreak="0">
     <w:nsid w:val="3E9F24A2"/>
     <w:multiLevelType w:val="multilevel"/>
     <w:tmpl w:val="0409001F"/>
@@ -4770,7 +4390,7 @@
       </w:pPr>
     </w:lvl>
   </w:abstractNum>
-  <w:abstractNum w:abstractNumId="16">
+  <w:abstractNum w:abstractNumId="16" w15:restartNumberingAfterBreak="0">
     <w:nsid w:val="3F9737D6"/>
     <w:multiLevelType w:val="hybridMultilevel"/>
     <w:tmpl w:val="CA3E5FC4"/>
@@ -4883,7 +4503,7 @@
       </w:rPr>
     </w:lvl>
   </w:abstractNum>
-  <w:abstractNum w:abstractNumId="17">
+  <w:abstractNum w:abstractNumId="17" w15:restartNumberingAfterBreak="0">
     <w:nsid w:val="47AD0C7C"/>
     <w:multiLevelType w:val="multilevel"/>
     <w:tmpl w:val="4E7A05D0"/>
@@ -5032,7 +4652,7 @@
       </w:rPr>
     </w:lvl>
   </w:abstractNum>
-  <w:abstractNum w:abstractNumId="18">
+  <w:abstractNum w:abstractNumId="18" w15:restartNumberingAfterBreak="0">
     <w:nsid w:val="5251301A"/>
     <w:multiLevelType w:val="hybridMultilevel"/>
     <w:tmpl w:val="92F066EC"/>
@@ -5145,7 +4765,7 @@
       </w:rPr>
     </w:lvl>
   </w:abstractNum>
-  <w:abstractNum w:abstractNumId="19">
+  <w:abstractNum w:abstractNumId="19" w15:restartNumberingAfterBreak="0">
     <w:nsid w:val="5628151C"/>
     <w:multiLevelType w:val="hybridMultilevel"/>
     <w:tmpl w:val="A04AA6D6"/>
@@ -5258,7 +4878,7 @@
       </w:rPr>
     </w:lvl>
   </w:abstractNum>
-  <w:abstractNum w:abstractNumId="20">
+  <w:abstractNum w:abstractNumId="20" w15:restartNumberingAfterBreak="0">
     <w:nsid w:val="5A1C2A59"/>
     <w:multiLevelType w:val="hybridMultilevel"/>
     <w:tmpl w:val="AACCE7BA"/>
@@ -5347,7 +4967,7 @@
       </w:pPr>
     </w:lvl>
   </w:abstractNum>
-  <w:abstractNum w:abstractNumId="21">
+  <w:abstractNum w:abstractNumId="21" w15:restartNumberingAfterBreak="0">
     <w:nsid w:val="5BE105B2"/>
     <w:multiLevelType w:val="multilevel"/>
     <w:tmpl w:val="1FCE9780"/>
@@ -5468,7 +5088,7 @@
       </w:rPr>
     </w:lvl>
   </w:abstractNum>
-  <w:abstractNum w:abstractNumId="22">
+  <w:abstractNum w:abstractNumId="22" w15:restartNumberingAfterBreak="0">
     <w:nsid w:val="5DF07811"/>
     <w:multiLevelType w:val="hybridMultilevel"/>
     <w:tmpl w:val="D4AEB328"/>
@@ -5581,7 +5201,7 @@
       </w:rPr>
     </w:lvl>
   </w:abstractNum>
-  <w:abstractNum w:abstractNumId="23">
+  <w:abstractNum w:abstractNumId="23" w15:restartNumberingAfterBreak="0">
     <w:nsid w:val="62FC19A0"/>
     <w:multiLevelType w:val="hybridMultilevel"/>
     <w:tmpl w:val="02F25886"/>
@@ -5670,10 +5290,10 @@
       </w:pPr>
     </w:lvl>
   </w:abstractNum>
-  <w:abstractNum w:abstractNumId="24">
+  <w:abstractNum w:abstractNumId="24" w15:restartNumberingAfterBreak="0">
     <w:nsid w:val="64B84347"/>
     <w:multiLevelType w:val="hybridMultilevel"/>
-    <w:tmpl w:val="84BA423E"/>
+    <w:tmpl w:val="2C507450"/>
     <w:lvl w:ilvl="0" w:tplc="04090001">
       <w:start w:val="1"/>
       <w:numFmt w:val="bullet"/>
@@ -5783,7 +5403,7 @@
       </w:rPr>
     </w:lvl>
   </w:abstractNum>
-  <w:abstractNum w:abstractNumId="25">
+  <w:abstractNum w:abstractNumId="25" w15:restartNumberingAfterBreak="0">
     <w:nsid w:val="69744AE7"/>
     <w:multiLevelType w:val="hybridMultilevel"/>
     <w:tmpl w:val="D2E2D22E"/>
@@ -5872,7 +5492,7 @@
       </w:pPr>
     </w:lvl>
   </w:abstractNum>
-  <w:abstractNum w:abstractNumId="26">
+  <w:abstractNum w:abstractNumId="26" w15:restartNumberingAfterBreak="0">
     <w:nsid w:val="6D2D23A1"/>
     <w:multiLevelType w:val="multilevel"/>
     <w:tmpl w:val="0409001F"/>
@@ -5958,7 +5578,7 @@
       </w:pPr>
     </w:lvl>
   </w:abstractNum>
-  <w:abstractNum w:abstractNumId="27">
+  <w:abstractNum w:abstractNumId="27" w15:restartNumberingAfterBreak="0">
     <w:nsid w:val="6D7202FC"/>
     <w:multiLevelType w:val="multilevel"/>
     <w:tmpl w:val="24984E0C"/>
@@ -6071,7 +5691,7 @@
       </w:rPr>
     </w:lvl>
   </w:abstractNum>
-  <w:abstractNum w:abstractNumId="28">
+  <w:abstractNum w:abstractNumId="28" w15:restartNumberingAfterBreak="0">
     <w:nsid w:val="77E30D03"/>
     <w:multiLevelType w:val="hybridMultilevel"/>
     <w:tmpl w:val="C414C64C"/>
@@ -6157,7 +5777,7 @@
       </w:pPr>
     </w:lvl>
   </w:abstractNum>
-  <w:abstractNum w:abstractNumId="29">
+  <w:abstractNum w:abstractNumId="29" w15:restartNumberingAfterBreak="0">
     <w:nsid w:val="786A5255"/>
     <w:multiLevelType w:val="multilevel"/>
     <w:tmpl w:val="88C8EF30"/>
@@ -6270,7 +5890,7 @@
       </w:rPr>
     </w:lvl>
   </w:abstractNum>
-  <w:abstractNum w:abstractNumId="30">
+  <w:abstractNum w:abstractNumId="30" w15:restartNumberingAfterBreak="0">
     <w:nsid w:val="7E711AFE"/>
     <w:multiLevelType w:val="multilevel"/>
     <w:tmpl w:val="8A38FFB8"/>
@@ -6391,104 +6011,104 @@
       </w:rPr>
     </w:lvl>
   </w:abstractNum>
-  <w:num w:numId="1">
+  <w:num w:numId="1" w16cid:durableId="123694148">
     <w:abstractNumId w:val="8"/>
   </w:num>
-  <w:num w:numId="2">
+  <w:num w:numId="2" w16cid:durableId="940838601">
     <w:abstractNumId w:val="6"/>
   </w:num>
-  <w:num w:numId="3">
+  <w:num w:numId="3" w16cid:durableId="2067877036">
     <w:abstractNumId w:val="21"/>
   </w:num>
-  <w:num w:numId="4">
+  <w:num w:numId="4" w16cid:durableId="886451810">
     <w:abstractNumId w:val="23"/>
   </w:num>
-  <w:num w:numId="5">
+  <w:num w:numId="5" w16cid:durableId="346251568">
     <w:abstractNumId w:val="9"/>
   </w:num>
-  <w:num w:numId="6">
+  <w:num w:numId="6" w16cid:durableId="572592313">
     <w:abstractNumId w:val="25"/>
   </w:num>
-  <w:num w:numId="7">
+  <w:num w:numId="7" w16cid:durableId="1637292067">
     <w:abstractNumId w:val="3"/>
   </w:num>
-  <w:num w:numId="8">
+  <w:num w:numId="8" w16cid:durableId="1176647605">
     <w:abstractNumId w:val="28"/>
   </w:num>
-  <w:num w:numId="9">
+  <w:num w:numId="9" w16cid:durableId="1301573136">
     <w:abstractNumId w:val="29"/>
   </w:num>
-  <w:num w:numId="10">
+  <w:num w:numId="10" w16cid:durableId="161552315">
     <w:abstractNumId w:val="2"/>
   </w:num>
-  <w:num w:numId="11">
+  <w:num w:numId="11" w16cid:durableId="1451048183">
     <w:abstractNumId w:val="17"/>
   </w:num>
-  <w:num w:numId="12">
+  <w:num w:numId="12" w16cid:durableId="1410469890">
     <w:abstractNumId w:val="0"/>
   </w:num>
-  <w:num w:numId="13">
+  <w:num w:numId="13" w16cid:durableId="809976390">
     <w:abstractNumId w:val="5"/>
   </w:num>
-  <w:num w:numId="14">
+  <w:num w:numId="14" w16cid:durableId="1927229248">
     <w:abstractNumId w:val="27"/>
   </w:num>
-  <w:num w:numId="15">
+  <w:num w:numId="15" w16cid:durableId="217206303">
     <w:abstractNumId w:val="15"/>
   </w:num>
-  <w:num w:numId="16">
+  <w:num w:numId="16" w16cid:durableId="406192954">
     <w:abstractNumId w:val="16"/>
   </w:num>
-  <w:num w:numId="17">
+  <w:num w:numId="17" w16cid:durableId="1688170349">
     <w:abstractNumId w:val="4"/>
   </w:num>
-  <w:num w:numId="18">
+  <w:num w:numId="18" w16cid:durableId="157498478">
     <w:abstractNumId w:val="26"/>
   </w:num>
-  <w:num w:numId="19">
+  <w:num w:numId="19" w16cid:durableId="92749416">
     <w:abstractNumId w:val="11"/>
   </w:num>
-  <w:num w:numId="20">
+  <w:num w:numId="20" w16cid:durableId="1267233577">
     <w:abstractNumId w:val="7"/>
   </w:num>
-  <w:num w:numId="21">
+  <w:num w:numId="21" w16cid:durableId="589312363">
     <w:abstractNumId w:val="1"/>
   </w:num>
-  <w:num w:numId="22">
+  <w:num w:numId="22" w16cid:durableId="295841443">
     <w:abstractNumId w:val="20"/>
   </w:num>
-  <w:num w:numId="23">
+  <w:num w:numId="23" w16cid:durableId="689792259">
     <w:abstractNumId w:val="30"/>
   </w:num>
-  <w:num w:numId="24">
+  <w:num w:numId="24" w16cid:durableId="370350788">
     <w:abstractNumId w:val="13"/>
   </w:num>
-  <w:num w:numId="25">
+  <w:num w:numId="25" w16cid:durableId="507063205">
     <w:abstractNumId w:val="14"/>
   </w:num>
-  <w:num w:numId="26">
+  <w:num w:numId="26" w16cid:durableId="2047942606">
     <w:abstractNumId w:val="12"/>
   </w:num>
-  <w:num w:numId="27">
+  <w:num w:numId="27" w16cid:durableId="825703166">
     <w:abstractNumId w:val="24"/>
   </w:num>
-  <w:num w:numId="28">
+  <w:num w:numId="28" w16cid:durableId="1133909814">
     <w:abstractNumId w:val="19"/>
   </w:num>
-  <w:num w:numId="29">
+  <w:num w:numId="29" w16cid:durableId="508180631">
     <w:abstractNumId w:val="18"/>
   </w:num>
-  <w:num w:numId="30">
+  <w:num w:numId="30" w16cid:durableId="1510215748">
     <w:abstractNumId w:val="10"/>
   </w:num>
-  <w:num w:numId="31">
+  <w:num w:numId="31" w16cid:durableId="1242636529">
     <w:abstractNumId w:val="22"/>
   </w:num>
 </w:numbering>
 </file>
 
 <file path=word/styles.xml><?xml version="1.0" encoding="utf-8"?>
-<w:styles xmlns:mc="http://schemas.openxmlformats.org/markup-compatibility/2006" xmlns:r="http://schemas.openxmlformats.org/officeDocument/2006/relationships" xmlns:w="http://schemas.openxmlformats.org/wordprocessingml/2006/main" xmlns:w14="http://schemas.microsoft.com/office/word/2010/wordml" mc:Ignorable="w14">
+<w:styles xmlns:mc="http://schemas.openxmlformats.org/markup-compatibility/2006" xmlns:r="http://schemas.openxmlformats.org/officeDocument/2006/relationships" xmlns:w="http://schemas.openxmlformats.org/wordprocessingml/2006/main" xmlns:w14="http://schemas.microsoft.com/office/word/2010/wordml" xmlns:w15="http://schemas.microsoft.com/office/word/2012/wordml" xmlns:w16cex="http://schemas.microsoft.com/office/word/2018/wordml/cex" xmlns:w16cid="http://schemas.microsoft.com/office/word/2016/wordml/cid" xmlns:w16="http://schemas.microsoft.com/office/word/2018/wordml" xmlns:w16sdtdh="http://schemas.microsoft.com/office/word/2020/wordml/sdtdatahash" xmlns:w16se="http://schemas.microsoft.com/office/word/2015/wordml/symex" mc:Ignorable="w14 w15 w16se w16cid w16 w16cex w16sdtdh">
   <w:docDefaults>
     <w:rPrDefault>
       <w:rPr>
@@ -6504,563 +6124,383 @@
       </w:pPr>
     </w:pPrDefault>
   </w:docDefaults>
-  <w:latentStyles w:defLockedState="0" w:defUIPriority="99" w:defSemiHidden="1" w:defUnhideWhenUsed="1" w:defQFormat="0" w:count="267">
-    <w:lsdException w:name="Normal" w:semiHidden="0" w:uiPriority="0" w:unhideWhenUsed="0" w:qFormat="1"/>
-    <w:lsdException w:name="heading 1" w:semiHidden="0" w:uiPriority="9" w:unhideWhenUsed="0" w:qFormat="1"/>
-    <w:lsdException w:name="heading 2" w:uiPriority="9" w:qFormat="1"/>
-    <w:lsdException w:name="heading 3" w:uiPriority="9" w:qFormat="1"/>
-    <w:lsdException w:name="heading 4" w:uiPriority="9" w:qFormat="1"/>
-    <w:lsdException w:name="heading 5" w:uiPriority="9" w:qFormat="1"/>
-    <w:lsdException w:name="heading 6" w:uiPriority="9" w:qFormat="1"/>
-    <w:lsdException w:name="heading 7" w:uiPriority="9" w:qFormat="1"/>
-    <w:lsdException w:name="heading 8" w:uiPriority="9" w:qFormat="1"/>
-    <w:lsdException w:name="heading 9" w:uiPriority="9" w:qFormat="1"/>
-    <w:lsdException w:name="toc 1" w:uiPriority="39"/>
-    <w:lsdException w:name="toc 2" w:uiPriority="39"/>
-    <w:lsdException w:name="toc 3" w:uiPriority="39"/>
-    <w:lsdException w:name="toc 4" w:uiPriority="39"/>
-    <w:lsdException w:name="toc 5" w:uiPriority="39"/>
-    <w:lsdException w:name="toc 6" w:uiPriority="39"/>
-    <w:lsdException w:name="toc 7" w:uiPriority="39"/>
-    <w:lsdException w:name="toc 8" w:uiPriority="39"/>
-    <w:lsdException w:name="toc 9" w:uiPriority="39"/>
-    <w:lsdException w:name="caption" w:uiPriority="35" w:qFormat="1"/>
-    <w:lsdException w:name="Title" w:semiHidden="0" w:uiPriority="10" w:unhideWhenUsed="0" w:qFormat="1"/>
-    <w:lsdException w:name="Default Paragraph Font" w:uiPriority="1"/>
-    <w:lsdException w:name="Subtitle" w:semiHidden="0" w:uiPriority="11" w:unhideWhenUsed="0" w:qFormat="1"/>
-    <w:lsdException w:name="Strong" w:semiHidden="0" w:uiPriority="22" w:unhideWhenUsed="0" w:qFormat="1"/>
-    <w:lsdException w:name="Emphasis" w:semiHidden="0" w:uiPriority="20" w:unhideWhenUsed="0" w:qFormat="1"/>
-    <w:lsdException w:name="Table Grid" w:semiHidden="0" w:uiPriority="59" w:unhideWhenUsed="0"/>
-    <w:lsdException w:name="Placeholder Text" w:unhideWhenUsed="0"/>
-    <w:lsdException w:name="No Spacing" w:semiHidden="0" w:uiPriority="1" w:unhideWhenUsed="0" w:qFormat="1"/>
-    <w:lsdException w:name="Light Shading" w:semiHidden="0" w:uiPriority="60" w:unhideWhenUsed="0"/>
-    <w:lsdException w:name="Light List" w:semiHidden="0" w:uiPriority="61" w:unhideWhenUsed="0"/>
-    <w:lsdException w:name="Light Grid" w:semiHidden="0" w:uiPriority="62" w:unhideWhenUsed="0"/>
-    <w:lsdException w:name="Medium Shading 1" w:semiHidden="0" w:uiPriority="63" w:unhideWhenUsed="0"/>
-    <w:lsdException w:name="Medium Shading 2" w:semiHidden="0" w:uiPriority="64" w:unhideWhenUsed="0"/>
-    <w:lsdException w:name="Medium List 1" w:semiHidden="0" w:uiPriority="65" w:unhideWhenUsed="0"/>
-    <w:lsdException w:name="Medium List 2" w:semiHidden="0" w:uiPriority="66" w:unhideWhenUsed="0"/>
-    <w:lsdException w:name="Medium Grid 1" w:semiHidden="0" w:uiPriority="67" w:unhideWhenUsed="0"/>
-    <w:lsdException w:name="Medium Grid 2" w:semiHidden="0" w:uiPriority="68" w:unhideWhenUsed="0"/>
-    <w:lsdException w:name="Medium Grid 3" w:semiHidden="0" w:uiPriority="69" w:unhideWhenUsed="0"/>
-    <w:lsdException w:name="Dark List" w:semiHidden="0" w:uiPriority="70" w:unhideWhenUsed="0"/>
-    <w:lsdException w:name="Colorful Shading" w:semiHidden="0" w:uiPriority="71" w:unhideWhenUsed="0"/>
-    <w:lsdException w:name="Colorful List" w:semiHidden="0" w:uiPriority="72" w:unhideWhenUsed="0"/>
-    <w:lsdException w:name="Colorful Grid" w:semiHidden="0" w:uiPriority="73" w:unhideWhenUsed="0"/>
-    <w:lsdException w:name="Light Shading Accent 1" w:semiHidden="0" w:uiPriority="60" w:unhideWhenUsed="0"/>
-    <w:lsdException w:name="Light List Accent 1" w:semiHidden="0" w:uiPriority="61" w:unhideWhenUsed="0"/>
-    <w:lsdException w:name="Light Grid Accent 1" w:semiHidden="0" w:uiPriority="62" w:unhideWhenUsed="0"/>
-    <w:lsdException w:name="Medium Shading 1 Accent 1" w:semiHidden="0" w:uiPriority="63" w:unhideWhenUsed="0"/>
-    <w:lsdException w:name="Medium Shading 2 Accent 1" w:semiHidden="0" w:uiPriority="64" w:unhideWhenUsed="0"/>
-    <w:lsdException w:name="Medium List 1 Accent 1" w:semiHidden="0" w:uiPriority="65" w:unhideWhenUsed="0"/>
-    <w:lsdException w:name="Revision" w:unhideWhenUsed="0"/>
-    <w:lsdException w:name="List Paragraph" w:semiHidden="0" w:uiPriority="34" w:unhideWhenUsed="0" w:qFormat="1"/>
-    <w:lsdException w:name="Quote" w:semiHidden="0" w:uiPriority="29" w:unhideWhenUsed="0" w:qFormat="1"/>
-    <w:lsdException w:name="Intense Quote" w:semiHidden="0" w:uiPriority="30" w:unhideWhenUsed="0" w:qFormat="1"/>
-    <w:lsdException w:name="Medium List 2 Accent 1" w:semiHidden="0" w:uiPriority="66" w:unhideWhenUsed="0"/>
-    <w:lsdException w:name="Medium Grid 1 Accent 1" w:semiHidden="0" w:uiPriority="67" w:unhideWhenUsed="0"/>
-    <w:lsdException w:name="Medium Grid 2 Accent 1" w:semiHidden="0" w:uiPriority="68" w:unhideWhenUsed="0"/>
-    <w:lsdException w:name="Medium Grid 3 Accent 1" w:semiHidden="0" w:uiPriority="69" w:unhideWhenUsed="0"/>
-    <w:lsdException w:name="Dark List Accent 1" w:semiHidden="0" w:uiPriority="70" w:unhideWhenUsed="0"/>
-    <w:lsdException w:name="Colorful Shading Accent 1" w:semiHidden="0" w:uiPriority="71" w:unhideWhenUsed="0"/>
-    <w:lsdException w:name="Colorful List Accent 1" w:semiHidden="0" w:uiPriority="72" w:unhideWhenUsed="0"/>
-    <w:lsdException w:name="Colorful Grid Accent 1" w:semiHidden="0" w:uiPriority="73" w:unhideWhenUsed="0"/>
-    <w:lsdException w:name="Light Shading Accent 2" w:semiHidden="0" w:uiPriority="60" w:unhideWhenUsed="0"/>
-    <w:lsdException w:name="Light List Accent 2" w:semiHidden="0" w:uiPriority="61" w:unhideWhenUsed="0"/>
-    <w:lsdException w:name="Light Grid Accent 2" w:semiHidden="0" w:uiPriority="62" w:unhideWhenUsed="0"/>
-    <w:lsdException w:name="Medium Shading 1 Accent 2" w:semiHidden="0" w:uiPriority="63" w:unhideWhenUsed="0"/>
-    <w:lsdException w:name="Medium Shading 2 Accent 2" w:semiHidden="0" w:uiPriority="64" w:unhideWhenUsed="0"/>
-    <w:lsdException w:name="Medium List 1 Accent 2" w:semiHidden="0" w:uiPriority="65" w:unhideWhenUsed="0"/>
-    <w:lsdException w:name="Medium List 2 Accent 2" w:semiHidden="0" w:uiPriority="66" w:unhideWhenUsed="0"/>
-    <w:lsdException w:name="Medium Grid 1 Accent 2" w:semiHidden="0" w:uiPriority="67" w:unhideWhenUsed="0"/>
-    <w:lsdException w:name="Medium Grid 2 Accent 2" w:semiHidden="0" w:uiPriority="68" w:unhideWhenUsed="0"/>
-    <w:lsdException w:name="Medium Grid 3 Accent 2" w:semiHidden="0" w:uiPriority="69" w:unhideWhenUsed="0"/>
-    <w:lsdException w:name="Dark List Accent 2" w:semiHidden="0" w:uiPriority="70" w:unhideWhenUsed="0"/>
-    <w:lsdException w:name="Colorful Shading Accent 2" w:semiHidden="0" w:uiPriority="71" w:unhideWhenUsed="0"/>
-    <w:lsdException w:name="Colorful List Accent 2" w:semiHidden="0" w:uiPriority="72" w:unhideWhenUsed="0"/>
-    <w:lsdException w:name="Colorful Grid Accent 2" w:semiHidden="0" w:uiPriority="73" w:unhideWhenUsed="0"/>
-    <w:lsdException w:name="Light Shading Accent 3" w:semiHidden="0" w:uiPriority="60" w:unhideWhenUsed="0"/>
-    <w:lsdException w:name="Light List Accent 3" w:semiHidden="0" w:uiPriority="61" w:unhideWhenUsed="0"/>
-    <w:lsdException w:name="Light Grid Accent 3" w:semiHidden="0" w:uiPriority="62" w:unhideWhenUsed="0"/>
-    <w:lsdException w:name="Medium Shading 1 Accent 3" w:semiHidden="0" w:uiPriority="63" w:unhideWhenUsed="0"/>
-    <w:lsdException w:name="Medium Shading 2 Accent 3" w:semiHidden="0" w:uiPriority="64" w:unhideWhenUsed="0"/>
-    <w:lsdException w:name="Medium List 1 Accent 3" w:semiHidden="0" w:uiPriority="65" w:unhideWhenUsed="0"/>
-    <w:lsdException w:name="Medium List 2 Accent 3" w:semiHidden="0" w:uiPriority="66" w:unhideWhenUsed="0"/>
-    <w:lsdException w:name="Medium Grid 1 Accent 3" w:semiHidden="0" w:uiPriority="67" w:unhideWhenUsed="0"/>
-    <w:lsdException w:name="Medium Grid 2 Accent 3" w:semiHidden="0" w:uiPriority="68" w:unhideWhenUsed="0"/>
-    <w:lsdException w:name="Medium Grid 3 Accent 3" w:semiHidden="0" w:uiPriority="69" w:unhideWhenUsed="0"/>
-    <w:lsdException w:name="Dark List Accent 3" w:semiHidden="0" w:uiPriority="70" w:unhideWhenUsed="0"/>
-    <w:lsdException w:name="Colorful Shading Accent 3" w:semiHidden="0" w:uiPriority="71" w:unhideWhenUsed="0"/>
-    <w:lsdException w:name="Colorful List Accent 3" w:semiHidden="0" w:uiPriority="72" w:unhideWhenUsed="0"/>
-    <w:lsdException w:name="Colorful Grid Accent 3" w:semiHidden="0" w:uiPriority="73" w:unhideWhenUsed="0"/>
-    <w:lsdException w:name="Light Shading Accent 4" w:semiHidden="0" w:uiPriority="60" w:unhideWhenUsed="0"/>
-    <w:lsdException w:name="Light List Accent 4" w:semiHidden="0" w:uiPriority="61" w:unhideWhenUsed="0"/>
-    <w:lsdException w:name="Light Grid Accent 4" w:semiHidden="0" w:uiPriority="62" w:unhideWhenUsed="0"/>
-    <w:lsdException w:name="Medium Shading 1 Accent 4" w:semiHidden="0" w:uiPriority="63" w:unhideWhenUsed="0"/>
-    <w:lsdException w:name="Medium Shading 2 Accent 4" w:semiHidden="0" w:uiPriority="64" w:unhideWhenUsed="0"/>
-    <w:lsdException w:name="Medium List 1 Accent 4" w:semiHidden="0" w:uiPriority="65" w:unhideWhenUsed="0"/>
-    <w:lsdException w:name="Medium List 2 Accent 4" w:semiHidden="0" w:uiPriority="66" w:unhideWhenUsed="0"/>
-    <w:lsdException w:name="Medium Grid 1 Accent 4" w:semiHidden="0" w:uiPriority="67" w:unhideWhenUsed="0"/>
-    <w:lsdException w:name="Medium Grid 2 Accent 4" w:semiHidden="0" w:uiPriority="68" w:unhideWhenUsed="0"/>
-    <w:lsdException w:name="Medium Grid 3 Accent 4" w:semiHidden="0" w:uiPriority="69" w:unhideWhenUsed="0"/>
-    <w:lsdException w:name="Dark List Accent 4" w:semiHidden="0" w:uiPriority="70" w:unhideWhenUsed="0"/>
-    <w:lsdException w:name="Colorful Shading Accent 4" w:semiHidden="0" w:uiPriority="71" w:unhideWhenUsed="0"/>
-    <w:lsdException w:name="Colorful List Accent 4" w:semiHidden="0" w:uiPriority="72" w:unhideWhenUsed="0"/>
-    <w:lsdException w:name="Colorful Grid Accent 4" w:semiHidden="0" w:uiPriority="73" w:unhideWhenUsed="0"/>
-    <w:lsdException w:name="Light Shading Accent 5" w:semiHidden="0" w:uiPriority="60" w:unhideWhenUsed="0"/>
-    <w:lsdException w:name="Light List Accent 5" w:semiHidden="0" w:uiPriority="61" w:unhideWhenUsed="0"/>
-    <w:lsdException w:name="Light Grid Accent 5" w:semiHidden="0" w:uiPriority="62" w:unhideWhenUsed="0"/>
-    <w:lsdException w:name="Medium Shading 1 Accent 5" w:semiHidden="0" w:uiPriority="63" w:unhideWhenUsed="0"/>
-    <w:lsdException w:name="Medium Shading 2 Accent 5" w:semiHidden="0" w:uiPriority="64" w:unhideWhenUsed="0"/>
-    <w:lsdException w:name="Medium List 1 Accent 5" w:semiHidden="0" w:uiPriority="65" w:unhideWhenUsed="0"/>
-    <w:lsdException w:name="Medium List 2 Accent 5" w:semiHidden="0" w:uiPriority="66" w:unhideWhenUsed="0"/>
-    <w:lsdException w:name="Medium Grid 1 Accent 5" w:semiHidden="0" w:uiPriority="67" w:unhideWhenUsed="0"/>
-    <w:lsdException w:name="Medium Grid 2 Accent 5" w:semiHidden="0" w:uiPriority="68" w:unhideWhenUsed="0"/>
-    <w:lsdException w:name="Medium Grid 3 Accent 5" w:semiHidden="0" w:uiPriority="69" w:unhideWhenUsed="0"/>
-    <w:lsdException w:name="Dark List Accent 5" w:semiHidden="0" w:uiPriority="70" w:unhideWhenUsed="0"/>
-    <w:lsdException w:name="Colorful Shading Accent 5" w:semiHidden="0" w:uiPriority="71" w:unhideWhenUsed="0"/>
-    <w:lsdException w:name="Colorful List Accent 5" w:semiHidden="0" w:uiPriority="72" w:unhideWhenUsed="0"/>
-    <w:lsdException w:name="Colorful Grid Accent 5" w:semiHidden="0" w:uiPriority="73" w:unhideWhenUsed="0"/>
-    <w:lsdException w:name="Light Shading Accent 6" w:semiHidden="0" w:uiPriority="60" w:unhideWhenUsed="0"/>
-    <w:lsdException w:name="Light List Accent 6" w:semiHidden="0" w:uiPriority="61" w:unhideWhenUsed="0"/>
-    <w:lsdException w:name="Light Grid Accent 6" w:semiHidden="0" w:uiPriority="62" w:unhideWhenUsed="0"/>
-    <w:lsdException w:name="Medium Shading 1 Accent 6" w:semiHidden="0" w:uiPriority="63" w:unhideWhenUsed="0"/>
-    <w:lsdException w:name="Medium Shading 2 Accent 6" w:semiHidden="0" w:uiPriority="64" w:unhideWhenUsed="0"/>
-    <w:lsdException w:name="Medium List 1 Accent 6" w:semiHidden="0" w:uiPriority="65" w:unhideWhenUsed="0"/>
-    <w:lsdException w:name="Medium List 2 Accent 6" w:semiHidden="0" w:uiPriority="66" w:unhideWhenUsed="0"/>
-    <w:lsdException w:name="Medium Grid 1 Accent 6" w:semiHidden="0" w:uiPriority="67" w:unhideWhenUsed="0"/>
-    <w:lsdException w:name="Medium Grid 2 Accent 6" w:semiHidden="0" w:uiPriority="68" w:unhideWhenUsed="0"/>
-    <w:lsdException w:name="Medium Grid 3 Accent 6" w:semiHidden="0" w:uiPriority="69" w:unhideWhenUsed="0"/>
-    <w:lsdException w:name="Dark List Accent 6" w:semiHidden="0" w:uiPriority="70" w:unhideWhenUsed="0"/>
-    <w:lsdException w:name="Colorful Shading Accent 6" w:semiHidden="0" w:uiPriority="71" w:unhideWhenUsed="0"/>
-    <w:lsdException w:name="Colorful List Accent 6" w:semiHidden="0" w:uiPriority="72" w:unhideWhenUsed="0"/>
-    <w:lsdException w:name="Colorful Grid Accent 6" w:semiHidden="0" w:uiPriority="73" w:unhideWhenUsed="0"/>
-    <w:lsdException w:name="Subtle Emphasis" w:semiHidden="0" w:uiPriority="19" w:unhideWhenUsed="0" w:qFormat="1"/>
-    <w:lsdException w:name="Intense Emphasis" w:semiHidden="0" w:uiPriority="21" w:unhideWhenUsed="0" w:qFormat="1"/>
-    <w:lsdException w:name="Subtle Reference" w:semiHidden="0" w:uiPriority="31" w:unhideWhenUsed="0" w:qFormat="1"/>
-    <w:lsdException w:name="Intense Reference" w:semiHidden="0" w:uiPriority="32" w:unhideWhenUsed="0" w:qFormat="1"/>
-    <w:lsdException w:name="Book Title" w:semiHidden="0" w:uiPriority="33" w:unhideWhenUsed="0" w:qFormat="1"/>
-    <w:lsdException w:name="Bibliography" w:uiPriority="37"/>
-    <w:lsdException w:name="TOC Heading" w:uiPriority="39" w:qFormat="1"/>
-  </w:latentStyles>
-  <w:style w:type="paragraph" w:default="1" w:styleId="Normal">
-    <w:name w:val="Normal"/>
-    <w:qFormat/>
-  </w:style>
-  <w:style w:type="paragraph" w:styleId="Heading1">
-    <w:name w:val="heading 1"/>
-    <w:basedOn w:val="Normal"/>
-    <w:next w:val="Normal"/>
-    <w:link w:val="Heading1Char"/>
-    <w:uiPriority w:val="9"/>
-    <w:qFormat/>
-    <w:rsid w:val="000608A9"/>
-    <w:pPr>
-      <w:keepNext/>
-      <w:keepLines/>
-      <w:spacing w:before="480" w:after="0"/>
-      <w:outlineLvl w:val="0"/>
-    </w:pPr>
-    <w:rPr>
-      <w:rFonts w:asciiTheme="majorHAnsi" w:eastAsiaTheme="majorEastAsia" w:hAnsiTheme="majorHAnsi" w:cstheme="majorBidi"/>
-      <w:b/>
-      <w:bCs/>
-      <w:color w:val="365F91" w:themeColor="accent1" w:themeShade="BF"/>
-      <w:sz w:val="28"/>
-      <w:szCs w:val="28"/>
-    </w:rPr>
-  </w:style>
-  <w:style w:type="paragraph" w:styleId="Heading2">
-    <w:name w:val="heading 2"/>
-    <w:basedOn w:val="Normal"/>
-    <w:next w:val="Normal"/>
-    <w:link w:val="Heading2Char"/>
-    <w:uiPriority w:val="9"/>
-    <w:semiHidden/>
-    <w:unhideWhenUsed/>
-    <w:qFormat/>
-    <w:rsid w:val="00182EB6"/>
-    <w:pPr>
-      <w:keepNext/>
-      <w:keepLines/>
-      <w:spacing w:before="200" w:after="0"/>
-      <w:outlineLvl w:val="1"/>
-    </w:pPr>
-    <w:rPr>
-      <w:rFonts w:asciiTheme="majorHAnsi" w:eastAsiaTheme="majorEastAsia" w:hAnsiTheme="majorHAnsi" w:cstheme="majorBidi"/>
-      <w:b/>
-      <w:bCs/>
-      <w:color w:val="4F81BD" w:themeColor="accent1"/>
-      <w:sz w:val="26"/>
-      <w:szCs w:val="26"/>
-    </w:rPr>
-  </w:style>
-  <w:style w:type="paragraph" w:styleId="Heading3">
-    <w:name w:val="heading 3"/>
-    <w:basedOn w:val="Normal"/>
-    <w:next w:val="Normal"/>
-    <w:link w:val="Heading3Char"/>
-    <w:uiPriority w:val="9"/>
-    <w:semiHidden/>
-    <w:unhideWhenUsed/>
-    <w:qFormat/>
-    <w:rsid w:val="005F1F4B"/>
-    <w:pPr>
-      <w:keepNext/>
-      <w:keepLines/>
-      <w:spacing w:before="200" w:after="0"/>
-      <w:outlineLvl w:val="2"/>
-    </w:pPr>
-    <w:rPr>
-      <w:rFonts w:asciiTheme="majorHAnsi" w:eastAsiaTheme="majorEastAsia" w:hAnsiTheme="majorHAnsi" w:cstheme="majorBidi"/>
-      <w:b/>
-      <w:bCs/>
-      <w:color w:val="4F81BD" w:themeColor="accent1"/>
-    </w:rPr>
-  </w:style>
-  <w:style w:type="character" w:default="1" w:styleId="DefaultParagraphFont">
-    <w:name w:val="Default Paragraph Font"/>
-    <w:uiPriority w:val="1"/>
-    <w:semiHidden/>
-    <w:unhideWhenUsed/>
-  </w:style>
-  <w:style w:type="table" w:default="1" w:styleId="TableNormal">
-    <w:name w:val="Normal Table"/>
-    <w:uiPriority w:val="99"/>
-    <w:semiHidden/>
-    <w:unhideWhenUsed/>
-    <w:tblPr>
-      <w:tblInd w:w="0" w:type="dxa"/>
-      <w:tblCellMar>
-        <w:top w:w="0" w:type="dxa"/>
-        <w:left w:w="108" w:type="dxa"/>
-        <w:bottom w:w="0" w:type="dxa"/>
-        <w:right w:w="108" w:type="dxa"/>
-      </w:tblCellMar>
-    </w:tblPr>
-  </w:style>
-  <w:style w:type="numbering" w:default="1" w:styleId="NoList">
-    <w:name w:val="No List"/>
-    <w:uiPriority w:val="99"/>
-    <w:semiHidden/>
-    <w:unhideWhenUsed/>
-  </w:style>
-  <w:style w:type="paragraph" w:styleId="ListParagraph">
-    <w:name w:val="List Paragraph"/>
-    <w:basedOn w:val="Normal"/>
-    <w:uiPriority w:val="34"/>
-    <w:qFormat/>
-    <w:rsid w:val="009B205A"/>
-    <w:pPr>
-      <w:ind w:left="720"/>
-      <w:contextualSpacing/>
-    </w:pPr>
-  </w:style>
-  <w:style w:type="character" w:styleId="Hyperlink">
-    <w:name w:val="Hyperlink"/>
-    <w:basedOn w:val="DefaultParagraphFont"/>
-    <w:uiPriority w:val="99"/>
-    <w:unhideWhenUsed/>
-    <w:rsid w:val="009B205A"/>
-    <w:rPr>
-      <w:color w:val="0000FF" w:themeColor="hyperlink"/>
-      <w:u w:val="single"/>
-    </w:rPr>
-  </w:style>
-  <w:style w:type="paragraph" w:styleId="BalloonText">
-    <w:name w:val="Balloon Text"/>
-    <w:basedOn w:val="Normal"/>
-    <w:link w:val="BalloonTextChar"/>
-    <w:uiPriority w:val="99"/>
-    <w:semiHidden/>
-    <w:unhideWhenUsed/>
-    <w:rsid w:val="009B205A"/>
-    <w:pPr>
-      <w:spacing w:after="0" w:line="240" w:lineRule="auto"/>
-    </w:pPr>
-    <w:rPr>
-      <w:rFonts w:ascii="Tahoma" w:hAnsi="Tahoma" w:cs="Tahoma"/>
-      <w:sz w:val="16"/>
-      <w:szCs w:val="16"/>
-    </w:rPr>
-  </w:style>
-  <w:style w:type="character" w:customStyle="1" w:styleId="BalloonTextChar">
-    <w:name w:val="Balloon Text Char"/>
-    <w:basedOn w:val="DefaultParagraphFont"/>
-    <w:link w:val="BalloonText"/>
-    <w:uiPriority w:val="99"/>
-    <w:semiHidden/>
-    <w:rsid w:val="009B205A"/>
-    <w:rPr>
-      <w:rFonts w:ascii="Tahoma" w:hAnsi="Tahoma" w:cs="Tahoma"/>
-      <w:sz w:val="16"/>
-      <w:szCs w:val="16"/>
-    </w:rPr>
-  </w:style>
-  <w:style w:type="character" w:customStyle="1" w:styleId="Heading1Char">
-    <w:name w:val="Heading 1 Char"/>
-    <w:basedOn w:val="DefaultParagraphFont"/>
-    <w:link w:val="Heading1"/>
-    <w:uiPriority w:val="9"/>
-    <w:rsid w:val="000608A9"/>
-    <w:rPr>
-      <w:rFonts w:asciiTheme="majorHAnsi" w:eastAsiaTheme="majorEastAsia" w:hAnsiTheme="majorHAnsi" w:cstheme="majorBidi"/>
-      <w:b/>
-      <w:bCs/>
-      <w:color w:val="365F91" w:themeColor="accent1" w:themeShade="BF"/>
-      <w:sz w:val="28"/>
-      <w:szCs w:val="28"/>
-    </w:rPr>
-  </w:style>
-  <w:style w:type="character" w:customStyle="1" w:styleId="Heading3Char">
-    <w:name w:val="Heading 3 Char"/>
-    <w:basedOn w:val="DefaultParagraphFont"/>
-    <w:link w:val="Heading3"/>
-    <w:uiPriority w:val="9"/>
-    <w:semiHidden/>
-    <w:rsid w:val="005F1F4B"/>
-    <w:rPr>
-      <w:rFonts w:asciiTheme="majorHAnsi" w:eastAsiaTheme="majorEastAsia" w:hAnsiTheme="majorHAnsi" w:cstheme="majorBidi"/>
-      <w:b/>
-      <w:bCs/>
-      <w:color w:val="4F81BD" w:themeColor="accent1"/>
-    </w:rPr>
-  </w:style>
-  <w:style w:type="character" w:styleId="HTMLCode">
-    <w:name w:val="HTML Code"/>
-    <w:basedOn w:val="DefaultParagraphFont"/>
-    <w:uiPriority w:val="99"/>
-    <w:semiHidden/>
-    <w:unhideWhenUsed/>
-    <w:rsid w:val="009D551A"/>
-    <w:rPr>
-      <w:rFonts w:ascii="Courier New" w:eastAsia="Times New Roman" w:hAnsi="Courier New" w:cs="Courier New"/>
-      <w:sz w:val="20"/>
-      <w:szCs w:val="20"/>
-    </w:rPr>
-  </w:style>
-  <w:style w:type="paragraph" w:styleId="HTMLPreformatted">
-    <w:name w:val="HTML Preformatted"/>
-    <w:basedOn w:val="Normal"/>
-    <w:link w:val="HTMLPreformattedChar"/>
-    <w:uiPriority w:val="99"/>
-    <w:semiHidden/>
-    <w:unhideWhenUsed/>
-    <w:rsid w:val="00097698"/>
-    <w:pPr>
-      <w:tabs>
-        <w:tab w:val="left" w:pos="916"/>
-        <w:tab w:val="left" w:pos="1832"/>
-        <w:tab w:val="left" w:pos="2748"/>
-        <w:tab w:val="left" w:pos="3664"/>
-        <w:tab w:val="left" w:pos="4580"/>
-        <w:tab w:val="left" w:pos="5496"/>
-        <w:tab w:val="left" w:pos="6412"/>
-        <w:tab w:val="left" w:pos="7328"/>
-        <w:tab w:val="left" w:pos="8244"/>
-        <w:tab w:val="left" w:pos="9160"/>
-        <w:tab w:val="left" w:pos="10076"/>
-        <w:tab w:val="left" w:pos="10992"/>
-        <w:tab w:val="left" w:pos="11908"/>
-        <w:tab w:val="left" w:pos="12824"/>
-        <w:tab w:val="left" w:pos="13740"/>
-        <w:tab w:val="left" w:pos="14656"/>
-      </w:tabs>
-      <w:spacing w:after="0" w:line="240" w:lineRule="auto"/>
-    </w:pPr>
-    <w:rPr>
-      <w:rFonts w:ascii="Courier New" w:eastAsia="Times New Roman" w:hAnsi="Courier New" w:cs="Courier New"/>
-      <w:sz w:val="20"/>
-      <w:szCs w:val="20"/>
-    </w:rPr>
-  </w:style>
-  <w:style w:type="character" w:customStyle="1" w:styleId="HTMLPreformattedChar">
-    <w:name w:val="HTML Preformatted Char"/>
-    <w:basedOn w:val="DefaultParagraphFont"/>
-    <w:link w:val="HTMLPreformatted"/>
-    <w:uiPriority w:val="99"/>
-    <w:semiHidden/>
-    <w:rsid w:val="00097698"/>
-    <w:rPr>
-      <w:rFonts w:ascii="Courier New" w:eastAsia="Times New Roman" w:hAnsi="Courier New" w:cs="Courier New"/>
-      <w:sz w:val="20"/>
-      <w:szCs w:val="20"/>
-    </w:rPr>
-  </w:style>
-  <w:style w:type="character" w:customStyle="1" w:styleId="Heading2Char">
-    <w:name w:val="Heading 2 Char"/>
-    <w:basedOn w:val="DefaultParagraphFont"/>
-    <w:link w:val="Heading2"/>
-    <w:uiPriority w:val="9"/>
-    <w:semiHidden/>
-    <w:rsid w:val="00182EB6"/>
-    <w:rPr>
-      <w:rFonts w:asciiTheme="majorHAnsi" w:eastAsiaTheme="majorEastAsia" w:hAnsiTheme="majorHAnsi" w:cstheme="majorBidi"/>
-      <w:b/>
-      <w:bCs/>
-      <w:color w:val="4F81BD" w:themeColor="accent1"/>
-      <w:sz w:val="26"/>
-      <w:szCs w:val="26"/>
-    </w:rPr>
-  </w:style>
-</w:styles>
-</file>
-
-<file path=word/stylesWithEffects.xml><?xml version="1.0" encoding="utf-8"?>
-<w:styles xmlns:wpc="http://schemas.microsoft.com/office/word/2010/wordprocessingCanvas" xmlns:mc="http://schemas.openxmlformats.org/markup-compatibility/2006" xmlns:o="urn:schemas-microsoft-com:office:office" xmlns:r="http://schemas.openxmlformats.org/officeDocument/2006/relationships" xmlns:m="http://schemas.openxmlformats.org/officeDocument/2006/math" xmlns:v="urn:schemas-microsoft-com:vml" xmlns:wp14="http://schemas.microsoft.com/office/word/2010/wordprocessingDrawing" xmlns:wp="http://schemas.openxmlformats.org/drawingml/2006/wordprocessingDrawing" xmlns:w10="urn:schemas-microsoft-com:office:word" xmlns:w="http://schemas.openxmlformats.org/wordprocessingml/2006/main" xmlns:w14="http://schemas.microsoft.com/office/word/2010/wordml" xmlns:wpg="http://schemas.microsoft.com/office/word/2010/wordprocessingGroup" xmlns:wpi="http://schemas.microsoft.com/office/word/2010/wordprocessingInk" xmlns:wne="http://schemas.microsoft.com/office/word/2006/wordml" xmlns:wps="http://schemas.microsoft.com/office/word/2010/wordprocessingShape" mc:Ignorable="w14 wp14">
-  <w:docDefaults>
-    <w:rPrDefault>
-      <w:rPr>
-        <w:rFonts w:asciiTheme="minorHAnsi" w:eastAsiaTheme="minorHAnsi" w:hAnsiTheme="minorHAnsi" w:cstheme="minorBidi"/>
-        <w:sz w:val="22"/>
-        <w:szCs w:val="22"/>
-        <w:lang w:val="en-US" w:eastAsia="en-US" w:bidi="ar-SA"/>
-      </w:rPr>
-    </w:rPrDefault>
-    <w:pPrDefault>
-      <w:pPr>
-        <w:spacing w:after="200" w:line="276" w:lineRule="auto"/>
-      </w:pPr>
-    </w:pPrDefault>
-  </w:docDefaults>
-  <w:latentStyles w:defLockedState="0" w:defUIPriority="99" w:defSemiHidden="1" w:defUnhideWhenUsed="1" w:defQFormat="0" w:count="267">
-    <w:lsdException w:name="Normal" w:semiHidden="0" w:uiPriority="0" w:unhideWhenUsed="0" w:qFormat="1"/>
-    <w:lsdException w:name="heading 1" w:semiHidden="0" w:uiPriority="9" w:unhideWhenUsed="0" w:qFormat="1"/>
-    <w:lsdException w:name="heading 2" w:uiPriority="9" w:qFormat="1"/>
-    <w:lsdException w:name="heading 3" w:uiPriority="9" w:qFormat="1"/>
-    <w:lsdException w:name="heading 4" w:uiPriority="9" w:qFormat="1"/>
-    <w:lsdException w:name="heading 5" w:uiPriority="9" w:qFormat="1"/>
-    <w:lsdException w:name="heading 6" w:uiPriority="9" w:qFormat="1"/>
-    <w:lsdException w:name="heading 7" w:uiPriority="9" w:qFormat="1"/>
-    <w:lsdException w:name="heading 8" w:uiPriority="9" w:qFormat="1"/>
-    <w:lsdException w:name="heading 9" w:uiPriority="9" w:qFormat="1"/>
-    <w:lsdException w:name="toc 1" w:uiPriority="39"/>
-    <w:lsdException w:name="toc 2" w:uiPriority="39"/>
-    <w:lsdException w:name="toc 3" w:uiPriority="39"/>
-    <w:lsdException w:name="toc 4" w:uiPriority="39"/>
-    <w:lsdException w:name="toc 5" w:uiPriority="39"/>
-    <w:lsdException w:name="toc 6" w:uiPriority="39"/>
-    <w:lsdException w:name="toc 7" w:uiPriority="39"/>
-    <w:lsdException w:name="toc 8" w:uiPriority="39"/>
-    <w:lsdException w:name="toc 9" w:uiPriority="39"/>
-    <w:lsdException w:name="caption" w:uiPriority="35" w:qFormat="1"/>
-    <w:lsdException w:name="Title" w:semiHidden="0" w:uiPriority="10" w:unhideWhenUsed="0" w:qFormat="1"/>
-    <w:lsdException w:name="Default Paragraph Font" w:uiPriority="1"/>
-    <w:lsdException w:name="Subtitle" w:semiHidden="0" w:uiPriority="11" w:unhideWhenUsed="0" w:qFormat="1"/>
-    <w:lsdException w:name="Strong" w:semiHidden="0" w:uiPriority="22" w:unhideWhenUsed="0" w:qFormat="1"/>
-    <w:lsdException w:name="Emphasis" w:semiHidden="0" w:uiPriority="20" w:unhideWhenUsed="0" w:qFormat="1"/>
-    <w:lsdException w:name="Table Grid" w:semiHidden="0" w:uiPriority="59" w:unhideWhenUsed="0"/>
-    <w:lsdException w:name="Placeholder Text" w:unhideWhenUsed="0"/>
-    <w:lsdException w:name="No Spacing" w:semiHidden="0" w:uiPriority="1" w:unhideWhenUsed="0" w:qFormat="1"/>
-    <w:lsdException w:name="Light Shading" w:semiHidden="0" w:uiPriority="60" w:unhideWhenUsed="0"/>
-    <w:lsdException w:name="Light List" w:semiHidden="0" w:uiPriority="61" w:unhideWhenUsed="0"/>
-    <w:lsdException w:name="Light Grid" w:semiHidden="0" w:uiPriority="62" w:unhideWhenUsed="0"/>
-    <w:lsdException w:name="Medium Shading 1" w:semiHidden="0" w:uiPriority="63" w:unhideWhenUsed="0"/>
-    <w:lsdException w:name="Medium Shading 2" w:semiHidden="0" w:uiPriority="64" w:unhideWhenUsed="0"/>
-    <w:lsdException w:name="Medium List 1" w:semiHidden="0" w:uiPriority="65" w:unhideWhenUsed="0"/>
-    <w:lsdException w:name="Medium List 2" w:semiHidden="0" w:uiPriority="66" w:unhideWhenUsed="0"/>
-    <w:lsdException w:name="Medium Grid 1" w:semiHidden="0" w:uiPriority="67" w:unhideWhenUsed="0"/>
-    <w:lsdException w:name="Medium Grid 2" w:semiHidden="0" w:uiPriority="68" w:unhideWhenUsed="0"/>
-    <w:lsdException w:name="Medium Grid 3" w:semiHidden="0" w:uiPriority="69" w:unhideWhenUsed="0"/>
-    <w:lsdException w:name="Dark List" w:semiHidden="0" w:uiPriority="70" w:unhideWhenUsed="0"/>
-    <w:lsdException w:name="Colorful Shading" w:semiHidden="0" w:uiPriority="71" w:unhideWhenUsed="0"/>
-    <w:lsdException w:name="Colorful List" w:semiHidden="0" w:uiPriority="72" w:unhideWhenUsed="0"/>
-    <w:lsdException w:name="Colorful Grid" w:semiHidden="0" w:uiPriority="73" w:unhideWhenUsed="0"/>
-    <w:lsdException w:name="Light Shading Accent 1" w:semiHidden="0" w:uiPriority="60" w:unhideWhenUsed="0"/>
-    <w:lsdException w:name="Light List Accent 1" w:semiHidden="0" w:uiPriority="61" w:unhideWhenUsed="0"/>
-    <w:lsdException w:name="Light Grid Accent 1" w:semiHidden="0" w:uiPriority="62" w:unhideWhenUsed="0"/>
-    <w:lsdException w:name="Medium Shading 1 Accent 1" w:semiHidden="0" w:uiPriority="63" w:unhideWhenUsed="0"/>
-    <w:lsdException w:name="Medium Shading 2 Accent 1" w:semiHidden="0" w:uiPriority="64" w:unhideWhenUsed="0"/>
-    <w:lsdException w:name="Medium List 1 Accent 1" w:semiHidden="0" w:uiPriority="65" w:unhideWhenUsed="0"/>
-    <w:lsdException w:name="Revision" w:unhideWhenUsed="0"/>
-    <w:lsdException w:name="List Paragraph" w:semiHidden="0" w:uiPriority="34" w:unhideWhenUsed="0" w:qFormat="1"/>
-    <w:lsdException w:name="Quote" w:semiHidden="0" w:uiPriority="29" w:unhideWhenUsed="0" w:qFormat="1"/>
-    <w:lsdException w:name="Intense Quote" w:semiHidden="0" w:uiPriority="30" w:unhideWhenUsed="0" w:qFormat="1"/>
-    <w:lsdException w:name="Medium List 2 Accent 1" w:semiHidden="0" w:uiPriority="66" w:unhideWhenUsed="0"/>
-    <w:lsdException w:name="Medium Grid 1 Accent 1" w:semiHidden="0" w:uiPriority="67" w:unhideWhenUsed="0"/>
-    <w:lsdException w:name="Medium Grid 2 Accent 1" w:semiHidden="0" w:uiPriority="68" w:unhideWhenUsed="0"/>
-    <w:lsdException w:name="Medium Grid 3 Accent 1" w:semiHidden="0" w:uiPriority="69" w:unhideWhenUsed="0"/>
-    <w:lsdException w:name="Dark List Accent 1" w:semiHidden="0" w:uiPriority="70" w:unhideWhenUsed="0"/>
-    <w:lsdException w:name="Colorful Shading Accent 1" w:semiHidden="0" w:uiPriority="71" w:unhideWhenUsed="0"/>
-    <w:lsdException w:name="Colorful List Accent 1" w:semiHidden="0" w:uiPriority="72" w:unhideWhenUsed="0"/>
-    <w:lsdException w:name="Colorful Grid Accent 1" w:semiHidden="0" w:uiPriority="73" w:unhideWhenUsed="0"/>
-    <w:lsdException w:name="Light Shading Accent 2" w:semiHidden="0" w:uiPriority="60" w:unhideWhenUsed="0"/>
-    <w:lsdException w:name="Light List Accent 2" w:semiHidden="0" w:uiPriority="61" w:unhideWhenUsed="0"/>
-    <w:lsdException w:name="Light Grid Accent 2" w:semiHidden="0" w:uiPriority="62" w:unhideWhenUsed="0"/>
-    <w:lsdException w:name="Medium Shading 1 Accent 2" w:semiHidden="0" w:uiPriority="63" w:unhideWhenUsed="0"/>
-    <w:lsdException w:name="Medium Shading 2 Accent 2" w:semiHidden="0" w:uiPriority="64" w:unhideWhenUsed="0"/>
-    <w:lsdException w:name="Medium List 1 Accent 2" w:semiHidden="0" w:uiPriority="65" w:unhideWhenUsed="0"/>
-    <w:lsdException w:name="Medium List 2 Accent 2" w:semiHidden="0" w:uiPriority="66" w:unhideWhenUsed="0"/>
-    <w:lsdException w:name="Medium Grid 1 Accent 2" w:semiHidden="0" w:uiPriority="67" w:unhideWhenUsed="0"/>
-    <w:lsdException w:name="Medium Grid 2 Accent 2" w:semiHidden="0" w:uiPriority="68" w:unhideWhenUsed="0"/>
-    <w:lsdException w:name="Medium Grid 3 Accent 2" w:semiHidden="0" w:uiPriority="69" w:unhideWhenUsed="0"/>
-    <w:lsdException w:name="Dark List Accent 2" w:semiHidden="0" w:uiPriority="70" w:unhideWhenUsed="0"/>
-    <w:lsdException w:name="Colorful Shading Accent 2" w:semiHidden="0" w:uiPriority="71" w:unhideWhenUsed="0"/>
-    <w:lsdException w:name="Colorful List Accent 2" w:semiHidden="0" w:uiPriority="72" w:unhideWhenUsed="0"/>
-    <w:lsdException w:name="Colorful Grid Accent 2" w:semiHidden="0" w:uiPriority="73" w:unhideWhenUsed="0"/>
-    <w:lsdException w:name="Light Shading Accent 3" w:semiHidden="0" w:uiPriority="60" w:unhideWhenUsed="0"/>
-    <w:lsdException w:name="Light List Accent 3" w:semiHidden="0" w:uiPriority="61" w:unhideWhenUsed="0"/>
-    <w:lsdException w:name="Light Grid Accent 3" w:semiHidden="0" w:uiPriority="62" w:unhideWhenUsed="0"/>
-    <w:lsdException w:name="Medium Shading 1 Accent 3" w:semiHidden="0" w:uiPriority="63" w:unhideWhenUsed="0"/>
-    <w:lsdException w:name="Medium Shading 2 Accent 3" w:semiHidden="0" w:uiPriority="64" w:unhideWhenUsed="0"/>
-    <w:lsdException w:name="Medium List 1 Accent 3" w:semiHidden="0" w:uiPriority="65" w:unhideWhenUsed="0"/>
-    <w:lsdException w:name="Medium List 2 Accent 3" w:semiHidden="0" w:uiPriority="66" w:unhideWhenUsed="0"/>
-    <w:lsdException w:name="Medium Grid 1 Accent 3" w:semiHidden="0" w:uiPriority="67" w:unhideWhenUsed="0"/>
-    <w:lsdException w:name="Medium Grid 2 Accent 3" w:semiHidden="0" w:uiPriority="68" w:unhideWhenUsed="0"/>
-    <w:lsdException w:name="Medium Grid 3 Accent 3" w:semiHidden="0" w:uiPriority="69" w:unhideWhenUsed="0"/>
-    <w:lsdException w:name="Dark List Accent 3" w:semiHidden="0" w:uiPriority="70" w:unhideWhenUsed="0"/>
-    <w:lsdException w:name="Colorful Shading Accent 3" w:semiHidden="0" w:uiPriority="71" w:unhideWhenUsed="0"/>
-    <w:lsdException w:name="Colorful List Accent 3" w:semiHidden="0" w:uiPriority="72" w:unhideWhenUsed="0"/>
-    <w:lsdException w:name="Colorful Grid Accent 3" w:semiHidden="0" w:uiPriority="73" w:unhideWhenUsed="0"/>
-    <w:lsdException w:name="Light Shading Accent 4" w:semiHidden="0" w:uiPriority="60" w:unhideWhenUsed="0"/>
-    <w:lsdException w:name="Light List Accent 4" w:semiHidden="0" w:uiPriority="61" w:unhideWhenUsed="0"/>
-    <w:lsdException w:name="Light Grid Accent 4" w:semiHidden="0" w:uiPriority="62" w:unhideWhenUsed="0"/>
-    <w:lsdException w:name="Medium Shading 1 Accent 4" w:semiHidden="0" w:uiPriority="63" w:unhideWhenUsed="0"/>
-    <w:lsdException w:name="Medium Shading 2 Accent 4" w:semiHidden="0" w:uiPriority="64" w:unhideWhenUsed="0"/>
-    <w:lsdException w:name="Medium List 1 Accent 4" w:semiHidden="0" w:uiPriority="65" w:unhideWhenUsed="0"/>
-    <w:lsdException w:name="Medium List 2 Accent 4" w:semiHidden="0" w:uiPriority="66" w:unhideWhenUsed="0"/>
-    <w:lsdException w:name="Medium Grid 1 Accent 4" w:semiHidden="0" w:uiPriority="67" w:unhideWhenUsed="0"/>
-    <w:lsdException w:name="Medium Grid 2 Accent 4" w:semiHidden="0" w:uiPriority="68" w:unhideWhenUsed="0"/>
-    <w:lsdException w:name="Medium Grid 3 Accent 4" w:semiHidden="0" w:uiPriority="69" w:unhideWhenUsed="0"/>
-    <w:lsdException w:name="Dark List Accent 4" w:semiHidden="0" w:uiPriority="70" w:unhideWhenUsed="0"/>
-    <w:lsdException w:name="Colorful Shading Accent 4" w:semiHidden="0" w:uiPriority="71" w:unhideWhenUsed="0"/>
-    <w:lsdException w:name="Colorful List Accent 4" w:semiHidden="0" w:uiPriority="72" w:unhideWhenUsed="0"/>
-    <w:lsdException w:name="Colorful Grid Accent 4" w:semiHidden="0" w:uiPriority="73" w:unhideWhenUsed="0"/>
-    <w:lsdException w:name="Light Shading Accent 5" w:semiHidden="0" w:uiPriority="60" w:unhideWhenUsed="0"/>
-    <w:lsdException w:name="Light List Accent 5" w:semiHidden="0" w:uiPriority="61" w:unhideWhenUsed="0"/>
-    <w:lsdException w:name="Light Grid Accent 5" w:semiHidden="0" w:uiPriority="62" w:unhideWhenUsed="0"/>
-    <w:lsdException w:name="Medium Shading 1 Accent 5" w:semiHidden="0" w:uiPriority="63" w:unhideWhenUsed="0"/>
-    <w:lsdException w:name="Medium Shading 2 Accent 5" w:semiHidden="0" w:uiPriority="64" w:unhideWhenUsed="0"/>
-    <w:lsdException w:name="Medium List 1 Accent 5" w:semiHidden="0" w:uiPriority="65" w:unhideWhenUsed="0"/>
-    <w:lsdException w:name="Medium List 2 Accent 5" w:semiHidden="0" w:uiPriority="66" w:unhideWhenUsed="0"/>
-    <w:lsdException w:name="Medium Grid 1 Accent 5" w:semiHidden="0" w:uiPriority="67" w:unhideWhenUsed="0"/>
-    <w:lsdException w:name="Medium Grid 2 Accent 5" w:semiHidden="0" w:uiPriority="68" w:unhideWhenUsed="0"/>
-    <w:lsdException w:name="Medium Grid 3 Accent 5" w:semiHidden="0" w:uiPriority="69" w:unhideWhenUsed="0"/>
-    <w:lsdException w:name="Dark List Accent 5" w:semiHidden="0" w:uiPriority="70" w:unhideWhenUsed="0"/>
-    <w:lsdException w:name="Colorful Shading Accent 5" w:semiHidden="0" w:uiPriority="71" w:unhideWhenUsed="0"/>
-    <w:lsdException w:name="Colorful List Accent 5" w:semiHidden="0" w:uiPriority="72" w:unhideWhenUsed="0"/>
-    <w:lsdException w:name="Colorful Grid Accent 5" w:semiHidden="0" w:uiPriority="73" w:unhideWhenUsed="0"/>
-    <w:lsdException w:name="Light Shading Accent 6" w:semiHidden="0" w:uiPriority="60" w:unhideWhenUsed="0"/>
-    <w:lsdException w:name="Light List Accent 6" w:semiHidden="0" w:uiPriority="61" w:unhideWhenUsed="0"/>
-    <w:lsdException w:name="Light Grid Accent 6" w:semiHidden="0" w:uiPriority="62" w:unhideWhenUsed="0"/>
-    <w:lsdException w:name="Medium Shading 1 Accent 6" w:semiHidden="0" w:uiPriority="63" w:unhideWhenUsed="0"/>
-    <w:lsdException w:name="Medium Shading 2 Accent 6" w:semiHidden="0" w:uiPriority="64" w:unhideWhenUsed="0"/>
-    <w:lsdException w:name="Medium List 1 Accent 6" w:semiHidden="0" w:uiPriority="65" w:unhideWhenUsed="0"/>
-    <w:lsdException w:name="Medium List 2 Accent 6" w:semiHidden="0" w:uiPriority="66" w:unhideWhenUsed="0"/>
-    <w:lsdException w:name="Medium Grid 1 Accent 6" w:semiHidden="0" w:uiPriority="67" w:unhideWhenUsed="0"/>
-    <w:lsdException w:name="Medium Grid 2 Accent 6" w:semiHidden="0" w:uiPriority="68" w:unhideWhenUsed="0"/>
-    <w:lsdException w:name="Medium Grid 3 Accent 6" w:semiHidden="0" w:uiPriority="69" w:unhideWhenUsed="0"/>
-    <w:lsdException w:name="Dark List Accent 6" w:semiHidden="0" w:uiPriority="70" w:unhideWhenUsed="0"/>
-    <w:lsdException w:name="Colorful Shading Accent 6" w:semiHidden="0" w:uiPriority="71" w:unhideWhenUsed="0"/>
-    <w:lsdException w:name="Colorful List Accent 6" w:semiHidden="0" w:uiPriority="72" w:unhideWhenUsed="0"/>
-    <w:lsdException w:name="Colorful Grid Accent 6" w:semiHidden="0" w:uiPriority="73" w:unhideWhenUsed="0"/>
-    <w:lsdException w:name="Subtle Emphasis" w:semiHidden="0" w:uiPriority="19" w:unhideWhenUsed="0" w:qFormat="1"/>
-    <w:lsdException w:name="Intense Emphasis" w:semiHidden="0" w:uiPriority="21" w:unhideWhenUsed="0" w:qFormat="1"/>
-    <w:lsdException w:name="Subtle Reference" w:semiHidden="0" w:uiPriority="31" w:unhideWhenUsed="0" w:qFormat="1"/>
-    <w:lsdException w:name="Intense Reference" w:semiHidden="0" w:uiPriority="32" w:unhideWhenUsed="0" w:qFormat="1"/>
-    <w:lsdException w:name="Book Title" w:semiHidden="0" w:uiPriority="33" w:unhideWhenUsed="0" w:qFormat="1"/>
-    <w:lsdException w:name="Bibliography" w:uiPriority="37"/>
-    <w:lsdException w:name="TOC Heading" w:uiPriority="39" w:qFormat="1"/>
+  <w:latentStyles w:defLockedState="0" w:defUIPriority="99" w:defSemiHidden="0" w:defUnhideWhenUsed="0" w:defQFormat="0" w:count="376">
+    <w:lsdException w:name="Normal" w:uiPriority="0" w:qFormat="1"/>
+    <w:lsdException w:name="heading 1" w:uiPriority="9" w:qFormat="1"/>
+    <w:lsdException w:name="heading 2" w:semiHidden="1" w:uiPriority="9" w:unhideWhenUsed="1" w:qFormat="1"/>
+    <w:lsdException w:name="heading 3" w:semiHidden="1" w:uiPriority="9" w:unhideWhenUsed="1" w:qFormat="1"/>
+    <w:lsdException w:name="heading 4" w:semiHidden="1" w:uiPriority="9" w:unhideWhenUsed="1" w:qFormat="1"/>
+    <w:lsdException w:name="heading 5" w:semiHidden="1" w:uiPriority="9" w:unhideWhenUsed="1" w:qFormat="1"/>
+    <w:lsdException w:name="heading 6" w:semiHidden="1" w:uiPriority="9" w:unhideWhenUsed="1" w:qFormat="1"/>
+    <w:lsdException w:name="heading 7" w:semiHidden="1" w:uiPriority="9" w:unhideWhenUsed="1" w:qFormat="1"/>
+    <w:lsdException w:name="heading 8" w:semiHidden="1" w:uiPriority="9" w:unhideWhenUsed="1" w:qFormat="1"/>
+    <w:lsdException w:name="heading 9" w:semiHidden="1" w:uiPriority="9" w:unhideWhenUsed="1" w:qFormat="1"/>
+    <w:lsdException w:name="index 1" w:semiHidden="1" w:unhideWhenUsed="1"/>
+    <w:lsdException w:name="index 2" w:semiHidden="1" w:unhideWhenUsed="1"/>
+    <w:lsdException w:name="index 3" w:semiHidden="1" w:unhideWhenUsed="1"/>
+    <w:lsdException w:name="index 4" w:semiHidden="1" w:unhideWhenUsed="1"/>
+    <w:lsdException w:name="index 5" w:semiHidden="1" w:unhideWhenUsed="1"/>
+    <w:lsdException w:name="index 6" w:semiHidden="1" w:unhideWhenUsed="1"/>
+    <w:lsdException w:name="index 7" w:semiHidden="1" w:unhideWhenUsed="1"/>
+    <w:lsdException w:name="index 8" w:semiHidden="1" w:unhideWhenUsed="1"/>
+    <w:lsdException w:name="index 9" w:semiHidden="1" w:unhideWhenUsed="1"/>
+    <w:lsdException w:name="toc 1" w:semiHidden="1" w:uiPriority="39" w:unhideWhenUsed="1"/>
+    <w:lsdException w:name="toc 2" w:semiHidden="1" w:uiPriority="39" w:unhideWhenUsed="1"/>
+    <w:lsdException w:name="toc 3" w:semiHidden="1" w:uiPriority="39" w:unhideWhenUsed="1"/>
+    <w:lsdException w:name="toc 4" w:semiHidden="1" w:uiPriority="39" w:unhideWhenUsed="1"/>
+    <w:lsdException w:name="toc 5" w:semiHidden="1" w:uiPriority="39" w:unhideWhenUsed="1"/>
+    <w:lsdException w:name="toc 6" w:semiHidden="1" w:uiPriority="39" w:unhideWhenUsed="1"/>
+    <w:lsdException w:name="toc 7" w:semiHidden="1" w:uiPriority="39" w:unhideWhenUsed="1"/>
+    <w:lsdException w:name="toc 8" w:semiHidden="1" w:uiPriority="39" w:unhideWhenUsed="1"/>
+    <w:lsdException w:name="toc 9" w:semiHidden="1" w:uiPriority="39" w:unhideWhenUsed="1"/>
+    <w:lsdException w:name="Normal Indent" w:semiHidden="1" w:unhideWhenUsed="1"/>
+    <w:lsdException w:name="footnote text" w:semiHidden="1" w:unhideWhenUsed="1"/>
+    <w:lsdException w:name="annotation text" w:semiHidden="1" w:unhideWhenUsed="1"/>
+    <w:lsdException w:name="header" w:semiHidden="1" w:unhideWhenUsed="1"/>
+    <w:lsdException w:name="footer" w:semiHidden="1" w:unhideWhenUsed="1"/>
+    <w:lsdException w:name="index heading" w:semiHidden="1" w:unhideWhenUsed="1"/>
+    <w:lsdException w:name="caption" w:semiHidden="1" w:uiPriority="35" w:unhideWhenUsed="1" w:qFormat="1"/>
+    <w:lsdException w:name="table of figures" w:semiHidden="1" w:unhideWhenUsed="1"/>
+    <w:lsdException w:name="envelope address" w:semiHidden="1" w:unhideWhenUsed="1"/>
+    <w:lsdException w:name="envelope return" w:semiHidden="1" w:unhideWhenUsed="1"/>
+    <w:lsdException w:name="footnote reference" w:semiHidden="1" w:unhideWhenUsed="1"/>
+    <w:lsdException w:name="annotation reference" w:semiHidden="1" w:unhideWhenUsed="1"/>
+    <w:lsdException w:name="line number" w:semiHidden="1" w:unhideWhenUsed="1"/>
+    <w:lsdException w:name="page number" w:semiHidden="1" w:unhideWhenUsed="1"/>
+    <w:lsdException w:name="endnote reference" w:semiHidden="1" w:unhideWhenUsed="1"/>
+    <w:lsdException w:name="endnote text" w:semiHidden="1" w:unhideWhenUsed="1"/>
+    <w:lsdException w:name="table of authorities" w:semiHidden="1" w:unhideWhenUsed="1"/>
+    <w:lsdException w:name="macro" w:semiHidden="1" w:unhideWhenUsed="1"/>
+    <w:lsdException w:name="toa heading" w:semiHidden="1" w:unhideWhenUsed="1"/>
+    <w:lsdException w:name="List" w:semiHidden="1" w:unhideWhenUsed="1"/>
+    <w:lsdException w:name="List Bullet" w:semiHidden="1" w:unhideWhenUsed="1"/>
+    <w:lsdException w:name="List Number" w:semiHidden="1" w:unhideWhenUsed="1"/>
+    <w:lsdException w:name="List 2" w:semiHidden="1" w:unhideWhenUsed="1"/>
+    <w:lsdException w:name="List 3" w:semiHidden="1" w:unhideWhenUsed="1"/>
+    <w:lsdException w:name="List 4" w:semiHidden="1" w:unhideWhenUsed="1"/>
+    <w:lsdException w:name="List 5" w:semiHidden="1" w:unhideWhenUsed="1"/>
+    <w:lsdException w:name="List Bullet 2" w:semiHidden="1" w:unhideWhenUsed="1"/>
+    <w:lsdException w:name="List Bullet 3" w:semiHidden="1" w:unhideWhenUsed="1"/>
+    <w:lsdException w:name="List Bullet 4" w:semiHidden="1" w:unhideWhenUsed="1"/>
+    <w:lsdException w:name="List Bullet 5" w:semiHidden="1" w:unhideWhenUsed="1"/>
+    <w:lsdException w:name="List Number 2" w:semiHidden="1" w:unhideWhenUsed="1"/>
+    <w:lsdException w:name="List Number 3" w:semiHidden="1" w:unhideWhenUsed="1"/>
+    <w:lsdException w:name="List Number 4" w:semiHidden="1" w:unhideWhenUsed="1"/>
+    <w:lsdException w:name="List Number 5" w:semiHidden="1" w:unhideWhenUsed="1"/>
+    <w:lsdException w:name="Title" w:uiPriority="10" w:qFormat="1"/>
+    <w:lsdException w:name="Closing" w:semiHidden="1" w:unhideWhenUsed="1"/>
+    <w:lsdException w:name="Signature" w:semiHidden="1" w:unhideWhenUsed="1"/>
+    <w:lsdException w:name="Default Paragraph Font" w:semiHidden="1" w:uiPriority="1" w:unhideWhenUsed="1"/>
+    <w:lsdException w:name="Body Text" w:semiHidden="1" w:unhideWhenUsed="1"/>
+    <w:lsdException w:name="Body Text Indent" w:semiHidden="1" w:unhideWhenUsed="1"/>
+    <w:lsdException w:name="List Continue" w:semiHidden="1" w:unhideWhenUsed="1"/>
+    <w:lsdException w:name="List Continue 2" w:semiHidden="1" w:unhideWhenUsed="1"/>
+    <w:lsdException w:name="List Continue 3" w:semiHidden="1" w:unhideWhenUsed="1"/>
+    <w:lsdException w:name="List Continue 4" w:semiHidden="1" w:unhideWhenUsed="1"/>
+    <w:lsdException w:name="List Continue 5" w:semiHidden="1" w:unhideWhenUsed="1"/>
+    <w:lsdException w:name="Message Header" w:semiHidden="1" w:unhideWhenUsed="1"/>
+    <w:lsdException w:name="Subtitle" w:uiPriority="11" w:qFormat="1"/>
+    <w:lsdException w:name="Salutation" w:semiHidden="1" w:unhideWhenUsed="1"/>
+    <w:lsdException w:name="Date" w:semiHidden="1" w:unhideWhenUsed="1"/>
+    <w:lsdException w:name="Body Text First Indent" w:semiHidden="1" w:unhideWhenUsed="1"/>
+    <w:lsdException w:name="Body Text First Indent 2" w:semiHidden="1" w:unhideWhenUsed="1"/>
+    <w:lsdException w:name="Note Heading" w:semiHidden="1" w:unhideWhenUsed="1"/>
+    <w:lsdException w:name="Body Text 2" w:semiHidden="1" w:unhideWhenUsed="1"/>
+    <w:lsdException w:name="Body Text 3" w:semiHidden="1" w:unhideWhenUsed="1"/>
+    <w:lsdException w:name="Body Text Indent 2" w:semiHidden="1" w:unhideWhenUsed="1"/>
+    <w:lsdException w:name="Body Text Indent 3" w:semiHidden="1" w:unhideWhenUsed="1"/>
+    <w:lsdException w:name="Block Text" w:semiHidden="1" w:unhideWhenUsed="1"/>
+    <w:lsdException w:name="Hyperlink" w:semiHidden="1" w:unhideWhenUsed="1"/>
+    <w:lsdException w:name="FollowedHyperlink" w:semiHidden="1" w:unhideWhenUsed="1"/>
+    <w:lsdException w:name="Strong" w:uiPriority="22" w:qFormat="1"/>
+    <w:lsdException w:name="Emphasis" w:uiPriority="20" w:qFormat="1"/>
+    <w:lsdException w:name="Document Map" w:semiHidden="1" w:unhideWhenUsed="1"/>
+    <w:lsdException w:name="Plain Text" w:semiHidden="1" w:unhideWhenUsed="1"/>
+    <w:lsdException w:name="E-mail Signature" w:semiHidden="1" w:unhideWhenUsed="1"/>
+    <w:lsdException w:name="HTML Top of Form" w:semiHidden="1" w:unhideWhenUsed="1"/>
+    <w:lsdException w:name="HTML Bottom of Form" w:semiHidden="1" w:unhideWhenUsed="1"/>
+    <w:lsdException w:name="Normal (Web)" w:semiHidden="1" w:unhideWhenUsed="1"/>
+    <w:lsdException w:name="HTML Acronym" w:semiHidden="1" w:unhideWhenUsed="1"/>
+    <w:lsdException w:name="HTML Address" w:semiHidden="1" w:unhideWhenUsed="1"/>
+    <w:lsdException w:name="HTML Cite" w:semiHidden="1" w:unhideWhenUsed="1"/>
+    <w:lsdException w:name="HTML Code" w:semiHidden="1" w:unhideWhenUsed="1"/>
+    <w:lsdException w:name="HTML Definition" w:semiHidden="1" w:unhideWhenUsed="1"/>
+    <w:lsdException w:name="HTML Keyboard" w:semiHidden="1" w:unhideWhenUsed="1"/>
+    <w:lsdException w:name="HTML Preformatted" w:semiHidden="1" w:unhideWhenUsed="1"/>
+    <w:lsdException w:name="HTML Sample" w:semiHidden="1" w:unhideWhenUsed="1"/>
+    <w:lsdException w:name="HTML Typewriter" w:semiHidden="1" w:unhideWhenUsed="1"/>
+    <w:lsdException w:name="HTML Variable" w:semiHidden="1" w:unhideWhenUsed="1"/>
+    <w:lsdException w:name="Normal Table" w:semiHidden="1" w:unhideWhenUsed="1"/>
+    <w:lsdException w:name="annotation subject" w:semiHidden="1" w:unhideWhenUsed="1"/>
+    <w:lsdException w:name="No List" w:semiHidden="1" w:unhideWhenUsed="1"/>
+    <w:lsdException w:name="Outline List 1" w:semiHidden="1" w:unhideWhenUsed="1"/>
+    <w:lsdException w:name="Outline List 2" w:semiHidden="1" w:unhideWhenUsed="1"/>
+    <w:lsdException w:name="Outline List 3" w:semiHidden="1" w:unhideWhenUsed="1"/>
+    <w:lsdException w:name="Table Simple 1" w:semiHidden="1" w:unhideWhenUsed="1"/>
+    <w:lsdException w:name="Table Simple 2" w:semiHidden="1" w:unhideWhenUsed="1"/>
+    <w:lsdException w:name="Table Simple 3" w:semiHidden="1" w:unhideWhenUsed="1"/>
+    <w:lsdException w:name="Table Classic 1" w:semiHidden="1" w:unhideWhenUsed="1"/>
+    <w:lsdException w:name="Table Classic 2" w:semiHidden="1" w:unhideWhenUsed="1"/>
+    <w:lsdException w:name="Table Classic 3" w:semiHidden="1" w:unhideWhenUsed="1"/>
+    <w:lsdException w:name="Table Classic 4" w:semiHidden="1" w:unhideWhenUsed="1"/>
+    <w:lsdException w:name="Table Colorful 1" w:semiHidden="1" w:unhideWhenUsed="1"/>
+    <w:lsdException w:name="Table Colorful 2" w:semiHidden="1" w:unhideWhenUsed="1"/>
+    <w:lsdException w:name="Table Colorful 3" w:semiHidden="1" w:unhideWhenUsed="1"/>
+    <w:lsdException w:name="Table Columns 1" w:semiHidden="1" w:unhideWhenUsed="1"/>
+    <w:lsdException w:name="Table Columns 2" w:semiHidden="1" w:unhideWhenUsed="1"/>
+    <w:lsdException w:name="Table Columns 3" w:semiHidden="1" w:unhideWhenUsed="1"/>
+    <w:lsdException w:name="Table Columns 4" w:semiHidden="1" w:unhideWhenUsed="1"/>
+    <w:lsdException w:name="Table Columns 5" w:semiHidden="1" w:unhideWhenUsed="1"/>
+    <w:lsdException w:name="Table Grid 1" w:semiHidden="1" w:unhideWhenUsed="1"/>
+    <w:lsdException w:name="Table Grid 2" w:semiHidden="1" w:unhideWhenUsed="1"/>
+    <w:lsdException w:name="Table Grid 3" w:semiHidden="1" w:unhideWhenUsed="1"/>
+    <w:lsdException w:name="Table Grid 4" w:semiHidden="1" w:unhideWhenUsed="1"/>
+    <w:lsdException w:name="Table Grid 5" w:semiHidden="1" w:unhideWhenUsed="1"/>
+    <w:lsdException w:name="Table Grid 6" w:semiHidden="1" w:unhideWhenUsed="1"/>
+    <w:lsdException w:name="Table Grid 7" w:semiHidden="1" w:unhideWhenUsed="1"/>
+    <w:lsdException w:name="Table Grid 8" w:semiHidden="1" w:unhideWhenUsed="1"/>
+    <w:lsdException w:name="Table List 1" w:semiHidden="1" w:unhideWhenUsed="1"/>
+    <w:lsdException w:name="Table List 2" w:semiHidden="1" w:unhideWhenUsed="1"/>
+    <w:lsdException w:name="Table List 3" w:semiHidden="1" w:unhideWhenUsed="1"/>
+    <w:lsdException w:name="Table List 4" w:semiHidden="1" w:unhideWhenUsed="1"/>
+    <w:lsdException w:name="Table List 5" w:semiHidden="1" w:unhideWhenUsed="1"/>
+    <w:lsdException w:name="Table List 6" w:semiHidden="1" w:unhideWhenUsed="1"/>
+    <w:lsdException w:name="Table List 7" w:semiHidden="1" w:unhideWhenUsed="1"/>
+    <w:lsdException w:name="Table List 8" w:semiHidden="1" w:unhideWhenUsed="1"/>
+    <w:lsdException w:name="Table 3D effects 1" w:semiHidden="1" w:unhideWhenUsed="1"/>
+    <w:lsdException w:name="Table 3D effects 2" w:semiHidden="1" w:unhideWhenUsed="1"/>
+    <w:lsdException w:name="Table 3D effects 3" w:semiHidden="1" w:unhideWhenUsed="1"/>
+    <w:lsdException w:name="Table Contemporary" w:semiHidden="1" w:unhideWhenUsed="1"/>
+    <w:lsdException w:name="Table Elegant" w:semiHidden="1" w:unhideWhenUsed="1"/>
+    <w:lsdException w:name="Table Professional" w:semiHidden="1" w:unhideWhenUsed="1"/>
+    <w:lsdException w:name="Table Subtle 1" w:semiHidden="1" w:unhideWhenUsed="1"/>
+    <w:lsdException w:name="Table Subtle 2" w:semiHidden="1" w:unhideWhenUsed="1"/>
+    <w:lsdException w:name="Table Web 1" w:semiHidden="1" w:unhideWhenUsed="1"/>
+    <w:lsdException w:name="Table Web 2" w:semiHidden="1" w:unhideWhenUsed="1"/>
+    <w:lsdException w:name="Table Web 3" w:semiHidden="1" w:unhideWhenUsed="1"/>
+    <w:lsdException w:name="Balloon Text" w:semiHidden="1" w:unhideWhenUsed="1"/>
+    <w:lsdException w:name="Table Grid" w:uiPriority="59"/>
+    <w:lsdException w:name="Table Theme" w:semiHidden="1" w:unhideWhenUsed="1"/>
+    <w:lsdException w:name="Placeholder Text" w:semiHidden="1"/>
+    <w:lsdException w:name="No Spacing" w:uiPriority="1" w:qFormat="1"/>
+    <w:lsdException w:name="Light Shading" w:uiPriority="60"/>
+    <w:lsdException w:name="Light List" w:uiPriority="61"/>
+    <w:lsdException w:name="Light Grid" w:uiPriority="62"/>
+    <w:lsdException w:name="Medium Shading 1" w:uiPriority="63"/>
+    <w:lsdException w:name="Medium Shading 2" w:uiPriority="64"/>
+    <w:lsdException w:name="Medium List 1" w:uiPriority="65"/>
+    <w:lsdException w:name="Medium List 2" w:uiPriority="66"/>
+    <w:lsdException w:name="Medium Grid 1" w:uiPriority="67"/>
+    <w:lsdException w:name="Medium Grid 2" w:uiPriority="68"/>
+    <w:lsdException w:name="Medium Grid 3" w:uiPriority="69"/>
+    <w:lsdException w:name="Dark List" w:uiPriority="70"/>
+    <w:lsdException w:name="Colorful Shading" w:uiPriority="71"/>
+    <w:lsdException w:name="Colorful List" w:uiPriority="72"/>
+    <w:lsdException w:name="Colorful Grid" w:uiPriority="73"/>
+    <w:lsdException w:name="Light Shading Accent 1" w:uiPriority="60"/>
+    <w:lsdException w:name="Light List Accent 1" w:uiPriority="61"/>
+    <w:lsdException w:name="Light Grid Accent 1" w:uiPriority="62"/>
+    <w:lsdException w:name="Medium Shading 1 Accent 1" w:uiPriority="63"/>
+    <w:lsdException w:name="Medium Shading 2 Accent 1" w:uiPriority="64"/>
+    <w:lsdException w:name="Medium List 1 Accent 1" w:uiPriority="65"/>
+    <w:lsdException w:name="Revision" w:semiHidden="1"/>
+    <w:lsdException w:name="List Paragraph" w:uiPriority="34" w:qFormat="1"/>
+    <w:lsdException w:name="Quote" w:uiPriority="29" w:qFormat="1"/>
+    <w:lsdException w:name="Intense Quote" w:uiPriority="30" w:qFormat="1"/>
+    <w:lsdException w:name="Medium List 2 Accent 1" w:uiPriority="66"/>
+    <w:lsdException w:name="Medium Grid 1 Accent 1" w:uiPriority="67"/>
+    <w:lsdException w:name="Medium Grid 2 Accent 1" w:uiPriority="68"/>
+    <w:lsdException w:name="Medium Grid 3 Accent 1" w:uiPriority="69"/>
+    <w:lsdException w:name="Dark List Accent 1" w:uiPriority="70"/>
+    <w:lsdException w:name="Colorful Shading Accent 1" w:uiPriority="71"/>
+    <w:lsdException w:name="Colorful List Accent 1" w:uiPriority="72"/>
+    <w:lsdException w:name="Colorful Grid Accent 1" w:uiPriority="73"/>
+    <w:lsdException w:name="Light Shading Accent 2" w:uiPriority="60"/>
+    <w:lsdException w:name="Light List Accent 2" w:uiPriority="61"/>
+    <w:lsdException w:name="Light Grid Accent 2" w:uiPriority="62"/>
+    <w:lsdException w:name="Medium Shading 1 Accent 2" w:uiPriority="63"/>
+    <w:lsdException w:name="Medium Shading 2 Accent 2" w:uiPriority="64"/>
+    <w:lsdException w:name="Medium List 1 Accent 2" w:uiPriority="65"/>
+    <w:lsdException w:name="Medium List 2 Accent 2" w:uiPriority="66"/>
+    <w:lsdException w:name="Medium Grid 1 Accent 2" w:uiPriority="67"/>
+    <w:lsdException w:name="Medium Grid 2 Accent 2" w:uiPriority="68"/>
+    <w:lsdException w:name="Medium Grid 3 Accent 2" w:uiPriority="69"/>
+    <w:lsdException w:name="Dark List Accent 2" w:uiPriority="70"/>
+    <w:lsdException w:name="Colorful Shading Accent 2" w:uiPriority="71"/>
+    <w:lsdException w:name="Colorful List Accent 2" w:uiPriority="72"/>
+    <w:lsdException w:name="Colorful Grid Accent 2" w:uiPriority="73"/>
+    <w:lsdException w:name="Light Shading Accent 3" w:uiPriority="60"/>
+    <w:lsdException w:name="Light List Accent 3" w:uiPriority="61"/>
+    <w:lsdException w:name="Light Grid Accent 3" w:uiPriority="62"/>
+    <w:lsdException w:name="Medium Shading 1 Accent 3" w:uiPriority="63"/>
+    <w:lsdException w:name="Medium Shading 2 Accent 3" w:uiPriority="64"/>
+    <w:lsdException w:name="Medium List 1 Accent 3" w:uiPriority="65"/>
+    <w:lsdException w:name="Medium List 2 Accent 3" w:uiPriority="66"/>
+    <w:lsdException w:name="Medium Grid 1 Accent 3" w:uiPriority="67"/>
+    <w:lsdException w:name="Medium Grid 2 Accent 3" w:uiPriority="68"/>
+    <w:lsdException w:name="Medium Grid 3 Accent 3" w:uiPriority="69"/>
+    <w:lsdException w:name="Dark List Accent 3" w:uiPriority="70"/>
+    <w:lsdException w:name="Colorful Shading Accent 3" w:uiPriority="71"/>
+    <w:lsdException w:name="Colorful List Accent 3" w:uiPriority="72"/>
+    <w:lsdException w:name="Colorful Grid Accent 3" w:uiPriority="73"/>
+    <w:lsdException w:name="Light Shading Accent 4" w:uiPriority="60"/>
+    <w:lsdException w:name="Light List Accent 4" w:uiPriority="61"/>
+    <w:lsdException w:name="Light Grid Accent 4" w:uiPriority="62"/>
+    <w:lsdException w:name="Medium Shading 1 Accent 4" w:uiPriority="63"/>
+    <w:lsdException w:name="Medium Shading 2 Accent 4" w:uiPriority="64"/>
+    <w:lsdException w:name="Medium List 1 Accent 4" w:uiPriority="65"/>
+    <w:lsdException w:name="Medium List 2 Accent 4" w:uiPriority="66"/>
+    <w:lsdException w:name="Medium Grid 1 Accent 4" w:uiPriority="67"/>
+    <w:lsdException w:name="Medium Grid 2 Accent 4" w:uiPriority="68"/>
+    <w:lsdException w:name="Medium Grid 3 Accent 4" w:uiPriority="69"/>
+    <w:lsdException w:name="Dark List Accent 4" w:uiPriority="70"/>
+    <w:lsdException w:name="Colorful Shading Accent 4" w:uiPriority="71"/>
+    <w:lsdException w:name="Colorful List Accent 4" w:uiPriority="72"/>
+    <w:lsdException w:name="Colorful Grid Accent 4" w:uiPriority="73"/>
+    <w:lsdException w:name="Light Shading Accent 5" w:uiPriority="60"/>
+    <w:lsdException w:name="Light List Accent 5" w:uiPriority="61"/>
+    <w:lsdException w:name="Light Grid Accent 5" w:uiPriority="62"/>
+    <w:lsdException w:name="Medium Shading 1 Accent 5" w:uiPriority="63"/>
+    <w:lsdException w:name="Medium Shading 2 Accent 5" w:uiPriority="64"/>
+    <w:lsdException w:name="Medium List 1 Accent 5" w:uiPriority="65"/>
+    <w:lsdException w:name="Medium List 2 Accent 5" w:uiPriority="66"/>
+    <w:lsdException w:name="Medium Grid 1 Accent 5" w:uiPriority="67"/>
+    <w:lsdException w:name="Medium Grid 2 Accent 5" w:uiPriority="68"/>
+    <w:lsdException w:name="Medium Grid 3 Accent 5" w:uiPriority="69"/>
+    <w:lsdException w:name="Dark List Accent 5" w:uiPriority="70"/>
+    <w:lsdException w:name="Colorful Shading Accent 5" w:uiPriority="71"/>
+    <w:lsdException w:name="Colorful List Accent 5" w:uiPriority="72"/>
+    <w:lsdException w:name="Colorful Grid Accent 5" w:uiPriority="73"/>
+    <w:lsdException w:name="Light Shading Accent 6" w:uiPriority="60"/>
+    <w:lsdException w:name="Light List Accent 6" w:uiPriority="61"/>
+    <w:lsdException w:name="Light Grid Accent 6" w:uiPriority="62"/>
+    <w:lsdException w:name="Medium Shading 1 Accent 6" w:uiPriority="63"/>
+    <w:lsdException w:name="Medium Shading 2 Accent 6" w:uiPriority="64"/>
+    <w:lsdException w:name="Medium List 1 Accent 6" w:uiPriority="65"/>
+    <w:lsdException w:name="Medium List 2 Accent 6" w:uiPriority="66"/>
+    <w:lsdException w:name="Medium Grid 1 Accent 6" w:uiPriority="67"/>
+    <w:lsdException w:name="Medium Grid 2 Accent 6" w:uiPriority="68"/>
+    <w:lsdException w:name="Medium Grid 3 Accent 6" w:uiPriority="69"/>
+    <w:lsdException w:name="Dark List Accent 6" w:uiPriority="70"/>
+    <w:lsdException w:name="Colorful Shading Accent 6" w:uiPriority="71"/>
+    <w:lsdException w:name="Colorful List Accent 6" w:uiPriority="72"/>
+    <w:lsdException w:name="Colorful Grid Accent 6" w:uiPriority="73"/>
+    <w:lsdException w:name="Subtle Emphasis" w:uiPriority="19" w:qFormat="1"/>
+    <w:lsdException w:name="Intense Emphasis" w:uiPriority="21" w:qFormat="1"/>
+    <w:lsdException w:name="Subtle Reference" w:uiPriority="31" w:qFormat="1"/>
+    <w:lsdException w:name="Intense Reference" w:uiPriority="32" w:qFormat="1"/>
+    <w:lsdException w:name="Book Title" w:uiPriority="33" w:qFormat="1"/>
+    <w:lsdException w:name="Bibliography" w:semiHidden="1" w:uiPriority="37" w:unhideWhenUsed="1"/>
+    <w:lsdException w:name="TOC Heading" w:semiHidden="1" w:uiPriority="39" w:unhideWhenUsed="1" w:qFormat="1"/>
+    <w:lsdException w:name="Plain Table 1" w:uiPriority="41"/>
+    <w:lsdException w:name="Plain Table 2" w:uiPriority="42"/>
+    <w:lsdException w:name="Plain Table 3" w:uiPriority="43"/>
+    <w:lsdException w:name="Plain Table 4" w:uiPriority="44"/>
+    <w:lsdException w:name="Plain Table 5" w:uiPriority="45"/>
+    <w:lsdException w:name="Grid Table Light" w:uiPriority="40"/>
+    <w:lsdException w:name="Grid Table 1 Light" w:uiPriority="46"/>
+    <w:lsdException w:name="Grid Table 2" w:uiPriority="47"/>
+    <w:lsdException w:name="Grid Table 3" w:uiPriority="48"/>
+    <w:lsdException w:name="Grid Table 4" w:uiPriority="49"/>
+    <w:lsdException w:name="Grid Table 5 Dark" w:uiPriority="50"/>
+    <w:lsdException w:name="Grid Table 6 Colorful" w:uiPriority="51"/>
+    <w:lsdException w:name="Grid Table 7 Colorful" w:uiPriority="52"/>
+    <w:lsdException w:name="Grid Table 1 Light Accent 1" w:uiPriority="46"/>
+    <w:lsdException w:name="Grid Table 2 Accent 1" w:uiPriority="47"/>
+    <w:lsdException w:name="Grid Table 3 Accent 1" w:uiPriority="48"/>
+    <w:lsdException w:name="Grid Table 4 Accent 1" w:uiPriority="49"/>
+    <w:lsdException w:name="Grid Table 5 Dark Accent 1" w:uiPriority="50"/>
+    <w:lsdException w:name="Grid Table 6 Colorful Accent 1" w:uiPriority="51"/>
+    <w:lsdException w:name="Grid Table 7 Colorful Accent 1" w:uiPriority="52"/>
+    <w:lsdException w:name="Grid Table 1 Light Accent 2" w:uiPriority="46"/>
+    <w:lsdException w:name="Grid Table 2 Accent 2" w:uiPriority="47"/>
+    <w:lsdException w:name="Grid Table 3 Accent 2" w:uiPriority="48"/>
+    <w:lsdException w:name="Grid Table 4 Accent 2" w:uiPriority="49"/>
+    <w:lsdException w:name="Grid Table 5 Dark Accent 2" w:uiPriority="50"/>
+    <w:lsdException w:name="Grid Table 6 Colorful Accent 2" w:uiPriority="51"/>
+    <w:lsdException w:name="Grid Table 7 Colorful Accent 2" w:uiPriority="52"/>
+    <w:lsdException w:name="Grid Table 1 Light Accent 3" w:uiPriority="46"/>
+    <w:lsdException w:name="Grid Table 2 Accent 3" w:uiPriority="47"/>
+    <w:lsdException w:name="Grid Table 3 Accent 3" w:uiPriority="48"/>
+    <w:lsdException w:name="Grid Table 4 Accent 3" w:uiPriority="49"/>
+    <w:lsdException w:name="Grid Table 5 Dark Accent 3" w:uiPriority="50"/>
+    <w:lsdException w:name="Grid Table 6 Colorful Accent 3" w:uiPriority="51"/>
+    <w:lsdException w:name="Grid Table 7 Colorful Accent 3" w:uiPriority="52"/>
+    <w:lsdException w:name="Grid Table 1 Light Accent 4" w:uiPriority="46"/>
+    <w:lsdException w:name="Grid Table 2 Accent 4" w:uiPriority="47"/>
+    <w:lsdException w:name="Grid Table 3 Accent 4" w:uiPriority="48"/>
+    <w:lsdException w:name="Grid Table 4 Accent 4" w:uiPriority="49"/>
+    <w:lsdException w:name="Grid Table 5 Dark Accent 4" w:uiPriority="50"/>
+    <w:lsdException w:name="Grid Table 6 Colorful Accent 4" w:uiPriority="51"/>
+    <w:lsdException w:name="Grid Table 7 Colorful Accent 4" w:uiPriority="52"/>
+    <w:lsdException w:name="Grid Table 1 Light Accent 5" w:uiPriority="46"/>
+    <w:lsdException w:name="Grid Table 2 Accent 5" w:uiPriority="47"/>
+    <w:lsdException w:name="Grid Table 3 Accent 5" w:uiPriority="48"/>
+    <w:lsdException w:name="Grid Table 4 Accent 5" w:uiPriority="49"/>
+    <w:lsdException w:name="Grid Table 5 Dark Accent 5" w:uiPriority="50"/>
+    <w:lsdException w:name="Grid Table 6 Colorful Accent 5" w:uiPriority="51"/>
+    <w:lsdException w:name="Grid Table 7 Colorful Accent 5" w:uiPriority="52"/>
+    <w:lsdException w:name="Grid Table 1 Light Accent 6" w:uiPriority="46"/>
+    <w:lsdException w:name="Grid Table 2 Accent 6" w:uiPriority="47"/>
+    <w:lsdException w:name="Grid Table 3 Accent 6" w:uiPriority="48"/>
+    <w:lsdException w:name="Grid Table 4 Accent 6" w:uiPriority="49"/>
+    <w:lsdException w:name="Grid Table 5 Dark Accent 6" w:uiPriority="50"/>
+    <w:lsdException w:name="Grid Table 6 Colorful Accent 6" w:uiPriority="51"/>
+    <w:lsdException w:name="Grid Table 7 Colorful Accent 6" w:uiPriority="52"/>
+    <w:lsdException w:name="List Table 1 Light" w:uiPriority="46"/>
+    <w:lsdException w:name="List Table 2" w:uiPriority="47"/>
+    <w:lsdException w:name="List Table 3" w:uiPriority="48"/>
+    <w:lsdException w:name="List Table 4" w:uiPriority="49"/>
+    <w:lsdException w:name="List Table 5 Dark" w:uiPriority="50"/>
+    <w:lsdException w:name="List Table 6 Colorful" w:uiPriority="51"/>
+    <w:lsdException w:name="List Table 7 Colorful" w:uiPriority="52"/>
+    <w:lsdException w:name="List Table 1 Light Accent 1" w:uiPriority="46"/>
+    <w:lsdException w:name="List Table 2 Accent 1" w:uiPriority="47"/>
+    <w:lsdException w:name="List Table 3 Accent 1" w:uiPriority="48"/>
+    <w:lsdException w:name="List Table 4 Accent 1" w:uiPriority="49"/>
+    <w:lsdException w:name="List Table 5 Dark Accent 1" w:uiPriority="50"/>
+    <w:lsdException w:name="List Table 6 Colorful Accent 1" w:uiPriority="51"/>
+    <w:lsdException w:name="List Table 7 Colorful Accent 1" w:uiPriority="52"/>
+    <w:lsdException w:name="List Table 1 Light Accent 2" w:uiPriority="46"/>
+    <w:lsdException w:name="List Table 2 Accent 2" w:uiPriority="47"/>
+    <w:lsdException w:name="List Table 3 Accent 2" w:uiPriority="48"/>
+    <w:lsdException w:name="List Table 4 Accent 2" w:uiPriority="49"/>
+    <w:lsdException w:name="List Table 5 Dark Accent 2" w:uiPriority="50"/>
+    <w:lsdException w:name="List Table 6 Colorful Accent 2" w:uiPriority="51"/>
+    <w:lsdException w:name="List Table 7 Colorful Accent 2" w:uiPriority="52"/>
+    <w:lsdException w:name="List Table 1 Light Accent 3" w:uiPriority="46"/>
+    <w:lsdException w:name="List Table 2 Accent 3" w:uiPriority="47"/>
+    <w:lsdException w:name="List Table 3 Accent 3" w:uiPriority="48"/>
+    <w:lsdException w:name="List Table 4 Accent 3" w:uiPriority="49"/>
+    <w:lsdException w:name="List Table 5 Dark Accent 3" w:uiPriority="50"/>
+    <w:lsdException w:name="List Table 6 Colorful Accent 3" w:uiPriority="51"/>
+    <w:lsdException w:name="List Table 7 Colorful Accent 3" w:uiPriority="52"/>
+    <w:lsdException w:name="List Table 1 Light Accent 4" w:uiPriority="46"/>
+    <w:lsdException w:name="List Table 2 Accent 4" w:uiPriority="47"/>
+    <w:lsdException w:name="List Table 3 Accent 4" w:uiPriority="48"/>
+    <w:lsdException w:name="List Table 4 Accent 4" w:uiPriority="49"/>
+    <w:lsdException w:name="List Table 5 Dark Accent 4" w:uiPriority="50"/>
+    <w:lsdException w:name="List Table 6 Colorful Accent 4" w:uiPriority="51"/>
+    <w:lsdException w:name="List Table 7 Colorful Accent 4" w:uiPriority="52"/>
+    <w:lsdException w:name="List Table 1 Light Accent 5" w:uiPriority="46"/>
+    <w:lsdException w:name="List Table 2 Accent 5" w:uiPriority="47"/>
+    <w:lsdException w:name="List Table 3 Accent 5" w:uiPriority="48"/>
+    <w:lsdException w:name="List Table 4 Accent 5" w:uiPriority="49"/>
+    <w:lsdException w:name="List Table 5 Dark Accent 5" w:uiPriority="50"/>
+    <w:lsdException w:name="List Table 6 Colorful Accent 5" w:uiPriority="51"/>
+    <w:lsdException w:name="List Table 7 Colorful Accent 5" w:uiPriority="52"/>
+    <w:lsdException w:name="List Table 1 Light Accent 6" w:uiPriority="46"/>
+    <w:lsdException w:name="List Table 2 Accent 6" w:uiPriority="47"/>
+    <w:lsdException w:name="List Table 3 Accent 6" w:uiPriority="48"/>
+    <w:lsdException w:name="List Table 4 Accent 6" w:uiPriority="49"/>
+    <w:lsdException w:name="List Table 5 Dark Accent 6" w:uiPriority="50"/>
+    <w:lsdException w:name="List Table 6 Colorful Accent 6" w:uiPriority="51"/>
+    <w:lsdException w:name="List Table 7 Colorful Accent 6" w:uiPriority="52"/>
+    <w:lsdException w:name="Mention" w:semiHidden="1" w:unhideWhenUsed="1"/>
+    <w:lsdException w:name="Smart Hyperlink" w:semiHidden="1" w:unhideWhenUsed="1"/>
+    <w:lsdException w:name="Hashtag" w:semiHidden="1" w:unhideWhenUsed="1"/>
+    <w:lsdException w:name="Unresolved Mention" w:semiHidden="1" w:unhideWhenUsed="1"/>
+    <w:lsdException w:name="Smart Link" w:semiHidden="1" w:unhideWhenUsed="1"/>
   </w:latentStyles>
   <w:style w:type="paragraph" w:default="1" w:styleId="Normal">
     <w:name w:val="Normal"/>

</xml_diff>